<commit_message>
added tab for artistic works
</commit_message>
<xml_diff>
--- a/Query SPARQL/Query.docx
+++ b/Query SPARQL/Query.docx
@@ -62,74 +62,24 @@
           <w:lang w:eastAsia="it-IT"/>
         </w:rPr>
       </w:pPr>
-      <w:proofErr w:type="gramStart"/>
-      <w:r>
-        <w:rPr>
-          <w:lang w:eastAsia="it-IT"/>
-        </w:rPr>
-        <w:t>SELECT ?opera</w:t>
-      </w:r>
-      <w:proofErr w:type="gramEnd"/>
-      <w:r>
-        <w:rPr>
-          <w:lang w:eastAsia="it-IT"/>
-        </w:rPr>
-        <w:t xml:space="preserve"> ?citta ?artista</w:t>
-      </w:r>
-    </w:p>
-    <w:p>
-      <w:pPr>
-        <w:rPr>
-          <w:lang w:eastAsia="it-IT"/>
-        </w:rPr>
-      </w:pPr>
-      <w:r>
-        <w:rPr>
-          <w:lang w:eastAsia="it-IT"/>
-        </w:rPr>
-        <w:t xml:space="preserve">WHERE </w:t>
-      </w:r>
-      <w:proofErr w:type="gramStart"/>
-      <w:r>
-        <w:rPr>
-          <w:lang w:eastAsia="it-IT"/>
-        </w:rPr>
-        <w:t>{ ?opera</w:t>
-      </w:r>
-      <w:proofErr w:type="gramEnd"/>
-      <w:r>
-        <w:rPr>
-          <w:lang w:eastAsia="it-IT"/>
-        </w:rPr>
-        <w:t xml:space="preserve"> </w:t>
-      </w:r>
-      <w:proofErr w:type="spellStart"/>
-      <w:r>
-        <w:rPr>
-          <w:lang w:eastAsia="it-IT"/>
-        </w:rPr>
-        <w:t>museum:operaInCitta</w:t>
-      </w:r>
-      <w:proofErr w:type="spellEnd"/>
-      <w:r>
-        <w:rPr>
-          <w:lang w:eastAsia="it-IT"/>
-        </w:rPr>
-        <w:t xml:space="preserve"> ?citta; </w:t>
-      </w:r>
-      <w:proofErr w:type="spellStart"/>
-      <w:r>
-        <w:rPr>
-          <w:lang w:eastAsia="it-IT"/>
-        </w:rPr>
-        <w:t>museum:realizzatoDa</w:t>
-      </w:r>
-      <w:proofErr w:type="spellEnd"/>
-      <w:r>
-        <w:rPr>
-          <w:lang w:eastAsia="it-IT"/>
-        </w:rPr>
-        <w:t xml:space="preserve"> ?artista} ORDER BY ?artista</w:t>
+      <w:r>
+        <w:rPr>
+          <w:lang w:eastAsia="it-IT"/>
+        </w:rPr>
+        <w:t>SELECT ?opera ?citta ?artista</w:t>
+      </w:r>
+    </w:p>
+    <w:p>
+      <w:pPr>
+        <w:rPr>
+          <w:lang w:eastAsia="it-IT"/>
+        </w:rPr>
+      </w:pPr>
+      <w:r>
+        <w:rPr>
+          <w:lang w:eastAsia="it-IT"/>
+        </w:rPr>
+        <w:t>WHERE { ?opera museum:operaInCitta ?citta; museum:realizzatoDa ?artista} ORDER BY ?artista</w:t>
       </w:r>
     </w:p>
     <w:p>
@@ -164,70 +114,12 @@
           <w:lang w:eastAsia="it-IT"/>
         </w:rPr>
       </w:pPr>
-      <w:proofErr w:type="gramStart"/>
-      <w:r>
-        <w:rPr>
-          <w:lang w:eastAsia="it-IT"/>
-        </w:rPr>
-        <w:t>SELECT ?artista</w:t>
-      </w:r>
-      <w:proofErr w:type="gramEnd"/>
-      <w:r>
-        <w:rPr>
-          <w:lang w:eastAsia="it-IT"/>
-        </w:rPr>
-        <w:t xml:space="preserve"> ?museo ?citta WHERE {?artista </w:t>
-      </w:r>
-      <w:proofErr w:type="spellStart"/>
-      <w:r>
-        <w:rPr>
-          <w:lang w:eastAsia="it-IT"/>
-        </w:rPr>
-        <w:t>museum:presentaIn</w:t>
-      </w:r>
-      <w:proofErr w:type="spellEnd"/>
-      <w:r>
-        <w:rPr>
-          <w:lang w:eastAsia="it-IT"/>
-        </w:rPr>
-        <w:t xml:space="preserve"> ?museo. </w:t>
-      </w:r>
-      <w:proofErr w:type="gramStart"/>
-      <w:r>
-        <w:rPr>
-          <w:lang w:eastAsia="it-IT"/>
-        </w:rPr>
-        <w:t>?museo</w:t>
-      </w:r>
-      <w:proofErr w:type="gramEnd"/>
-      <w:r>
-        <w:rPr>
-          <w:lang w:eastAsia="it-IT"/>
-        </w:rPr>
-        <w:t xml:space="preserve"> </w:t>
-      </w:r>
-      <w:proofErr w:type="spellStart"/>
-      <w:r>
-        <w:rPr>
-          <w:lang w:eastAsia="it-IT"/>
-        </w:rPr>
-        <w:t>museum:museoInCitta</w:t>
-      </w:r>
-      <w:proofErr w:type="spellEnd"/>
-      <w:r>
-        <w:rPr>
-          <w:lang w:eastAsia="it-IT"/>
-        </w:rPr>
-        <w:t xml:space="preserve"> ?citta.} ORDER </w:t>
-      </w:r>
-      <w:proofErr w:type="gramStart"/>
-      <w:r>
-        <w:rPr>
-          <w:lang w:eastAsia="it-IT"/>
-        </w:rPr>
-        <w:t>BY ?artista</w:t>
-      </w:r>
-      <w:proofErr w:type="gramEnd"/>
+      <w:r>
+        <w:rPr>
+          <w:lang w:eastAsia="it-IT"/>
+        </w:rPr>
+        <w:t>SELECT ?artista ?museo ?citta WHERE {?artista museum:presentaIn ?museo. ?museo museum:museoInCitta ?citta.} ORDER BY ?artista</w:t>
+      </w:r>
     </w:p>
     <w:p>
       <w:pPr>
@@ -261,61 +153,11 @@
           <w:lang w:eastAsia="it-IT"/>
         </w:rPr>
       </w:pPr>
-      <w:proofErr w:type="gramStart"/>
-      <w:r>
-        <w:rPr>
-          <w:lang w:eastAsia="it-IT"/>
-        </w:rPr>
-        <w:t>SELECT ?collezione</w:t>
-      </w:r>
-      <w:proofErr w:type="gramEnd"/>
-      <w:r>
-        <w:rPr>
-          <w:lang w:eastAsia="it-IT"/>
-        </w:rPr>
-        <w:t xml:space="preserve"> ?citta WHERE {?collezione </w:t>
-      </w:r>
-      <w:proofErr w:type="spellStart"/>
-      <w:r>
-        <w:rPr>
-          <w:lang w:eastAsia="it-IT"/>
-        </w:rPr>
-        <w:t>museum:presentataIn</w:t>
-      </w:r>
-      <w:proofErr w:type="spellEnd"/>
-      <w:r>
-        <w:rPr>
-          <w:lang w:eastAsia="it-IT"/>
-        </w:rPr>
-        <w:t xml:space="preserve"> ?museo. </w:t>
-      </w:r>
-      <w:proofErr w:type="gramStart"/>
-      <w:r>
-        <w:rPr>
-          <w:lang w:eastAsia="it-IT"/>
-        </w:rPr>
-        <w:t>?museo</w:t>
-      </w:r>
-      <w:proofErr w:type="gramEnd"/>
-      <w:r>
-        <w:rPr>
-          <w:lang w:eastAsia="it-IT"/>
-        </w:rPr>
-        <w:t xml:space="preserve"> </w:t>
-      </w:r>
-      <w:proofErr w:type="spellStart"/>
-      <w:r>
-        <w:rPr>
-          <w:lang w:eastAsia="it-IT"/>
-        </w:rPr>
-        <w:t>museum:museoInCitta</w:t>
-      </w:r>
-      <w:proofErr w:type="spellEnd"/>
-      <w:r>
-        <w:rPr>
-          <w:lang w:eastAsia="it-IT"/>
-        </w:rPr>
-        <w:t xml:space="preserve"> ?citta.}</w:t>
+      <w:r>
+        <w:rPr>
+          <w:lang w:eastAsia="it-IT"/>
+        </w:rPr>
+        <w:t>SELECT ?collezione ?citta WHERE {?collezione museum:presentataIn ?museo. ?museo museum:museoInCitta ?citta.}</w:t>
       </w:r>
     </w:p>
     <w:p>
@@ -341,184 +183,20 @@
           <w:shd w:val="clear" w:color="auto" w:fill="FFEF9E"/>
           <w:lang w:eastAsia="it-IT"/>
         </w:rPr>
-        <w:t xml:space="preserve">Opera Museo </w:t>
-      </w:r>
-      <w:proofErr w:type="gramStart"/>
-      <w:r>
-        <w:rPr>
-          <w:shd w:val="clear" w:color="auto" w:fill="FFEF9E"/>
-          <w:lang w:eastAsia="it-IT"/>
-        </w:rPr>
-        <w:t>Citta</w:t>
-      </w:r>
-      <w:proofErr w:type="gramEnd"/>
-      <w:r>
-        <w:rPr>
-          <w:shd w:val="clear" w:color="auto" w:fill="FFEF9E"/>
-          <w:lang w:eastAsia="it-IT"/>
-        </w:rPr>
-        <w:t xml:space="preserve"> Nazione </w:t>
-      </w:r>
-    </w:p>
-    <w:p>
-      <w:pPr>
-        <w:rPr>
-          <w:lang w:eastAsia="it-IT"/>
-        </w:rPr>
-      </w:pPr>
-      <w:proofErr w:type="gramStart"/>
-      <w:r>
-        <w:rPr>
-          <w:lang w:eastAsia="it-IT"/>
-        </w:rPr>
-        <w:t>SELECT ?opera</w:t>
-      </w:r>
-      <w:proofErr w:type="gramEnd"/>
-      <w:r>
-        <w:rPr>
-          <w:lang w:eastAsia="it-IT"/>
-        </w:rPr>
-        <w:t xml:space="preserve"> ?museo ?citta ?nazione WHERE {?opera </w:t>
-      </w:r>
-      <w:proofErr w:type="spellStart"/>
-      <w:r>
-        <w:rPr>
-          <w:lang w:eastAsia="it-IT"/>
-        </w:rPr>
-        <w:t>museum:operaMembroDi</w:t>
-      </w:r>
-      <w:proofErr w:type="spellEnd"/>
-      <w:r>
-        <w:rPr>
-          <w:lang w:eastAsia="it-IT"/>
-        </w:rPr>
-        <w:t xml:space="preserve"> ?collezione. </w:t>
-      </w:r>
-      <w:proofErr w:type="gramStart"/>
-      <w:r>
-        <w:rPr>
-          <w:lang w:eastAsia="it-IT"/>
-        </w:rPr>
-        <w:t>?collezione</w:t>
-      </w:r>
-      <w:proofErr w:type="gramEnd"/>
-      <w:r>
-        <w:rPr>
-          <w:lang w:eastAsia="it-IT"/>
-        </w:rPr>
-        <w:t xml:space="preserve"> </w:t>
-      </w:r>
-      <w:proofErr w:type="spellStart"/>
-      <w:r>
-        <w:rPr>
-          <w:lang w:eastAsia="it-IT"/>
-        </w:rPr>
-        <w:t>museum:presentataIn</w:t>
-      </w:r>
-      <w:proofErr w:type="spellEnd"/>
-      <w:r>
-        <w:rPr>
-          <w:lang w:eastAsia="it-IT"/>
-        </w:rPr>
-        <w:t xml:space="preserve"> ?museo. </w:t>
-      </w:r>
-      <w:proofErr w:type="gramStart"/>
-      <w:r>
-        <w:rPr>
-          <w:lang w:eastAsia="it-IT"/>
-        </w:rPr>
-        <w:t>?museo</w:t>
-      </w:r>
-      <w:proofErr w:type="gramEnd"/>
-      <w:r>
-        <w:rPr>
-          <w:lang w:eastAsia="it-IT"/>
-        </w:rPr>
-        <w:t xml:space="preserve"> </w:t>
-      </w:r>
-      <w:proofErr w:type="spellStart"/>
-      <w:r>
-        <w:rPr>
-          <w:lang w:eastAsia="it-IT"/>
-        </w:rPr>
-        <w:t>museum:museoInCitta</w:t>
-      </w:r>
-      <w:proofErr w:type="spellEnd"/>
-      <w:r>
-        <w:rPr>
-          <w:lang w:eastAsia="it-IT"/>
-        </w:rPr>
-        <w:t xml:space="preserve"> ?citta. </w:t>
-      </w:r>
-      <w:proofErr w:type="gramStart"/>
-      <w:r>
-        <w:rPr>
-          <w:lang w:eastAsia="it-IT"/>
-        </w:rPr>
-        <w:t>?citta</w:t>
-      </w:r>
-      <w:proofErr w:type="gramEnd"/>
-      <w:r>
-        <w:rPr>
-          <w:lang w:eastAsia="it-IT"/>
-        </w:rPr>
-        <w:t xml:space="preserve"> </w:t>
-      </w:r>
-      <w:proofErr w:type="spellStart"/>
-      <w:r>
-        <w:rPr>
-          <w:lang w:eastAsia="it-IT"/>
-        </w:rPr>
-        <w:t>museum:contenutaIn</w:t>
-      </w:r>
-      <w:proofErr w:type="spellEnd"/>
-      <w:r>
-        <w:rPr>
-          <w:lang w:eastAsia="it-IT"/>
-        </w:rPr>
-        <w:t xml:space="preserve"> ?nazione. </w:t>
-      </w:r>
-      <w:proofErr w:type="gramStart"/>
-      <w:r>
-        <w:rPr>
-          <w:lang w:eastAsia="it-IT"/>
-        </w:rPr>
-        <w:t>?nazione</w:t>
-      </w:r>
-      <w:proofErr w:type="gramEnd"/>
-      <w:r>
-        <w:rPr>
-          <w:lang w:eastAsia="it-IT"/>
-        </w:rPr>
-        <w:t xml:space="preserve"> </w:t>
-      </w:r>
-      <w:proofErr w:type="spellStart"/>
-      <w:r>
-        <w:rPr>
-          <w:lang w:eastAsia="it-IT"/>
-        </w:rPr>
-        <w:t>rdf:type</w:t>
-      </w:r>
-      <w:proofErr w:type="spellEnd"/>
-      <w:r>
-        <w:rPr>
-          <w:lang w:eastAsia="it-IT"/>
-        </w:rPr>
-        <w:t xml:space="preserve"> </w:t>
-      </w:r>
-      <w:proofErr w:type="spellStart"/>
-      <w:r>
-        <w:rPr>
-          <w:lang w:eastAsia="it-IT"/>
-        </w:rPr>
-        <w:t>museum:Nazione</w:t>
-      </w:r>
-      <w:proofErr w:type="spellEnd"/>
-      <w:r>
-        <w:rPr>
-          <w:lang w:eastAsia="it-IT"/>
-        </w:rPr>
-        <w:t>} ORDER BY ?nazione</w:t>
+        <w:t xml:space="preserve">Opera Museo Citta Nazione </w:t>
+      </w:r>
+    </w:p>
+    <w:p>
+      <w:pPr>
+        <w:rPr>
+          <w:lang w:eastAsia="it-IT"/>
+        </w:rPr>
+      </w:pPr>
+      <w:r>
+        <w:rPr>
+          <w:lang w:eastAsia="it-IT"/>
+        </w:rPr>
+        <w:t>SELECT ?opera ?museo ?citta ?nazione WHERE {?opera museum:operaMembroDi ?collezione. ?collezione museum:presentataIn ?museo. ?museo museum:museoInCitta ?citta. ?citta museum:contenutaIn ?nazione. ?nazione rdf:type museum:Nazione} ORDER BY ?nazione</w:t>
       </w:r>
     </w:p>
     <w:p>
@@ -553,60 +231,24 @@
           <w:lang w:eastAsia="it-IT"/>
         </w:rPr>
       </w:pPr>
-      <w:proofErr w:type="gramStart"/>
-      <w:r>
-        <w:rPr>
-          <w:lang w:eastAsia="it-IT"/>
-        </w:rPr>
-        <w:t>SELECT ?collezione</w:t>
-      </w:r>
-      <w:proofErr w:type="gramEnd"/>
-      <w:r>
-        <w:rPr>
-          <w:lang w:eastAsia="it-IT"/>
-        </w:rPr>
-        <w:t xml:space="preserve"> ?museo</w:t>
-      </w:r>
-    </w:p>
-    <w:p>
-      <w:pPr>
-        <w:rPr>
-          <w:lang w:eastAsia="it-IT"/>
-        </w:rPr>
-      </w:pPr>
-      <w:r>
-        <w:rPr>
-          <w:lang w:eastAsia="it-IT"/>
-        </w:rPr>
-        <w:t xml:space="preserve">WHERE </w:t>
-      </w:r>
-      <w:proofErr w:type="gramStart"/>
-      <w:r>
-        <w:rPr>
-          <w:lang w:eastAsia="it-IT"/>
-        </w:rPr>
-        <w:t>{ ?collezione</w:t>
-      </w:r>
-      <w:proofErr w:type="gramEnd"/>
-      <w:r>
-        <w:rPr>
-          <w:lang w:eastAsia="it-IT"/>
-        </w:rPr>
-        <w:t xml:space="preserve"> </w:t>
-      </w:r>
-      <w:proofErr w:type="spellStart"/>
-      <w:r>
-        <w:rPr>
-          <w:lang w:eastAsia="it-IT"/>
-        </w:rPr>
-        <w:t>museum:presentataIn</w:t>
-      </w:r>
-      <w:proofErr w:type="spellEnd"/>
-      <w:r>
-        <w:rPr>
-          <w:lang w:eastAsia="it-IT"/>
-        </w:rPr>
-        <w:t xml:space="preserve"> ?museo }</w:t>
+      <w:r>
+        <w:rPr>
+          <w:lang w:eastAsia="it-IT"/>
+        </w:rPr>
+        <w:t>SELECT ?collezione ?museo</w:t>
+      </w:r>
+    </w:p>
+    <w:p>
+      <w:pPr>
+        <w:rPr>
+          <w:lang w:eastAsia="it-IT"/>
+        </w:rPr>
+      </w:pPr>
+      <w:r>
+        <w:rPr>
+          <w:lang w:eastAsia="it-IT"/>
+        </w:rPr>
+        <w:t>WHERE { ?collezione museum:presentataIn ?museo }</w:t>
       </w:r>
     </w:p>
     <w:p>
@@ -645,24 +287,21 @@
         <w:rPr>
           <w:lang w:val="en-US" w:eastAsia="it-IT"/>
         </w:rPr>
-        <w:t xml:space="preserve">SELECT </w:t>
-      </w:r>
-      <w:proofErr w:type="gramStart"/>
-      <w:r>
+        <w:t>SELECT DISTINCT ?museo</w:t>
+      </w:r>
+    </w:p>
+    <w:p>
+      <w:pPr>
         <w:rPr>
           <w:lang w:val="en-US" w:eastAsia="it-IT"/>
         </w:rPr>
-        <w:t>DISTINCT ?</w:t>
-      </w:r>
-      <w:proofErr w:type="spellStart"/>
+      </w:pPr>
       <w:r>
         <w:rPr>
           <w:lang w:val="en-US" w:eastAsia="it-IT"/>
         </w:rPr>
-        <w:t>museo</w:t>
-      </w:r>
-      <w:proofErr w:type="spellEnd"/>
-      <w:proofErr w:type="gramEnd"/>
+        <w:t xml:space="preserve">WHERE{ </w:t>
+      </w:r>
     </w:p>
     <w:p>
       <w:pPr>
@@ -670,247 +309,50 @@
           <w:lang w:val="en-US" w:eastAsia="it-IT"/>
         </w:rPr>
       </w:pPr>
-      <w:proofErr w:type="gramStart"/>
       <w:r>
         <w:rPr>
           <w:lang w:val="en-US" w:eastAsia="it-IT"/>
         </w:rPr>
-        <w:t>WHERE{</w:t>
-      </w:r>
-      <w:proofErr w:type="gramEnd"/>
-      <w:r>
+        <w:t>?subPropDihaRealizzato rdfs:subPropertyOf* museum:haRealizzato.</w:t>
+      </w:r>
+    </w:p>
+    <w:p>
+      <w:pPr>
         <w:rPr>
           <w:lang w:val="en-US" w:eastAsia="it-IT"/>
         </w:rPr>
-        <w:t xml:space="preserve"> </w:t>
-      </w:r>
-    </w:p>
-    <w:p>
-      <w:pPr>
+      </w:pPr>
+      <w:r>
         <w:rPr>
           <w:lang w:val="en-US" w:eastAsia="it-IT"/>
         </w:rPr>
-      </w:pPr>
-      <w:proofErr w:type="gramStart"/>
-      <w:r>
+        <w:t>?artista ?subPropDihaRealizzato ?museo.</w:t>
+      </w:r>
+    </w:p>
+    <w:p>
+      <w:pPr>
         <w:rPr>
           <w:lang w:val="en-US" w:eastAsia="it-IT"/>
         </w:rPr>
-        <w:t>?</w:t>
-      </w:r>
-      <w:proofErr w:type="spellStart"/>
+      </w:pPr>
       <w:r>
         <w:rPr>
           <w:lang w:val="en-US" w:eastAsia="it-IT"/>
         </w:rPr>
-        <w:t>subPropDihaRealizzato</w:t>
-      </w:r>
-      <w:proofErr w:type="spellEnd"/>
-      <w:proofErr w:type="gramEnd"/>
-      <w:r>
+        <w:t>?typeOfMuseum rdfs:subClassOf* museum:Museo.</w:t>
+      </w:r>
+    </w:p>
+    <w:p>
+      <w:pPr>
         <w:rPr>
           <w:lang w:val="en-US" w:eastAsia="it-IT"/>
         </w:rPr>
-        <w:t xml:space="preserve"> </w:t>
-      </w:r>
-      <w:proofErr w:type="spellStart"/>
+      </w:pPr>
       <w:r>
         <w:rPr>
           <w:lang w:val="en-US" w:eastAsia="it-IT"/>
         </w:rPr>
-        <w:t>rdfs:subPropertyOf</w:t>
-      </w:r>
-      <w:proofErr w:type="spellEnd"/>
-      <w:r>
-        <w:rPr>
-          <w:lang w:val="en-US" w:eastAsia="it-IT"/>
-        </w:rPr>
-        <w:t xml:space="preserve">* </w:t>
-      </w:r>
-      <w:proofErr w:type="spellStart"/>
-      <w:r>
-        <w:rPr>
-          <w:lang w:val="en-US" w:eastAsia="it-IT"/>
-        </w:rPr>
-        <w:t>museum:haRealizzato</w:t>
-      </w:r>
-      <w:proofErr w:type="spellEnd"/>
-      <w:r>
-        <w:rPr>
-          <w:lang w:val="en-US" w:eastAsia="it-IT"/>
-        </w:rPr>
-        <w:t>.</w:t>
-      </w:r>
-    </w:p>
-    <w:p>
-      <w:pPr>
-        <w:rPr>
-          <w:lang w:val="en-US" w:eastAsia="it-IT"/>
-        </w:rPr>
-      </w:pPr>
-      <w:proofErr w:type="gramStart"/>
-      <w:r>
-        <w:rPr>
-          <w:lang w:val="en-US" w:eastAsia="it-IT"/>
-        </w:rPr>
-        <w:t>?</w:t>
-      </w:r>
-      <w:proofErr w:type="spellStart"/>
-      <w:r>
-        <w:rPr>
-          <w:lang w:val="en-US" w:eastAsia="it-IT"/>
-        </w:rPr>
-        <w:t>artista</w:t>
-      </w:r>
-      <w:proofErr w:type="spellEnd"/>
-      <w:proofErr w:type="gramEnd"/>
-      <w:r>
-        <w:rPr>
-          <w:lang w:val="en-US" w:eastAsia="it-IT"/>
-        </w:rPr>
-        <w:t xml:space="preserve"> ?</w:t>
-      </w:r>
-      <w:proofErr w:type="spellStart"/>
-      <w:r>
-        <w:rPr>
-          <w:lang w:val="en-US" w:eastAsia="it-IT"/>
-        </w:rPr>
-        <w:t>subPropDihaRealizzato</w:t>
-      </w:r>
-      <w:proofErr w:type="spellEnd"/>
-      <w:r>
-        <w:rPr>
-          <w:lang w:val="en-US" w:eastAsia="it-IT"/>
-        </w:rPr>
-        <w:t xml:space="preserve"> ?</w:t>
-      </w:r>
-      <w:proofErr w:type="spellStart"/>
-      <w:r>
-        <w:rPr>
-          <w:lang w:val="en-US" w:eastAsia="it-IT"/>
-        </w:rPr>
-        <w:t>museo</w:t>
-      </w:r>
-      <w:proofErr w:type="spellEnd"/>
-      <w:r>
-        <w:rPr>
-          <w:lang w:val="en-US" w:eastAsia="it-IT"/>
-        </w:rPr>
-        <w:t>.</w:t>
-      </w:r>
-    </w:p>
-    <w:p>
-      <w:pPr>
-        <w:rPr>
-          <w:lang w:val="en-US" w:eastAsia="it-IT"/>
-        </w:rPr>
-      </w:pPr>
-      <w:proofErr w:type="gramStart"/>
-      <w:r>
-        <w:rPr>
-          <w:lang w:val="en-US" w:eastAsia="it-IT"/>
-        </w:rPr>
-        <w:t>?</w:t>
-      </w:r>
-      <w:proofErr w:type="spellStart"/>
-      <w:r>
-        <w:rPr>
-          <w:lang w:val="en-US" w:eastAsia="it-IT"/>
-        </w:rPr>
-        <w:t>typeOfMuseum</w:t>
-      </w:r>
-      <w:proofErr w:type="spellEnd"/>
-      <w:proofErr w:type="gramEnd"/>
-      <w:r>
-        <w:rPr>
-          <w:lang w:val="en-US" w:eastAsia="it-IT"/>
-        </w:rPr>
-        <w:t xml:space="preserve"> </w:t>
-      </w:r>
-      <w:proofErr w:type="spellStart"/>
-      <w:r>
-        <w:rPr>
-          <w:lang w:val="en-US" w:eastAsia="it-IT"/>
-        </w:rPr>
-        <w:t>rdfs:subClassOf</w:t>
-      </w:r>
-      <w:proofErr w:type="spellEnd"/>
-      <w:r>
-        <w:rPr>
-          <w:lang w:val="en-US" w:eastAsia="it-IT"/>
-        </w:rPr>
-        <w:t xml:space="preserve">* </w:t>
-      </w:r>
-      <w:proofErr w:type="spellStart"/>
-      <w:r>
-        <w:rPr>
-          <w:lang w:val="en-US" w:eastAsia="it-IT"/>
-        </w:rPr>
-        <w:t>museum:Museo</w:t>
-      </w:r>
-      <w:proofErr w:type="spellEnd"/>
-      <w:r>
-        <w:rPr>
-          <w:lang w:val="en-US" w:eastAsia="it-IT"/>
-        </w:rPr>
-        <w:t>.</w:t>
-      </w:r>
-    </w:p>
-    <w:p>
-      <w:pPr>
-        <w:rPr>
-          <w:lang w:val="en-US" w:eastAsia="it-IT"/>
-        </w:rPr>
-      </w:pPr>
-      <w:proofErr w:type="gramStart"/>
-      <w:r>
-        <w:rPr>
-          <w:lang w:val="en-US" w:eastAsia="it-IT"/>
-        </w:rPr>
-        <w:t>{?</w:t>
-      </w:r>
-      <w:proofErr w:type="spellStart"/>
-      <w:r>
-        <w:rPr>
-          <w:lang w:val="en-US" w:eastAsia="it-IT"/>
-        </w:rPr>
-        <w:t>museo</w:t>
-      </w:r>
-      <w:proofErr w:type="spellEnd"/>
-      <w:proofErr w:type="gramEnd"/>
-      <w:r>
-        <w:rPr>
-          <w:lang w:val="en-US" w:eastAsia="it-IT"/>
-        </w:rPr>
-        <w:t xml:space="preserve"> </w:t>
-      </w:r>
-      <w:proofErr w:type="spellStart"/>
-      <w:r>
-        <w:rPr>
-          <w:lang w:val="en-US" w:eastAsia="it-IT"/>
-        </w:rPr>
-        <w:t>rdf:type</w:t>
-      </w:r>
-      <w:proofErr w:type="spellEnd"/>
-      <w:r>
-        <w:rPr>
-          <w:lang w:val="en-US" w:eastAsia="it-IT"/>
-        </w:rPr>
-        <w:t xml:space="preserve"> ?</w:t>
-      </w:r>
-      <w:proofErr w:type="spellStart"/>
-      <w:r>
-        <w:rPr>
-          <w:lang w:val="en-US" w:eastAsia="it-IT"/>
-        </w:rPr>
-        <w:t>typeOfMuseum</w:t>
-      </w:r>
-      <w:proofErr w:type="spellEnd"/>
-      <w:r>
-        <w:rPr>
-          <w:lang w:val="en-US" w:eastAsia="it-IT"/>
-        </w:rPr>
-        <w:t>}.</w:t>
+        <w:t>{?museo rdf:type ?typeOfMuseum}.</w:t>
       </w:r>
     </w:p>
     <w:p>
@@ -970,49 +412,7 @@
         <w:rPr>
           <w:lang w:eastAsia="it-IT"/>
         </w:rPr>
-        <w:t>SELECT (MAX</w:t>
-      </w:r>
-      <w:proofErr w:type="gramStart"/>
-      <w:r>
-        <w:rPr>
-          <w:lang w:eastAsia="it-IT"/>
-        </w:rPr>
-        <w:t>(?citta</w:t>
-      </w:r>
-      <w:proofErr w:type="gramEnd"/>
-      <w:r>
-        <w:rPr>
-          <w:lang w:eastAsia="it-IT"/>
-        </w:rPr>
-        <w:t>) AS ?</w:t>
-      </w:r>
-      <w:proofErr w:type="spellStart"/>
-      <w:r>
-        <w:rPr>
-          <w:lang w:eastAsia="it-IT"/>
-        </w:rPr>
-        <w:t>cittaPiùTuristica</w:t>
-      </w:r>
-      <w:proofErr w:type="spellEnd"/>
-      <w:r>
-        <w:rPr>
-          <w:lang w:eastAsia="it-IT"/>
-        </w:rPr>
-        <w:t xml:space="preserve">) WHERE { ?museo </w:t>
-      </w:r>
-      <w:proofErr w:type="spellStart"/>
-      <w:r>
-        <w:rPr>
-          <w:lang w:eastAsia="it-IT"/>
-        </w:rPr>
-        <w:t>museum:museoInCitta</w:t>
-      </w:r>
-      <w:proofErr w:type="spellEnd"/>
-      <w:r>
-        <w:rPr>
-          <w:lang w:eastAsia="it-IT"/>
-        </w:rPr>
-        <w:t xml:space="preserve"> ?citta}</w:t>
+        <w:t>SELECT (MAX(?citta) AS ?cittaPiùTuristica) WHERE { ?museo museum:museoInCitta ?citta}</w:t>
       </w:r>
     </w:p>
     <w:p>
@@ -1045,98 +445,26 @@
         <w:rPr>
           <w:lang w:val="en-US" w:eastAsia="it-IT"/>
         </w:rPr>
-        <w:t xml:space="preserve">SELECT </w:t>
-      </w:r>
-      <w:proofErr w:type="gramStart"/>
-      <w:r>
+        <w:t>SELECT DISTINCT ?artisti (COUNT(?opera) as ?count)</w:t>
+      </w:r>
+    </w:p>
+    <w:p>
+      <w:pPr>
         <w:rPr>
           <w:lang w:val="en-US" w:eastAsia="it-IT"/>
         </w:rPr>
-        <w:t>DISTINCT ?</w:t>
-      </w:r>
-      <w:proofErr w:type="spellStart"/>
+      </w:pPr>
+      <w:r>
+        <w:rPr>
+          <w:lang w:eastAsia="it-IT"/>
+        </w:rPr>
+        <w:t xml:space="preserve">WHERE { ?artisti museum:haRealizzato ?opera.} </w:t>
+      </w:r>
       <w:r>
         <w:rPr>
           <w:lang w:val="en-US" w:eastAsia="it-IT"/>
         </w:rPr>
-        <w:t>artisti</w:t>
-      </w:r>
-      <w:proofErr w:type="spellEnd"/>
-      <w:proofErr w:type="gramEnd"/>
-      <w:r>
-        <w:rPr>
-          <w:lang w:val="en-US" w:eastAsia="it-IT"/>
-        </w:rPr>
-        <w:t xml:space="preserve"> (COUNT(?opera) as ?count)</w:t>
-      </w:r>
-    </w:p>
-    <w:p>
-      <w:pPr>
-        <w:rPr>
-          <w:lang w:val="en-US" w:eastAsia="it-IT"/>
-        </w:rPr>
-      </w:pPr>
-      <w:r>
-        <w:rPr>
-          <w:lang w:eastAsia="it-IT"/>
-        </w:rPr>
-        <w:t xml:space="preserve">WHERE </w:t>
-      </w:r>
-      <w:proofErr w:type="gramStart"/>
-      <w:r>
-        <w:rPr>
-          <w:lang w:eastAsia="it-IT"/>
-        </w:rPr>
-        <w:t>{ ?artisti</w:t>
-      </w:r>
-      <w:proofErr w:type="gramEnd"/>
-      <w:r>
-        <w:rPr>
-          <w:lang w:eastAsia="it-IT"/>
-        </w:rPr>
-        <w:t xml:space="preserve"> </w:t>
-      </w:r>
-      <w:proofErr w:type="spellStart"/>
-      <w:r>
-        <w:rPr>
-          <w:lang w:eastAsia="it-IT"/>
-        </w:rPr>
-        <w:t>museum:haRealizzato</w:t>
-      </w:r>
-      <w:proofErr w:type="spellEnd"/>
-      <w:r>
-        <w:rPr>
-          <w:lang w:eastAsia="it-IT"/>
-        </w:rPr>
-        <w:t xml:space="preserve"> ?opera.} </w:t>
-      </w:r>
-      <w:r>
-        <w:rPr>
-          <w:lang w:val="en-US" w:eastAsia="it-IT"/>
-        </w:rPr>
-        <w:t xml:space="preserve">GROUP </w:t>
-      </w:r>
-      <w:proofErr w:type="gramStart"/>
-      <w:r>
-        <w:rPr>
-          <w:lang w:val="en-US" w:eastAsia="it-IT"/>
-        </w:rPr>
-        <w:t>BY ?</w:t>
-      </w:r>
-      <w:proofErr w:type="spellStart"/>
-      <w:r>
-        <w:rPr>
-          <w:lang w:val="en-US" w:eastAsia="it-IT"/>
-        </w:rPr>
-        <w:t>artisti</w:t>
-      </w:r>
-      <w:proofErr w:type="spellEnd"/>
-      <w:proofErr w:type="gramEnd"/>
-      <w:r>
-        <w:rPr>
-          <w:lang w:val="en-US" w:eastAsia="it-IT"/>
-        </w:rPr>
-        <w:t xml:space="preserve"> HAVING(?count &gt; 1)</w:t>
+        <w:t>GROUP BY ?artisti HAVING(?count &gt; 1)</w:t>
       </w:r>
     </w:p>
     <w:p>
@@ -1172,83 +500,11 @@
           <w:lang w:eastAsia="it-IT"/>
         </w:rPr>
       </w:pPr>
-      <w:proofErr w:type="gramStart"/>
-      <w:r>
-        <w:rPr>
-          <w:lang w:eastAsia="it-IT"/>
-        </w:rPr>
-        <w:t>SELECT ?opera</w:t>
-      </w:r>
-      <w:proofErr w:type="gramEnd"/>
-      <w:r>
-        <w:rPr>
-          <w:lang w:eastAsia="it-IT"/>
-        </w:rPr>
-        <w:t xml:space="preserve"> ?artista WHERE { ?opera </w:t>
-      </w:r>
-      <w:proofErr w:type="spellStart"/>
-      <w:r>
-        <w:rPr>
-          <w:lang w:eastAsia="it-IT"/>
-        </w:rPr>
-        <w:t>museum:realizzatoDa</w:t>
-      </w:r>
-      <w:proofErr w:type="spellEnd"/>
-      <w:r>
-        <w:rPr>
-          <w:lang w:eastAsia="it-IT"/>
-        </w:rPr>
-        <w:t xml:space="preserve"> ?artista. </w:t>
-      </w:r>
-      <w:proofErr w:type="gramStart"/>
-      <w:r>
-        <w:rPr>
-          <w:lang w:eastAsia="it-IT"/>
-        </w:rPr>
-        <w:t>?artista</w:t>
-      </w:r>
-      <w:proofErr w:type="gramEnd"/>
-      <w:r>
-        <w:rPr>
-          <w:lang w:eastAsia="it-IT"/>
-        </w:rPr>
-        <w:t xml:space="preserve"> </w:t>
-      </w:r>
-      <w:proofErr w:type="spellStart"/>
-      <w:r>
-        <w:rPr>
-          <w:lang w:eastAsia="it-IT"/>
-        </w:rPr>
-        <w:t>museum:nomeArtista</w:t>
-      </w:r>
-      <w:proofErr w:type="spellEnd"/>
-      <w:r>
-        <w:rPr>
-          <w:lang w:eastAsia="it-IT"/>
-        </w:rPr>
-        <w:t xml:space="preserve"> ?nome. FILTER </w:t>
-      </w:r>
-      <w:proofErr w:type="spellStart"/>
-      <w:proofErr w:type="gramStart"/>
-      <w:r>
-        <w:rPr>
-          <w:lang w:eastAsia="it-IT"/>
-        </w:rPr>
-        <w:t>regex</w:t>
-      </w:r>
-      <w:proofErr w:type="spellEnd"/>
-      <w:r>
-        <w:rPr>
-          <w:lang w:eastAsia="it-IT"/>
-        </w:rPr>
-        <w:t>(</w:t>
-      </w:r>
-      <w:proofErr w:type="gramEnd"/>
-      <w:r>
-        <w:rPr>
-          <w:lang w:eastAsia="it-IT"/>
-        </w:rPr>
-        <w:t>?nome, "Vincent Van Gogh"). }</w:t>
+      <w:r>
+        <w:rPr>
+          <w:lang w:eastAsia="it-IT"/>
+        </w:rPr>
+        <w:t>SELECT ?opera ?artista WHERE { ?opera museum:realizzatoDa ?artista. ?artista museum:nomeArtista ?nome. FILTER regex(?nome, "Vincent Van Gogh"). }</w:t>
       </w:r>
     </w:p>
     <w:p>
@@ -1284,117 +540,11 @@
           <w:lang w:eastAsia="it-IT"/>
         </w:rPr>
       </w:pPr>
-      <w:proofErr w:type="gramStart"/>
-      <w:r>
-        <w:rPr>
-          <w:lang w:eastAsia="it-IT"/>
-        </w:rPr>
-        <w:t>SELECT ?opera</w:t>
-      </w:r>
-      <w:proofErr w:type="gramEnd"/>
-      <w:r>
-        <w:rPr>
-          <w:lang w:eastAsia="it-IT"/>
-        </w:rPr>
-        <w:t xml:space="preserve"> ?artista ?anno ?</w:t>
-      </w:r>
-      <w:proofErr w:type="spellStart"/>
-      <w:r>
-        <w:rPr>
-          <w:lang w:eastAsia="it-IT"/>
-        </w:rPr>
-        <w:t>contenutoDes</w:t>
-      </w:r>
-      <w:proofErr w:type="spellEnd"/>
-      <w:r>
-        <w:rPr>
-          <w:lang w:eastAsia="it-IT"/>
-        </w:rPr>
-        <w:t xml:space="preserve">{ ?opera </w:t>
-      </w:r>
-      <w:proofErr w:type="spellStart"/>
-      <w:r>
-        <w:rPr>
-          <w:lang w:eastAsia="it-IT"/>
-        </w:rPr>
-        <w:t>museum:realizzatoDa</w:t>
-      </w:r>
-      <w:proofErr w:type="spellEnd"/>
-      <w:r>
-        <w:rPr>
-          <w:lang w:eastAsia="it-IT"/>
-        </w:rPr>
-        <w:t xml:space="preserve"> ?artista OPTIONAL {?opera </w:t>
-      </w:r>
-      <w:proofErr w:type="spellStart"/>
-      <w:r>
-        <w:rPr>
-          <w:lang w:eastAsia="it-IT"/>
-        </w:rPr>
-        <w:t>museum:realizzataNel</w:t>
-      </w:r>
-      <w:proofErr w:type="spellEnd"/>
-      <w:r>
-        <w:rPr>
-          <w:lang w:eastAsia="it-IT"/>
-        </w:rPr>
-        <w:t xml:space="preserve"> ?anno} OPTIONAL{?opera </w:t>
-      </w:r>
-      <w:proofErr w:type="spellStart"/>
-      <w:r>
-        <w:rPr>
-          <w:lang w:eastAsia="it-IT"/>
-        </w:rPr>
-        <w:t>museum:haDescrizione</w:t>
-      </w:r>
-      <w:proofErr w:type="spellEnd"/>
-      <w:r>
-        <w:rPr>
-          <w:lang w:eastAsia="it-IT"/>
-        </w:rPr>
-        <w:t xml:space="preserve"> ?descrizione. </w:t>
-      </w:r>
-      <w:proofErr w:type="gramStart"/>
-      <w:r>
-        <w:rPr>
-          <w:lang w:eastAsia="it-IT"/>
-        </w:rPr>
-        <w:t>?descrizione</w:t>
-      </w:r>
-      <w:proofErr w:type="gramEnd"/>
-      <w:r>
-        <w:rPr>
-          <w:lang w:eastAsia="it-IT"/>
-        </w:rPr>
-        <w:t xml:space="preserve"> </w:t>
-      </w:r>
-      <w:proofErr w:type="spellStart"/>
-      <w:r>
-        <w:rPr>
-          <w:lang w:eastAsia="it-IT"/>
-        </w:rPr>
-        <w:t>museum:contenutoDescrizione</w:t>
-      </w:r>
-      <w:proofErr w:type="spellEnd"/>
-      <w:r>
-        <w:rPr>
-          <w:lang w:eastAsia="it-IT"/>
-        </w:rPr>
-        <w:t xml:space="preserve"> ?</w:t>
-      </w:r>
-      <w:proofErr w:type="spellStart"/>
-      <w:r>
-        <w:rPr>
-          <w:lang w:eastAsia="it-IT"/>
-        </w:rPr>
-        <w:t>contenutoDes</w:t>
-      </w:r>
-      <w:proofErr w:type="spellEnd"/>
-      <w:r>
-        <w:rPr>
-          <w:lang w:eastAsia="it-IT"/>
-        </w:rPr>
-        <w:t>}}</w:t>
+      <w:r>
+        <w:rPr>
+          <w:lang w:eastAsia="it-IT"/>
+        </w:rPr>
+        <w:t>SELECT ?opera ?artista ?anno ?contenutoDes{ ?opera museum:realizzatoDa ?artista OPTIONAL {?opera museum:realizzataNel ?anno} OPTIONAL{?opera museum:haDescrizione ?descrizione. ?descrizione museum:contenutoDescrizione ?contenutoDes}}</w:t>
       </w:r>
     </w:p>
     <w:p>
@@ -1428,128 +578,26 @@
           <w:lang w:eastAsia="it-IT"/>
         </w:rPr>
       </w:pPr>
-      <w:proofErr w:type="spellStart"/>
       <w:r>
         <w:rPr>
           <w:color w:val="FB5F2C"/>
           <w:shd w:val="clear" w:color="auto" w:fill="FFEF9E"/>
           <w:lang w:eastAsia="it-IT"/>
         </w:rPr>
-        <w:t>Wikidata</w:t>
-      </w:r>
-      <w:proofErr w:type="spellEnd"/>
-      <w:r>
-        <w:rPr>
-          <w:color w:val="FB5F2C"/>
-          <w:shd w:val="clear" w:color="auto" w:fill="FFEF9E"/>
-          <w:lang w:eastAsia="it-IT"/>
-        </w:rPr>
-        <w:t>: Museo città e paese</w:t>
-      </w:r>
-    </w:p>
-    <w:p>
-      <w:pPr>
-        <w:rPr>
-          <w:lang w:eastAsia="it-IT"/>
-        </w:rPr>
-      </w:pPr>
-      <w:proofErr w:type="gramStart"/>
-      <w:r>
-        <w:rPr>
-          <w:lang w:eastAsia="it-IT"/>
-        </w:rPr>
-        <w:t>SELECT ?museo</w:t>
-      </w:r>
-      <w:proofErr w:type="gramEnd"/>
-      <w:r>
-        <w:rPr>
-          <w:lang w:eastAsia="it-IT"/>
-        </w:rPr>
-        <w:t xml:space="preserve"> ?</w:t>
-      </w:r>
-      <w:proofErr w:type="spellStart"/>
-      <w:r>
-        <w:rPr>
-          <w:lang w:eastAsia="it-IT"/>
-        </w:rPr>
-        <w:t>museoLabel</w:t>
-      </w:r>
-      <w:proofErr w:type="spellEnd"/>
-      <w:r>
-        <w:rPr>
-          <w:lang w:eastAsia="it-IT"/>
-        </w:rPr>
-        <w:t xml:space="preserve"> ?Paese ?</w:t>
-      </w:r>
-      <w:proofErr w:type="spellStart"/>
-      <w:r>
-        <w:rPr>
-          <w:lang w:eastAsia="it-IT"/>
-        </w:rPr>
-        <w:t>PaeseLabel</w:t>
-      </w:r>
-      <w:proofErr w:type="spellEnd"/>
-      <w:r>
-        <w:rPr>
-          <w:lang w:eastAsia="it-IT"/>
-        </w:rPr>
-        <w:t xml:space="preserve"> ?</w:t>
-      </w:r>
-      <w:proofErr w:type="spellStart"/>
-      <w:r>
-        <w:rPr>
-          <w:lang w:eastAsia="it-IT"/>
-        </w:rPr>
-        <w:t>unit</w:t>
-      </w:r>
-      <w:proofErr w:type="spellEnd"/>
-      <w:r>
-        <w:rPr>
-          <w:lang w:eastAsia="it-IT"/>
-        </w:rPr>
-        <w:t>__</w:t>
-      </w:r>
-      <w:proofErr w:type="spellStart"/>
-      <w:r>
-        <w:rPr>
-          <w:lang w:eastAsia="it-IT"/>
-        </w:rPr>
-        <w:t>amministrativa_in_cui___situato</w:t>
-      </w:r>
-      <w:proofErr w:type="spellEnd"/>
-      <w:r>
-        <w:rPr>
-          <w:lang w:eastAsia="it-IT"/>
-        </w:rPr>
-        <w:t xml:space="preserve"> ?</w:t>
-      </w:r>
-      <w:proofErr w:type="spellStart"/>
-      <w:r>
-        <w:rPr>
-          <w:lang w:eastAsia="it-IT"/>
-        </w:rPr>
-        <w:t>unit</w:t>
-      </w:r>
-      <w:proofErr w:type="spellEnd"/>
-      <w:r>
-        <w:rPr>
-          <w:lang w:eastAsia="it-IT"/>
-        </w:rPr>
-        <w:t>__amministrativa_in_cui___</w:t>
-      </w:r>
-      <w:proofErr w:type="spellStart"/>
-      <w:r>
-        <w:rPr>
-          <w:lang w:eastAsia="it-IT"/>
-        </w:rPr>
-        <w:t>situatoLabel</w:t>
-      </w:r>
-      <w:proofErr w:type="spellEnd"/>
-      <w:r>
-        <w:rPr>
-          <w:lang w:eastAsia="it-IT"/>
-        </w:rPr>
-        <w:t xml:space="preserve"> WHERE {</w:t>
+        <w:t>Wikidata: Museo città e paese</w:t>
+      </w:r>
+    </w:p>
+    <w:p>
+      <w:pPr>
+        <w:rPr>
+          <w:lang w:eastAsia="it-IT"/>
+        </w:rPr>
+      </w:pPr>
+      <w:r>
+        <w:rPr>
+          <w:lang w:eastAsia="it-IT"/>
+        </w:rPr>
+        <w:t>SELECT ?museo ?museoLabel ?Paese ?PaeseLabel ?unit__amministrativa_in_cui___situato ?unit__amministrativa_in_cui___situatoLabel WHERE {</w:t>
       </w:r>
     </w:p>
     <w:p>
@@ -1568,21 +616,20 @@
         <w:rPr>
           <w:lang w:val="en-US" w:eastAsia="it-IT"/>
         </w:rPr>
-        <w:t xml:space="preserve">SERVICE </w:t>
-      </w:r>
-      <w:proofErr w:type="gramStart"/>
-      <w:r>
+        <w:t>SERVICE wikibase:label { bd:serviceParam wikibase:language "[AUTO_LANGUAGE],en". }</w:t>
+      </w:r>
+    </w:p>
+    <w:p>
+      <w:pPr>
         <w:rPr>
           <w:lang w:val="en-US" w:eastAsia="it-IT"/>
         </w:rPr>
-        <w:t>wikibase:label</w:t>
-      </w:r>
-      <w:proofErr w:type="gramEnd"/>
+      </w:pPr>
       <w:r>
         <w:rPr>
           <w:lang w:val="en-US" w:eastAsia="it-IT"/>
         </w:rPr>
-        <w:t xml:space="preserve"> { bd:serviceParam wikibase:language "[AUTO_LANGUAGE],en". }</w:t>
+        <w:t>  ?museo wdt:P31 wd:Q33506.</w:t>
       </w:r>
     </w:p>
     <w:p>
@@ -1595,109 +642,26 @@
         <w:rPr>
           <w:lang w:val="en-US" w:eastAsia="it-IT"/>
         </w:rPr>
+        <w:t>  OPTIONAL { ?museo wdt:P17 ?Paese. }</w:t>
+      </w:r>
+    </w:p>
+    <w:p>
+      <w:pPr>
+        <w:rPr>
+          <w:lang w:eastAsia="it-IT"/>
+        </w:rPr>
+      </w:pPr>
+      <w:r>
+        <w:rPr>
+          <w:lang w:val="en-US" w:eastAsia="it-IT"/>
+        </w:rPr>
         <w:t xml:space="preserve">  </w:t>
       </w:r>
-      <w:proofErr w:type="gramStart"/>
-      <w:r>
-        <w:rPr>
-          <w:lang w:val="en-US" w:eastAsia="it-IT"/>
-        </w:rPr>
-        <w:t>?museo</w:t>
-      </w:r>
-      <w:proofErr w:type="gramEnd"/>
-      <w:r>
-        <w:rPr>
-          <w:lang w:val="en-US" w:eastAsia="it-IT"/>
-        </w:rPr>
-        <w:t xml:space="preserve"> wdt:P31 wd:Q33506.</w:t>
-      </w:r>
-    </w:p>
-    <w:p>
-      <w:pPr>
-        <w:rPr>
-          <w:lang w:val="en-US" w:eastAsia="it-IT"/>
-        </w:rPr>
-      </w:pPr>
-      <w:r>
-        <w:rPr>
-          <w:lang w:val="en-US" w:eastAsia="it-IT"/>
-        </w:rPr>
-        <w:t xml:space="preserve">  OPTIONAL </w:t>
-      </w:r>
-      <w:proofErr w:type="gramStart"/>
-      <w:r>
-        <w:rPr>
-          <w:lang w:val="en-US" w:eastAsia="it-IT"/>
-        </w:rPr>
-        <w:t>{ ?museo</w:t>
-      </w:r>
-      <w:proofErr w:type="gramEnd"/>
-      <w:r>
-        <w:rPr>
-          <w:lang w:val="en-US" w:eastAsia="it-IT"/>
-        </w:rPr>
-        <w:t xml:space="preserve"> wdt:P17 ?Paese. }</w:t>
-      </w:r>
-    </w:p>
-    <w:p>
-      <w:pPr>
-        <w:rPr>
-          <w:lang w:eastAsia="it-IT"/>
-        </w:rPr>
-      </w:pPr>
-      <w:r>
-        <w:rPr>
-          <w:lang w:val="en-US" w:eastAsia="it-IT"/>
-        </w:rPr>
-        <w:t xml:space="preserve">  </w:t>
-      </w:r>
-      <w:r>
-        <w:rPr>
-          <w:lang w:eastAsia="it-IT"/>
-        </w:rPr>
-        <w:t xml:space="preserve">OPTIONAL </w:t>
-      </w:r>
-      <w:proofErr w:type="gramStart"/>
-      <w:r>
-        <w:rPr>
-          <w:lang w:eastAsia="it-IT"/>
-        </w:rPr>
-        <w:t>{ ?museo</w:t>
-      </w:r>
-      <w:proofErr w:type="gramEnd"/>
-      <w:r>
-        <w:rPr>
-          <w:lang w:eastAsia="it-IT"/>
-        </w:rPr>
-        <w:t xml:space="preserve"> wdt:P131 ?</w:t>
-      </w:r>
-      <w:proofErr w:type="spellStart"/>
-      <w:r>
-        <w:rPr>
-          <w:lang w:eastAsia="it-IT"/>
-        </w:rPr>
-        <w:t>unit</w:t>
-      </w:r>
-      <w:proofErr w:type="spellEnd"/>
-      <w:r>
-        <w:rPr>
-          <w:lang w:eastAsia="it-IT"/>
-        </w:rPr>
-        <w:t>__</w:t>
-      </w:r>
-      <w:proofErr w:type="spellStart"/>
-      <w:r>
-        <w:rPr>
-          <w:lang w:eastAsia="it-IT"/>
-        </w:rPr>
-        <w:t>amministrativa_in_cui___situato</w:t>
-      </w:r>
-      <w:proofErr w:type="spellEnd"/>
-      <w:r>
-        <w:rPr>
-          <w:lang w:eastAsia="it-IT"/>
-        </w:rPr>
-        <w:t>. }</w:t>
+      <w:r>
+        <w:rPr>
+          <w:lang w:eastAsia="it-IT"/>
+        </w:rPr>
+        <w:t>OPTIONAL { ?museo wdt:P131 ?unit__amministrativa_in_cui___situato. }</w:t>
       </w:r>
     </w:p>
     <w:p>
@@ -1744,211 +708,65 @@
           <w:lang w:eastAsia="it-IT"/>
         </w:rPr>
       </w:pPr>
-      <w:proofErr w:type="spellStart"/>
       <w:r>
         <w:rPr>
           <w:color w:val="FB5F2C"/>
           <w:shd w:val="clear" w:color="auto" w:fill="FFEF9E"/>
           <w:lang w:eastAsia="it-IT"/>
         </w:rPr>
-        <w:t>Wikidata</w:t>
-      </w:r>
-      <w:proofErr w:type="spellEnd"/>
-      <w:r>
-        <w:rPr>
-          <w:color w:val="FB5F2C"/>
-          <w:shd w:val="clear" w:color="auto" w:fill="FFEF9E"/>
-          <w:lang w:eastAsia="it-IT"/>
-        </w:rPr>
-        <w:t>: Artista presenta in museo</w:t>
-      </w:r>
-    </w:p>
-    <w:p>
-      <w:pPr>
-        <w:rPr>
-          <w:lang w:eastAsia="it-IT"/>
-        </w:rPr>
-      </w:pPr>
-      <w:proofErr w:type="gramStart"/>
-      <w:r>
-        <w:rPr>
-          <w:lang w:eastAsia="it-IT"/>
-        </w:rPr>
-        <w:t>SELECT ?artista</w:t>
-      </w:r>
-      <w:proofErr w:type="gramEnd"/>
-      <w:r>
-        <w:rPr>
-          <w:lang w:eastAsia="it-IT"/>
-        </w:rPr>
-        <w:t xml:space="preserve"> ?</w:t>
-      </w:r>
-      <w:proofErr w:type="spellStart"/>
-      <w:r>
-        <w:rPr>
-          <w:lang w:eastAsia="it-IT"/>
-        </w:rPr>
-        <w:t>artistaLabel</w:t>
-      </w:r>
-      <w:proofErr w:type="spellEnd"/>
-      <w:r>
-        <w:rPr>
-          <w:lang w:eastAsia="it-IT"/>
-        </w:rPr>
-        <w:t xml:space="preserve"> ?</w:t>
-      </w:r>
-      <w:proofErr w:type="spellStart"/>
-      <w:r>
-        <w:rPr>
-          <w:lang w:eastAsia="it-IT"/>
-        </w:rPr>
-        <w:t>ha_opere_nella_collezione</w:t>
-      </w:r>
-      <w:proofErr w:type="spellEnd"/>
-      <w:r>
-        <w:rPr>
-          <w:lang w:eastAsia="it-IT"/>
-        </w:rPr>
-        <w:t xml:space="preserve"> ?</w:t>
-      </w:r>
-      <w:proofErr w:type="spellStart"/>
-      <w:r>
-        <w:rPr>
-          <w:lang w:eastAsia="it-IT"/>
-        </w:rPr>
-        <w:t>ha_opere_nella_collezioneLabel</w:t>
-      </w:r>
-      <w:proofErr w:type="spellEnd"/>
-      <w:r>
-        <w:rPr>
-          <w:lang w:eastAsia="it-IT"/>
-        </w:rPr>
-        <w:t xml:space="preserve"> WHERE {</w:t>
-      </w:r>
-    </w:p>
-    <w:p>
-      <w:pPr>
-        <w:rPr>
-          <w:lang w:eastAsia="it-IT"/>
-        </w:rPr>
-      </w:pPr>
-      <w:r>
-        <w:rPr>
-          <w:lang w:eastAsia="it-IT"/>
-        </w:rPr>
-        <w:t xml:space="preserve">  SERVICE </w:t>
-      </w:r>
-      <w:proofErr w:type="spellStart"/>
-      <w:proofErr w:type="gramStart"/>
-      <w:r>
-        <w:rPr>
-          <w:lang w:eastAsia="it-IT"/>
-        </w:rPr>
-        <w:t>wikibase:label</w:t>
-      </w:r>
-      <w:proofErr w:type="spellEnd"/>
-      <w:proofErr w:type="gramEnd"/>
-      <w:r>
-        <w:rPr>
-          <w:lang w:eastAsia="it-IT"/>
-        </w:rPr>
-        <w:t xml:space="preserve"> { </w:t>
-      </w:r>
-      <w:proofErr w:type="spellStart"/>
-      <w:r>
-        <w:rPr>
-          <w:lang w:eastAsia="it-IT"/>
-        </w:rPr>
-        <w:t>bd:serviceParam</w:t>
-      </w:r>
-      <w:proofErr w:type="spellEnd"/>
-      <w:r>
-        <w:rPr>
-          <w:lang w:eastAsia="it-IT"/>
-        </w:rPr>
-        <w:t xml:space="preserve"> </w:t>
-      </w:r>
-      <w:proofErr w:type="spellStart"/>
-      <w:r>
-        <w:rPr>
-          <w:lang w:eastAsia="it-IT"/>
-        </w:rPr>
-        <w:t>wikibase:language</w:t>
-      </w:r>
-      <w:proofErr w:type="spellEnd"/>
-      <w:r>
-        <w:rPr>
-          <w:lang w:eastAsia="it-IT"/>
-        </w:rPr>
-        <w:t xml:space="preserve"> "[AUTO_LANGUAGE],en". }</w:t>
-      </w:r>
-    </w:p>
-    <w:p>
-      <w:pPr>
-        <w:rPr>
-          <w:lang w:eastAsia="it-IT"/>
-        </w:rPr>
-      </w:pPr>
-      <w:r>
-        <w:rPr>
-          <w:lang w:eastAsia="it-IT"/>
-        </w:rPr>
-        <w:t xml:space="preserve">  </w:t>
-      </w:r>
-      <w:proofErr w:type="gramStart"/>
-      <w:r>
-        <w:rPr>
-          <w:lang w:eastAsia="it-IT"/>
-        </w:rPr>
-        <w:t>?artista</w:t>
-      </w:r>
-      <w:proofErr w:type="gramEnd"/>
-      <w:r>
-        <w:rPr>
-          <w:lang w:eastAsia="it-IT"/>
-        </w:rPr>
-        <w:t xml:space="preserve"> wdt:P106 wd:Q483501.</w:t>
-      </w:r>
-    </w:p>
-    <w:p>
-      <w:pPr>
-        <w:rPr>
-          <w:lang w:eastAsia="it-IT"/>
-        </w:rPr>
-      </w:pPr>
-      <w:r>
-        <w:rPr>
-          <w:lang w:eastAsia="it-IT"/>
-        </w:rPr>
-        <w:t xml:space="preserve">  OPTIONAL </w:t>
-      </w:r>
-      <w:proofErr w:type="gramStart"/>
-      <w:r>
-        <w:rPr>
-          <w:lang w:eastAsia="it-IT"/>
-        </w:rPr>
-        <w:t>{ ?artista</w:t>
-      </w:r>
-      <w:proofErr w:type="gramEnd"/>
-      <w:r>
-        <w:rPr>
-          <w:lang w:eastAsia="it-IT"/>
-        </w:rPr>
-        <w:t xml:space="preserve"> wdt:P6379 ?</w:t>
-      </w:r>
-      <w:proofErr w:type="spellStart"/>
-      <w:r>
-        <w:rPr>
-          <w:lang w:eastAsia="it-IT"/>
-        </w:rPr>
-        <w:t>ha_opere_nella_collezione</w:t>
-      </w:r>
-      <w:proofErr w:type="spellEnd"/>
-      <w:r>
-        <w:rPr>
-          <w:lang w:eastAsia="it-IT"/>
-        </w:rPr>
-        <w:t>. }</w:t>
+        <w:t>Wikidata: Artista presenta in museo</w:t>
+      </w:r>
+    </w:p>
+    <w:p>
+      <w:pPr>
+        <w:rPr>
+          <w:lang w:eastAsia="it-IT"/>
+        </w:rPr>
+      </w:pPr>
+      <w:r>
+        <w:rPr>
+          <w:lang w:eastAsia="it-IT"/>
+        </w:rPr>
+        <w:t>SELECT ?artista ?artistaLabel ?ha_opere_nella_collezione ?ha_opere_nella_collezioneLabel WHERE {</w:t>
+      </w:r>
+    </w:p>
+    <w:p>
+      <w:pPr>
+        <w:rPr>
+          <w:lang w:eastAsia="it-IT"/>
+        </w:rPr>
+      </w:pPr>
+      <w:r>
+        <w:rPr>
+          <w:lang w:eastAsia="it-IT"/>
+        </w:rPr>
+        <w:t>  SERVICE wikibase:label { bd:serviceParam wikibase:language "[AUTO_LANGUAGE],en". }</w:t>
+      </w:r>
+    </w:p>
+    <w:p>
+      <w:pPr>
+        <w:rPr>
+          <w:lang w:eastAsia="it-IT"/>
+        </w:rPr>
+      </w:pPr>
+      <w:r>
+        <w:rPr>
+          <w:lang w:eastAsia="it-IT"/>
+        </w:rPr>
+        <w:t>  ?artista wdt:P106 wd:Q483501.</w:t>
+      </w:r>
+    </w:p>
+    <w:p>
+      <w:pPr>
+        <w:rPr>
+          <w:lang w:eastAsia="it-IT"/>
+        </w:rPr>
+      </w:pPr>
+      <w:r>
+        <w:rPr>
+          <w:lang w:eastAsia="it-IT"/>
+        </w:rPr>
+        <w:t>  OPTIONAL { ?artista wdt:P6379 ?ha_opere_nella_collezione. }</w:t>
       </w:r>
     </w:p>
     <w:p>
@@ -1995,100 +813,26 @@
           <w:lang w:eastAsia="it-IT"/>
         </w:rPr>
       </w:pPr>
-      <w:proofErr w:type="spellStart"/>
       <w:r>
         <w:rPr>
           <w:color w:val="FB5F2C"/>
           <w:shd w:val="clear" w:color="auto" w:fill="FFEF9E"/>
           <w:lang w:eastAsia="it-IT"/>
         </w:rPr>
-        <w:t>Wikidata</w:t>
-      </w:r>
-      <w:proofErr w:type="spellEnd"/>
-      <w:r>
-        <w:rPr>
-          <w:color w:val="FB5F2C"/>
-          <w:shd w:val="clear" w:color="auto" w:fill="FFEF9E"/>
-          <w:lang w:eastAsia="it-IT"/>
-        </w:rPr>
-        <w:t>: Scultura - Artista - Museo - Paese</w:t>
-      </w:r>
-    </w:p>
-    <w:p>
-      <w:pPr>
-        <w:rPr>
-          <w:lang w:eastAsia="it-IT"/>
-        </w:rPr>
-      </w:pPr>
-      <w:proofErr w:type="gramStart"/>
-      <w:r>
-        <w:rPr>
-          <w:lang w:eastAsia="it-IT"/>
-        </w:rPr>
-        <w:t>SELECT ?scultura</w:t>
-      </w:r>
-      <w:proofErr w:type="gramEnd"/>
-      <w:r>
-        <w:rPr>
-          <w:lang w:eastAsia="it-IT"/>
-        </w:rPr>
-        <w:t xml:space="preserve"> ?</w:t>
-      </w:r>
-      <w:proofErr w:type="spellStart"/>
-      <w:r>
-        <w:rPr>
-          <w:lang w:eastAsia="it-IT"/>
-        </w:rPr>
-        <w:t>sculturaLabel</w:t>
-      </w:r>
-      <w:proofErr w:type="spellEnd"/>
-      <w:r>
-        <w:rPr>
-          <w:lang w:eastAsia="it-IT"/>
-        </w:rPr>
-        <w:t xml:space="preserve"> ?creatore ?</w:t>
-      </w:r>
-      <w:proofErr w:type="spellStart"/>
-      <w:r>
-        <w:rPr>
-          <w:lang w:eastAsia="it-IT"/>
-        </w:rPr>
-        <w:t>creatoreLabel</w:t>
-      </w:r>
-      <w:proofErr w:type="spellEnd"/>
-      <w:r>
-        <w:rPr>
-          <w:lang w:eastAsia="it-IT"/>
-        </w:rPr>
-        <w:t xml:space="preserve"> ?collezione ?</w:t>
-      </w:r>
-      <w:proofErr w:type="spellStart"/>
-      <w:r>
-        <w:rPr>
-          <w:lang w:eastAsia="it-IT"/>
-        </w:rPr>
-        <w:t>collezioneLabel</w:t>
-      </w:r>
-      <w:proofErr w:type="spellEnd"/>
-      <w:r>
-        <w:rPr>
-          <w:lang w:eastAsia="it-IT"/>
-        </w:rPr>
-        <w:t xml:space="preserve"> ?Paese ?</w:t>
-      </w:r>
-      <w:proofErr w:type="spellStart"/>
-      <w:r>
-        <w:rPr>
-          <w:lang w:eastAsia="it-IT"/>
-        </w:rPr>
-        <w:t>PaeseLabel</w:t>
-      </w:r>
-      <w:proofErr w:type="spellEnd"/>
-      <w:r>
-        <w:rPr>
-          <w:lang w:eastAsia="it-IT"/>
-        </w:rPr>
-        <w:t xml:space="preserve"> WHERE {</w:t>
+        <w:t>Wikidata: Scultura - Artista - Museo - Paese</w:t>
+      </w:r>
+    </w:p>
+    <w:p>
+      <w:pPr>
+        <w:rPr>
+          <w:lang w:eastAsia="it-IT"/>
+        </w:rPr>
+      </w:pPr>
+      <w:r>
+        <w:rPr>
+          <w:lang w:eastAsia="it-IT"/>
+        </w:rPr>
+        <w:t>SELECT ?scultura ?sculturaLabel ?creatore ?creatoreLabel ?collezione ?collezioneLabel ?Paese ?PaeseLabel WHERE {</w:t>
       </w:r>
     </w:p>
     <w:p>
@@ -2107,129 +851,65 @@
         <w:rPr>
           <w:lang w:val="en-US" w:eastAsia="it-IT"/>
         </w:rPr>
-        <w:t xml:space="preserve">SERVICE </w:t>
-      </w:r>
-      <w:proofErr w:type="gramStart"/>
+        <w:t>SERVICE wikibase:label { bd:serviceParam wikibase:language "[AUTO_LANGUAGE],it". }</w:t>
+      </w:r>
+    </w:p>
+    <w:p>
+      <w:pPr>
+        <w:rPr>
+          <w:lang w:eastAsia="it-IT"/>
+        </w:rPr>
+      </w:pPr>
       <w:r>
         <w:rPr>
           <w:lang w:val="en-US" w:eastAsia="it-IT"/>
         </w:rPr>
-        <w:t>wikibase:label</w:t>
-      </w:r>
-      <w:proofErr w:type="gramEnd"/>
-      <w:r>
-        <w:rPr>
-          <w:lang w:val="en-US" w:eastAsia="it-IT"/>
-        </w:rPr>
-        <w:t xml:space="preserve"> { bd:serviceParam wikibase:language "[AUTO_LANGUAGE],it". }</w:t>
-      </w:r>
-    </w:p>
-    <w:p>
-      <w:pPr>
-        <w:rPr>
-          <w:lang w:eastAsia="it-IT"/>
-        </w:rPr>
-      </w:pPr>
-      <w:r>
-        <w:rPr>
-          <w:lang w:val="en-US" w:eastAsia="it-IT"/>
-        </w:rPr>
         <w:t xml:space="preserve">  </w:t>
       </w:r>
-      <w:proofErr w:type="gramStart"/>
-      <w:r>
-        <w:rPr>
-          <w:lang w:eastAsia="it-IT"/>
-        </w:rPr>
-        <w:t>?scultura</w:t>
-      </w:r>
-      <w:proofErr w:type="gramEnd"/>
-      <w:r>
-        <w:rPr>
-          <w:lang w:eastAsia="it-IT"/>
-        </w:rPr>
-        <w:t xml:space="preserve"> wdt:P31 wd:Q860861.</w:t>
-      </w:r>
-    </w:p>
-    <w:p>
-      <w:pPr>
-        <w:rPr>
-          <w:lang w:eastAsia="it-IT"/>
-        </w:rPr>
-      </w:pPr>
-      <w:r>
-        <w:rPr>
-          <w:lang w:eastAsia="it-IT"/>
-        </w:rPr>
-        <w:t xml:space="preserve">  </w:t>
-      </w:r>
-      <w:proofErr w:type="gramStart"/>
-      <w:r>
-        <w:rPr>
-          <w:lang w:eastAsia="it-IT"/>
-        </w:rPr>
-        <w:t>?scultura</w:t>
-      </w:r>
-      <w:proofErr w:type="gramEnd"/>
-      <w:r>
-        <w:rPr>
-          <w:lang w:eastAsia="it-IT"/>
-        </w:rPr>
-        <w:t xml:space="preserve"> wdt:P170 ?creatore.</w:t>
-      </w:r>
-    </w:p>
-    <w:p>
-      <w:pPr>
-        <w:rPr>
-          <w:lang w:eastAsia="it-IT"/>
-        </w:rPr>
-      </w:pPr>
-      <w:r>
-        <w:rPr>
-          <w:lang w:eastAsia="it-IT"/>
-        </w:rPr>
-        <w:t xml:space="preserve">  </w:t>
-      </w:r>
-      <w:proofErr w:type="gramStart"/>
-      <w:r>
-        <w:rPr>
-          <w:lang w:eastAsia="it-IT"/>
-        </w:rPr>
-        <w:t>?scultura</w:t>
-      </w:r>
-      <w:proofErr w:type="gramEnd"/>
-      <w:r>
-        <w:rPr>
-          <w:lang w:eastAsia="it-IT"/>
-        </w:rPr>
-        <w:t xml:space="preserve"> wdt:P195 ?collezione.</w:t>
-      </w:r>
-    </w:p>
-    <w:p>
-      <w:pPr>
-        <w:rPr>
-          <w:lang w:eastAsia="it-IT"/>
-        </w:rPr>
-      </w:pPr>
-      <w:r>
-        <w:rPr>
-          <w:lang w:eastAsia="it-IT"/>
-        </w:rPr>
-        <w:t xml:space="preserve">  </w:t>
-      </w:r>
-      <w:proofErr w:type="gramStart"/>
-      <w:r>
-        <w:rPr>
-          <w:lang w:eastAsia="it-IT"/>
-        </w:rPr>
-        <w:t>?scultura</w:t>
-      </w:r>
-      <w:proofErr w:type="gramEnd"/>
-      <w:r>
-        <w:rPr>
-          <w:lang w:eastAsia="it-IT"/>
-        </w:rPr>
-        <w:t xml:space="preserve"> wdt:P17 ?Paese.</w:t>
+      <w:r>
+        <w:rPr>
+          <w:lang w:eastAsia="it-IT"/>
+        </w:rPr>
+        <w:t>?scultura wdt:P31 wd:Q860861.</w:t>
+      </w:r>
+    </w:p>
+    <w:p>
+      <w:pPr>
+        <w:rPr>
+          <w:lang w:eastAsia="it-IT"/>
+        </w:rPr>
+      </w:pPr>
+      <w:r>
+        <w:rPr>
+          <w:lang w:eastAsia="it-IT"/>
+        </w:rPr>
+        <w:t>  ?scultura wdt:P170 ?creatore.</w:t>
+      </w:r>
+    </w:p>
+    <w:p>
+      <w:pPr>
+        <w:rPr>
+          <w:lang w:eastAsia="it-IT"/>
+        </w:rPr>
+      </w:pPr>
+      <w:r>
+        <w:rPr>
+          <w:lang w:eastAsia="it-IT"/>
+        </w:rPr>
+        <w:t>  ?scultura wdt:P195 ?collezione.</w:t>
+      </w:r>
+    </w:p>
+    <w:p>
+      <w:pPr>
+        <w:rPr>
+          <w:lang w:eastAsia="it-IT"/>
+        </w:rPr>
+      </w:pPr>
+      <w:r>
+        <w:rPr>
+          <w:lang w:eastAsia="it-IT"/>
+        </w:rPr>
+        <w:t>  ?scultura wdt:P17 ?Paese.</w:t>
       </w:r>
     </w:p>
     <w:p>
@@ -2276,265 +956,91 @@
           <w:lang w:eastAsia="it-IT"/>
         </w:rPr>
       </w:pPr>
-      <w:proofErr w:type="spellStart"/>
       <w:r>
         <w:rPr>
           <w:color w:val="FB5F2C"/>
           <w:shd w:val="clear" w:color="auto" w:fill="FFEF9E"/>
           <w:lang w:eastAsia="it-IT"/>
         </w:rPr>
-        <w:t>Wikidata</w:t>
-      </w:r>
-      <w:proofErr w:type="spellEnd"/>
-      <w:r>
-        <w:rPr>
-          <w:color w:val="FB5F2C"/>
-          <w:shd w:val="clear" w:color="auto" w:fill="FFEF9E"/>
-          <w:lang w:eastAsia="it-IT"/>
-        </w:rPr>
-        <w:t>: Dipinto - Artista - Museo - Paese</w:t>
-      </w:r>
-    </w:p>
-    <w:p>
-      <w:pPr>
-        <w:rPr>
-          <w:lang w:eastAsia="it-IT"/>
-        </w:rPr>
-      </w:pPr>
-      <w:proofErr w:type="gramStart"/>
-      <w:r>
-        <w:rPr>
-          <w:lang w:eastAsia="it-IT"/>
-        </w:rPr>
-        <w:t>SELECT ?dipinto</w:t>
-      </w:r>
-      <w:proofErr w:type="gramEnd"/>
-      <w:r>
-        <w:rPr>
-          <w:lang w:eastAsia="it-IT"/>
-        </w:rPr>
-        <w:t xml:space="preserve"> ?</w:t>
-      </w:r>
-      <w:proofErr w:type="spellStart"/>
-      <w:r>
-        <w:rPr>
-          <w:lang w:eastAsia="it-IT"/>
-        </w:rPr>
-        <w:t>dipintoLabel</w:t>
-      </w:r>
-      <w:proofErr w:type="spellEnd"/>
-      <w:r>
-        <w:rPr>
-          <w:lang w:eastAsia="it-IT"/>
-        </w:rPr>
-        <w:t xml:space="preserve"> ?creatore ?</w:t>
-      </w:r>
-      <w:proofErr w:type="spellStart"/>
-      <w:r>
-        <w:rPr>
-          <w:lang w:eastAsia="it-IT"/>
-        </w:rPr>
-        <w:t>creatoreLabel</w:t>
-      </w:r>
-      <w:proofErr w:type="spellEnd"/>
-      <w:r>
-        <w:rPr>
-          <w:lang w:eastAsia="it-IT"/>
-        </w:rPr>
-        <w:t xml:space="preserve"> ?collezione ?</w:t>
-      </w:r>
-      <w:proofErr w:type="spellStart"/>
-      <w:r>
-        <w:rPr>
-          <w:lang w:eastAsia="it-IT"/>
-        </w:rPr>
-        <w:t>collezioneLabel</w:t>
-      </w:r>
-      <w:proofErr w:type="spellEnd"/>
-      <w:r>
-        <w:rPr>
-          <w:lang w:eastAsia="it-IT"/>
-        </w:rPr>
-        <w:t xml:space="preserve"> ?Paese ?</w:t>
-      </w:r>
-      <w:proofErr w:type="spellStart"/>
-      <w:r>
-        <w:rPr>
-          <w:lang w:eastAsia="it-IT"/>
-        </w:rPr>
-        <w:t>PaeseLabel</w:t>
-      </w:r>
-      <w:proofErr w:type="spellEnd"/>
-      <w:r>
-        <w:rPr>
-          <w:lang w:eastAsia="it-IT"/>
-        </w:rPr>
-        <w:t xml:space="preserve"> WHERE {</w:t>
-      </w:r>
-    </w:p>
-    <w:p>
-      <w:pPr>
-        <w:rPr>
-          <w:lang w:eastAsia="it-IT"/>
-        </w:rPr>
-      </w:pPr>
-      <w:r>
-        <w:rPr>
-          <w:lang w:eastAsia="it-IT"/>
-        </w:rPr>
-        <w:t xml:space="preserve">  SERVICE </w:t>
-      </w:r>
-      <w:proofErr w:type="spellStart"/>
-      <w:proofErr w:type="gramStart"/>
-      <w:r>
-        <w:rPr>
-          <w:lang w:eastAsia="it-IT"/>
-        </w:rPr>
-        <w:t>wikibase:label</w:t>
-      </w:r>
-      <w:proofErr w:type="spellEnd"/>
-      <w:proofErr w:type="gramEnd"/>
-      <w:r>
-        <w:rPr>
-          <w:lang w:eastAsia="it-IT"/>
-        </w:rPr>
-        <w:t xml:space="preserve"> { </w:t>
-      </w:r>
-      <w:proofErr w:type="spellStart"/>
-      <w:r>
-        <w:rPr>
-          <w:lang w:eastAsia="it-IT"/>
-        </w:rPr>
-        <w:t>bd:serviceParam</w:t>
-      </w:r>
-      <w:proofErr w:type="spellEnd"/>
-      <w:r>
-        <w:rPr>
-          <w:lang w:eastAsia="it-IT"/>
-        </w:rPr>
-        <w:t xml:space="preserve"> </w:t>
-      </w:r>
-      <w:proofErr w:type="spellStart"/>
-      <w:r>
-        <w:rPr>
-          <w:lang w:eastAsia="it-IT"/>
-        </w:rPr>
-        <w:t>wikibase:language</w:t>
-      </w:r>
-      <w:proofErr w:type="spellEnd"/>
-      <w:r>
-        <w:rPr>
-          <w:lang w:eastAsia="it-IT"/>
-        </w:rPr>
-        <w:t xml:space="preserve"> "[AUTO_LANGUAGE],en". }</w:t>
-      </w:r>
-    </w:p>
-    <w:p>
-      <w:pPr>
-        <w:rPr>
-          <w:lang w:eastAsia="it-IT"/>
-        </w:rPr>
-      </w:pPr>
-      <w:r>
-        <w:rPr>
-          <w:lang w:eastAsia="it-IT"/>
-        </w:rPr>
-        <w:t xml:space="preserve">  </w:t>
-      </w:r>
-      <w:proofErr w:type="gramStart"/>
-      <w:r>
-        <w:rPr>
-          <w:lang w:eastAsia="it-IT"/>
-        </w:rPr>
-        <w:t>?dipinto</w:t>
-      </w:r>
-      <w:proofErr w:type="gramEnd"/>
-      <w:r>
-        <w:rPr>
-          <w:lang w:eastAsia="it-IT"/>
-        </w:rPr>
-        <w:t xml:space="preserve"> wdt:P31 wd:Q3305213.</w:t>
-      </w:r>
-    </w:p>
-    <w:p>
-      <w:pPr>
-        <w:rPr>
-          <w:lang w:eastAsia="it-IT"/>
-        </w:rPr>
-      </w:pPr>
-      <w:r>
-        <w:rPr>
-          <w:lang w:eastAsia="it-IT"/>
-        </w:rPr>
-        <w:t xml:space="preserve">  </w:t>
-      </w:r>
-      <w:proofErr w:type="gramStart"/>
-      <w:r>
-        <w:rPr>
-          <w:lang w:eastAsia="it-IT"/>
-        </w:rPr>
-        <w:t>?dipinto</w:t>
-      </w:r>
-      <w:proofErr w:type="gramEnd"/>
-      <w:r>
-        <w:rPr>
-          <w:lang w:eastAsia="it-IT"/>
-        </w:rPr>
-        <w:t xml:space="preserve"> wdt:P170 ?creatore.</w:t>
-      </w:r>
-    </w:p>
-    <w:p>
-      <w:pPr>
-        <w:rPr>
-          <w:lang w:eastAsia="it-IT"/>
-        </w:rPr>
-      </w:pPr>
-      <w:r>
-        <w:rPr>
-          <w:lang w:eastAsia="it-IT"/>
-        </w:rPr>
-        <w:t xml:space="preserve">  </w:t>
-      </w:r>
-      <w:proofErr w:type="gramStart"/>
-      <w:r>
-        <w:rPr>
-          <w:lang w:eastAsia="it-IT"/>
-        </w:rPr>
-        <w:t>?dipinto</w:t>
-      </w:r>
-      <w:proofErr w:type="gramEnd"/>
-      <w:r>
-        <w:rPr>
-          <w:lang w:eastAsia="it-IT"/>
-        </w:rPr>
-        <w:t xml:space="preserve"> wdt:P195 ?collezione.</w:t>
-      </w:r>
-    </w:p>
-    <w:p>
-      <w:pPr>
-        <w:rPr>
-          <w:lang w:eastAsia="it-IT"/>
-        </w:rPr>
-      </w:pPr>
-      <w:r>
-        <w:rPr>
-          <w:lang w:eastAsia="it-IT"/>
-        </w:rPr>
-        <w:t xml:space="preserve">  </w:t>
-      </w:r>
-      <w:proofErr w:type="gramStart"/>
-      <w:r>
-        <w:rPr>
-          <w:lang w:eastAsia="it-IT"/>
-        </w:rPr>
-        <w:t>?dipinto</w:t>
-      </w:r>
-      <w:proofErr w:type="gramEnd"/>
-      <w:r>
-        <w:rPr>
-          <w:lang w:eastAsia="it-IT"/>
-        </w:rPr>
-        <w:t xml:space="preserve"> wdt:P17 ?Paese.</w:t>
+        <w:t>Wikidata: Dipinto - Artista - Museo - Paese</w:t>
+      </w:r>
+    </w:p>
+    <w:p>
+      <w:pPr>
+        <w:rPr>
+          <w:lang w:eastAsia="it-IT"/>
+        </w:rPr>
+      </w:pPr>
+      <w:r>
+        <w:rPr>
+          <w:lang w:eastAsia="it-IT"/>
+        </w:rPr>
+        <w:t>SELECT ?dipinto ?dipintoLabel ?creatore ?creatoreLabel ?collezione ?collezioneLabel ?Paese ?PaeseLabel WHERE {</w:t>
+      </w:r>
+    </w:p>
+    <w:p>
+      <w:pPr>
+        <w:rPr>
+          <w:lang w:eastAsia="it-IT"/>
+        </w:rPr>
+      </w:pPr>
+      <w:r>
+        <w:rPr>
+          <w:lang w:eastAsia="it-IT"/>
+        </w:rPr>
+        <w:t>  SERVICE wikibase:label { bd:serviceParam wikibase:language "[AUTO_LANGUAGE],en". }</w:t>
+      </w:r>
+    </w:p>
+    <w:p>
+      <w:pPr>
+        <w:rPr>
+          <w:lang w:eastAsia="it-IT"/>
+        </w:rPr>
+      </w:pPr>
+      <w:r>
+        <w:rPr>
+          <w:lang w:eastAsia="it-IT"/>
+        </w:rPr>
+        <w:t>  ?dipinto wdt:P31 wd:Q3305213.</w:t>
+      </w:r>
+    </w:p>
+    <w:p>
+      <w:pPr>
+        <w:rPr>
+          <w:lang w:eastAsia="it-IT"/>
+        </w:rPr>
+      </w:pPr>
+      <w:r>
+        <w:rPr>
+          <w:lang w:eastAsia="it-IT"/>
+        </w:rPr>
+        <w:t>  ?dipinto wdt:P170 ?creatore.</w:t>
+      </w:r>
+    </w:p>
+    <w:p>
+      <w:pPr>
+        <w:rPr>
+          <w:lang w:eastAsia="it-IT"/>
+        </w:rPr>
+      </w:pPr>
+      <w:r>
+        <w:rPr>
+          <w:lang w:eastAsia="it-IT"/>
+        </w:rPr>
+        <w:t>  ?dipinto wdt:P195 ?collezione.</w:t>
+      </w:r>
+    </w:p>
+    <w:p>
+      <w:pPr>
+        <w:rPr>
+          <w:lang w:eastAsia="it-IT"/>
+        </w:rPr>
+      </w:pPr>
+      <w:r>
+        <w:rPr>
+          <w:lang w:eastAsia="it-IT"/>
+        </w:rPr>
+        <w:t>  ?dipinto wdt:P17 ?Paese.</w:t>
       </w:r>
     </w:p>
     <w:p>
@@ -2585,23 +1091,13 @@
           <w:lang w:eastAsia="it-IT"/>
         </w:rPr>
       </w:pPr>
-      <w:proofErr w:type="spellStart"/>
       <w:r>
         <w:rPr>
           <w:i/>
           <w:iCs/>
           <w:lang w:eastAsia="it-IT"/>
         </w:rPr>
-        <w:t>reference</w:t>
-      </w:r>
-      <w:proofErr w:type="spellEnd"/>
-      <w:r>
-        <w:rPr>
-          <w:i/>
-          <w:iCs/>
-          <w:lang w:eastAsia="it-IT"/>
-        </w:rPr>
-        <w:t>:</w:t>
+        <w:t>reference:</w:t>
       </w:r>
     </w:p>
     <w:p>

</xml_diff>

<commit_message>
added query wikidata in AppClient
</commit_message>
<xml_diff>
--- a/Query SPARQL/Query.docx
+++ b/Query SPARQL/Query.docx
@@ -59,11 +59,13 @@
     <w:p>
       <w:pPr>
         <w:rPr>
-          <w:lang w:eastAsia="it-IT"/>
-        </w:rPr>
-      </w:pPr>
-      <w:r>
-        <w:rPr>
+          <w:color w:val="FF0000"/>
+          <w:lang w:eastAsia="it-IT"/>
+        </w:rPr>
+      </w:pPr>
+      <w:r>
+        <w:rPr>
+          <w:color w:val="FF0000"/>
           <w:lang w:eastAsia="it-IT"/>
         </w:rPr>
         <w:t>SELECT ?opera ?</w:t>
@@ -71,6 +73,7 @@
       <w:proofErr w:type="gramStart"/>
       <w:r>
         <w:rPr>
+          <w:color w:val="FF0000"/>
           <w:lang w:eastAsia="it-IT"/>
         </w:rPr>
         <w:t>citta</w:t>
@@ -78,6 +81,7 @@
       <w:proofErr w:type="gramEnd"/>
       <w:r>
         <w:rPr>
+          <w:color w:val="FF0000"/>
           <w:lang w:eastAsia="it-IT"/>
         </w:rPr>
         <w:t xml:space="preserve"> ?artista</w:t>
@@ -86,11 +90,13 @@
     <w:p>
       <w:pPr>
         <w:rPr>
-          <w:lang w:eastAsia="it-IT"/>
-        </w:rPr>
-      </w:pPr>
-      <w:r>
-        <w:rPr>
+          <w:color w:val="FF0000"/>
+          <w:lang w:eastAsia="it-IT"/>
+        </w:rPr>
+      </w:pPr>
+      <w:r>
+        <w:rPr>
+          <w:color w:val="FF0000"/>
           <w:lang w:eastAsia="it-IT"/>
         </w:rPr>
         <w:t xml:space="preserve">WHERE { ?opera </w:t>
@@ -98,6 +104,7 @@
       <w:proofErr w:type="spellStart"/>
       <w:r>
         <w:rPr>
+          <w:color w:val="FF0000"/>
           <w:lang w:eastAsia="it-IT"/>
         </w:rPr>
         <w:t>museum:operaInCitta</w:t>
@@ -105,6 +112,7 @@
       <w:proofErr w:type="spellEnd"/>
       <w:r>
         <w:rPr>
+          <w:color w:val="FF0000"/>
           <w:lang w:eastAsia="it-IT"/>
         </w:rPr>
         <w:t xml:space="preserve"> ?</w:t>
@@ -112,6 +120,7 @@
       <w:proofErr w:type="gramStart"/>
       <w:r>
         <w:rPr>
+          <w:color w:val="FF0000"/>
           <w:lang w:eastAsia="it-IT"/>
         </w:rPr>
         <w:t>citta</w:t>
@@ -119,6 +128,7 @@
       <w:proofErr w:type="gramEnd"/>
       <w:r>
         <w:rPr>
+          <w:color w:val="FF0000"/>
           <w:lang w:eastAsia="it-IT"/>
         </w:rPr>
         <w:t xml:space="preserve">; </w:t>
@@ -126,6 +136,7 @@
       <w:proofErr w:type="spellStart"/>
       <w:r>
         <w:rPr>
+          <w:color w:val="FF0000"/>
           <w:lang w:eastAsia="it-IT"/>
         </w:rPr>
         <w:t>museum:realizzatoDa</w:t>
@@ -133,6 +144,7 @@
       <w:proofErr w:type="spellEnd"/>
       <w:r>
         <w:rPr>
+          <w:color w:val="FF0000"/>
           <w:lang w:eastAsia="it-IT"/>
         </w:rPr>
         <w:t xml:space="preserve"> ?artista} ORDER BY ?artista</w:t>
@@ -409,7 +421,7 @@
           <w:color w:val="A5A5A5" w:themeColor="accent3"/>
           <w:lang w:eastAsia="it-IT"/>
         </w:rPr>
-        <w:t>SELECT ?opera ?museo ?</w:t>
+        <w:t>SELECT ?museo ?</w:t>
       </w:r>
       <w:proofErr w:type="gramStart"/>
       <w:r>
@@ -439,67 +451,7 @@
           <w:color w:val="A5A5A5" w:themeColor="accent3"/>
           <w:lang w:eastAsia="it-IT"/>
         </w:rPr>
-        <w:t xml:space="preserve">HERE {?opera </w:t>
-      </w:r>
-      <w:proofErr w:type="spellStart"/>
-      <w:r>
-        <w:rPr>
-          <w:color w:val="A5A5A5" w:themeColor="accent3"/>
-          <w:lang w:eastAsia="it-IT"/>
-        </w:rPr>
-        <w:t>museum:operaMembroDi</w:t>
-      </w:r>
-      <w:proofErr w:type="spellEnd"/>
-      <w:r>
-        <w:rPr>
-          <w:color w:val="A5A5A5" w:themeColor="accent3"/>
-          <w:lang w:eastAsia="it-IT"/>
-        </w:rPr>
-        <w:t xml:space="preserve"> ?collezione. </w:t>
-      </w:r>
-      <w:r>
-        <w:rPr>
-          <w:color w:val="A5A5A5" w:themeColor="accent3"/>
-          <w:lang w:eastAsia="it-IT"/>
-        </w:rPr>
-        <w:t xml:space="preserve"> </w:t>
-      </w:r>
-      <w:r>
-        <w:rPr>
-          <w:color w:val="A5A5A5" w:themeColor="accent3"/>
-          <w:lang w:eastAsia="it-IT"/>
-        </w:rPr>
-        <w:t xml:space="preserve">?collezione </w:t>
-      </w:r>
-      <w:proofErr w:type="spellStart"/>
-      <w:r>
-        <w:rPr>
-          <w:color w:val="A5A5A5" w:themeColor="accent3"/>
-          <w:lang w:eastAsia="it-IT"/>
-        </w:rPr>
-        <w:t>museum:presentataIn</w:t>
-      </w:r>
-      <w:proofErr w:type="spellEnd"/>
-      <w:r>
-        <w:rPr>
-          <w:color w:val="A5A5A5" w:themeColor="accent3"/>
-          <w:lang w:eastAsia="it-IT"/>
-        </w:rPr>
-        <w:t xml:space="preserve"> ?museo. </w:t>
-      </w:r>
-      <w:r>
-        <w:rPr>
-          <w:color w:val="A5A5A5" w:themeColor="accent3"/>
-          <w:lang w:eastAsia="it-IT"/>
-        </w:rPr>
-        <w:t xml:space="preserve"> </w:t>
-      </w:r>
-      <w:r>
-        <w:rPr>
-          <w:color w:val="A5A5A5" w:themeColor="accent3"/>
-          <w:lang w:eastAsia="it-IT"/>
-        </w:rPr>
-        <w:t xml:space="preserve">?museo </w:t>
+        <w:t xml:space="preserve">HERE {?museo </w:t>
       </w:r>
       <w:proofErr w:type="spellStart"/>
       <w:r>
@@ -515,23 +467,7 @@
           <w:color w:val="A5A5A5" w:themeColor="accent3"/>
           <w:lang w:eastAsia="it-IT"/>
         </w:rPr>
-        <w:t xml:space="preserve"> ?</w:t>
-      </w:r>
-      <w:proofErr w:type="gramStart"/>
-      <w:r>
-        <w:rPr>
-          <w:color w:val="A5A5A5" w:themeColor="accent3"/>
-          <w:lang w:eastAsia="it-IT"/>
-        </w:rPr>
-        <w:t>citta</w:t>
-      </w:r>
-      <w:proofErr w:type="gramEnd"/>
-      <w:r>
-        <w:rPr>
-          <w:color w:val="A5A5A5" w:themeColor="accent3"/>
-          <w:lang w:eastAsia="it-IT"/>
-        </w:rPr>
-        <w:t xml:space="preserve">. </w:t>
+        <w:t xml:space="preserve"> ?citta. </w:t>
       </w:r>
     </w:p>
     <w:p>
@@ -1508,6 +1444,7 @@
           <w:shd w:val="clear" w:color="auto" w:fill="FFEF9E"/>
           <w:lang w:eastAsia="it-IT"/>
         </w:rPr>
+        <w:lastRenderedPageBreak/>
         <w:t>Wikidata</w:t>
       </w:r>
       <w:proofErr w:type="spellEnd"/>
@@ -1517,24 +1454,49 @@
           <w:shd w:val="clear" w:color="auto" w:fill="FFEF9E"/>
           <w:lang w:eastAsia="it-IT"/>
         </w:rPr>
-        <w:t>: Museo città e paese</w:t>
-      </w:r>
-    </w:p>
-    <w:p>
-      <w:pPr>
-        <w:rPr>
-          <w:lang w:eastAsia="it-IT"/>
-        </w:rPr>
-      </w:pPr>
-      <w:r>
-        <w:rPr>
-          <w:lang w:eastAsia="it-IT"/>
-        </w:rPr>
-        <w:t>SELECT ?</w:t>
-      </w:r>
-      <w:proofErr w:type="spellStart"/>
-      <w:r>
-        <w:rPr>
+        <w:t>: Museo città paese</w:t>
+      </w:r>
+      <w:r>
+        <w:rPr>
+          <w:color w:val="FB5F2C"/>
+          <w:shd w:val="clear" w:color="auto" w:fill="FFEF9E"/>
+          <w:lang w:eastAsia="it-IT"/>
+        </w:rPr>
+        <w:t xml:space="preserve"> e continente</w:t>
+      </w:r>
+    </w:p>
+    <w:p>
+      <w:pPr>
+        <w:rPr>
+          <w:color w:val="A5A5A5" w:themeColor="accent3"/>
+          <w:lang w:eastAsia="it-IT"/>
+        </w:rPr>
+      </w:pPr>
+      <w:r>
+        <w:rPr>
+          <w:color w:val="A5A5A5" w:themeColor="accent3"/>
+          <w:lang w:eastAsia="it-IT"/>
+        </w:rPr>
+        <w:t xml:space="preserve">SELECT </w:t>
+      </w:r>
+      <w:r>
+        <w:rPr>
+          <w:color w:val="A5A5A5" w:themeColor="accent3"/>
+          <w:lang w:eastAsia="it-IT"/>
+        </w:rPr>
+        <w:t xml:space="preserve">DISTINCT </w:t>
+      </w:r>
+      <w:r>
+        <w:rPr>
+          <w:color w:val="A5A5A5" w:themeColor="accent3"/>
+          <w:lang w:eastAsia="it-IT"/>
+        </w:rPr>
+        <w:t>?</w:t>
+      </w:r>
+      <w:proofErr w:type="spellStart"/>
+      <w:r>
+        <w:rPr>
+          <w:color w:val="A5A5A5" w:themeColor="accent3"/>
           <w:lang w:eastAsia="it-IT"/>
         </w:rPr>
         <w:t>museoLabel</w:t>
@@ -1542,6 +1504,7 @@
       <w:proofErr w:type="spellEnd"/>
       <w:r>
         <w:rPr>
+          <w:color w:val="A5A5A5" w:themeColor="accent3"/>
           <w:lang w:eastAsia="it-IT"/>
         </w:rPr>
         <w:t xml:space="preserve"> ?</w:t>
@@ -1549,6 +1512,7 @@
       <w:proofErr w:type="spellStart"/>
       <w:r>
         <w:rPr>
+          <w:color w:val="A5A5A5" w:themeColor="accent3"/>
           <w:lang w:eastAsia="it-IT"/>
         </w:rPr>
         <w:t>PaeseLabel</w:t>
@@ -1556,6 +1520,7 @@
       <w:proofErr w:type="spellEnd"/>
       <w:r>
         <w:rPr>
+          <w:color w:val="A5A5A5" w:themeColor="accent3"/>
           <w:lang w:eastAsia="it-IT"/>
         </w:rPr>
         <w:t xml:space="preserve"> ?</w:t>
@@ -1563,6 +1528,7 @@
       <w:proofErr w:type="spellStart"/>
       <w:r>
         <w:rPr>
+          <w:color w:val="A5A5A5" w:themeColor="accent3"/>
           <w:lang w:eastAsia="it-IT"/>
         </w:rPr>
         <w:t>continenteLabel</w:t>
@@ -1570,6 +1536,7 @@
       <w:proofErr w:type="spellEnd"/>
       <w:r>
         <w:rPr>
+          <w:color w:val="A5A5A5" w:themeColor="accent3"/>
           <w:lang w:eastAsia="it-IT"/>
         </w:rPr>
         <w:t xml:space="preserve"> ?</w:t>
@@ -1577,6 +1544,7 @@
       <w:proofErr w:type="spellStart"/>
       <w:r>
         <w:rPr>
+          <w:color w:val="A5A5A5" w:themeColor="accent3"/>
           <w:lang w:eastAsia="it-IT"/>
         </w:rPr>
         <w:t>unit</w:t>
@@ -1584,6 +1552,7 @@
       <w:proofErr w:type="spellEnd"/>
       <w:r>
         <w:rPr>
+          <w:color w:val="A5A5A5" w:themeColor="accent3"/>
           <w:lang w:eastAsia="it-IT"/>
         </w:rPr>
         <w:t>__amministrativa_in_cui___</w:t>
@@ -1591,6 +1560,7 @@
       <w:proofErr w:type="spellStart"/>
       <w:r>
         <w:rPr>
+          <w:color w:val="A5A5A5" w:themeColor="accent3"/>
           <w:lang w:eastAsia="it-IT"/>
         </w:rPr>
         <w:t>situatoLabel</w:t>
@@ -1598,6 +1568,7 @@
       <w:proofErr w:type="spellEnd"/>
       <w:r>
         <w:rPr>
+          <w:color w:val="A5A5A5" w:themeColor="accent3"/>
           <w:lang w:eastAsia="it-IT"/>
         </w:rPr>
         <w:t xml:space="preserve"> WHERE {</w:t>
@@ -1606,11 +1577,13 @@
     <w:p>
       <w:pPr>
         <w:rPr>
-          <w:lang w:eastAsia="it-IT"/>
-        </w:rPr>
-      </w:pPr>
-      <w:r>
-        <w:rPr>
+          <w:color w:val="A5A5A5" w:themeColor="accent3"/>
+          <w:lang w:eastAsia="it-IT"/>
+        </w:rPr>
+      </w:pPr>
+      <w:r>
+        <w:rPr>
+          <w:color w:val="A5A5A5" w:themeColor="accent3"/>
           <w:lang w:eastAsia="it-IT"/>
         </w:rPr>
         <w:t xml:space="preserve">  SERVICE </w:t>
@@ -1618,6 +1591,7 @@
       <w:proofErr w:type="spellStart"/>
       <w:r>
         <w:rPr>
+          <w:color w:val="A5A5A5" w:themeColor="accent3"/>
           <w:lang w:eastAsia="it-IT"/>
         </w:rPr>
         <w:t>wikibase:label</w:t>
@@ -1625,6 +1599,7 @@
       <w:proofErr w:type="spellEnd"/>
       <w:r>
         <w:rPr>
+          <w:color w:val="A5A5A5" w:themeColor="accent3"/>
           <w:lang w:eastAsia="it-IT"/>
         </w:rPr>
         <w:t xml:space="preserve"> { </w:t>
@@ -1632,6 +1607,7 @@
       <w:proofErr w:type="spellStart"/>
       <w:r>
         <w:rPr>
+          <w:color w:val="A5A5A5" w:themeColor="accent3"/>
           <w:lang w:eastAsia="it-IT"/>
         </w:rPr>
         <w:t>bd:serviceParam</w:t>
@@ -1639,6 +1615,7 @@
       <w:proofErr w:type="spellEnd"/>
       <w:r>
         <w:rPr>
+          <w:color w:val="A5A5A5" w:themeColor="accent3"/>
           <w:lang w:eastAsia="it-IT"/>
         </w:rPr>
         <w:t xml:space="preserve"> </w:t>
@@ -1646,6 +1623,7 @@
       <w:proofErr w:type="spellStart"/>
       <w:r>
         <w:rPr>
+          <w:color w:val="A5A5A5" w:themeColor="accent3"/>
           <w:lang w:eastAsia="it-IT"/>
         </w:rPr>
         <w:t>wikibase:language</w:t>
@@ -1653,19 +1631,38 @@
       <w:proofErr w:type="spellEnd"/>
       <w:r>
         <w:rPr>
-          <w:lang w:eastAsia="it-IT"/>
-        </w:rPr>
-        <w:t xml:space="preserve"> "[AUTO_LANGUAGE],en". }</w:t>
-      </w:r>
-    </w:p>
-    <w:p>
-      <w:pPr>
-        <w:rPr>
-          <w:lang w:eastAsia="it-IT"/>
-        </w:rPr>
-      </w:pPr>
-      <w:r>
-        <w:rPr>
+          <w:color w:val="A5A5A5" w:themeColor="accent3"/>
+          <w:lang w:eastAsia="it-IT"/>
+        </w:rPr>
+        <w:t xml:space="preserve"> "[AUTO_LANGUAGE],</w:t>
+      </w:r>
+      <w:proofErr w:type="spellStart"/>
+      <w:r>
+        <w:rPr>
+          <w:color w:val="A5A5A5" w:themeColor="accent3"/>
+          <w:lang w:eastAsia="it-IT"/>
+        </w:rPr>
+        <w:t>it</w:t>
+      </w:r>
+      <w:proofErr w:type="spellEnd"/>
+      <w:r>
+        <w:rPr>
+          <w:color w:val="A5A5A5" w:themeColor="accent3"/>
+          <w:lang w:eastAsia="it-IT"/>
+        </w:rPr>
+        <w:t>". }</w:t>
+      </w:r>
+    </w:p>
+    <w:p>
+      <w:pPr>
+        <w:rPr>
+          <w:color w:val="A5A5A5" w:themeColor="accent3"/>
+          <w:lang w:eastAsia="it-IT"/>
+        </w:rPr>
+      </w:pPr>
+      <w:r>
+        <w:rPr>
+          <w:color w:val="A5A5A5" w:themeColor="accent3"/>
           <w:lang w:eastAsia="it-IT"/>
         </w:rPr>
         <w:t xml:space="preserve">  ?museo wdt:P31 wd:Q33506.</w:t>
@@ -1674,11 +1671,13 @@
     <w:p>
       <w:pPr>
         <w:rPr>
-          <w:lang w:eastAsia="it-IT"/>
-        </w:rPr>
-      </w:pPr>
-      <w:r>
-        <w:rPr>
+          <w:color w:val="A5A5A5" w:themeColor="accent3"/>
+          <w:lang w:eastAsia="it-IT"/>
+        </w:rPr>
+      </w:pPr>
+      <w:r>
+        <w:rPr>
+          <w:color w:val="A5A5A5" w:themeColor="accent3"/>
           <w:lang w:eastAsia="it-IT"/>
         </w:rPr>
         <w:t xml:space="preserve">   ?museo wdt:P17 ?Paese.</w:t>
@@ -1687,11 +1686,13 @@
     <w:p>
       <w:pPr>
         <w:rPr>
-          <w:lang w:eastAsia="it-IT"/>
-        </w:rPr>
-      </w:pPr>
-      <w:r>
-        <w:rPr>
+          <w:color w:val="A5A5A5" w:themeColor="accent3"/>
+          <w:lang w:eastAsia="it-IT"/>
+        </w:rPr>
+      </w:pPr>
+      <w:r>
+        <w:rPr>
+          <w:color w:val="A5A5A5" w:themeColor="accent3"/>
           <w:lang w:eastAsia="it-IT"/>
         </w:rPr>
         <w:t xml:space="preserve">  ?museo wdt:P131 ?</w:t>
@@ -1699,6 +1700,7 @@
       <w:proofErr w:type="spellStart"/>
       <w:r>
         <w:rPr>
+          <w:color w:val="A5A5A5" w:themeColor="accent3"/>
           <w:lang w:eastAsia="it-IT"/>
         </w:rPr>
         <w:t>unit</w:t>
@@ -1706,6 +1708,7 @@
       <w:proofErr w:type="spellEnd"/>
       <w:r>
         <w:rPr>
+          <w:color w:val="A5A5A5" w:themeColor="accent3"/>
           <w:lang w:eastAsia="it-IT"/>
         </w:rPr>
         <w:t>__</w:t>
@@ -1713,6 +1716,7 @@
       <w:proofErr w:type="spellStart"/>
       <w:r>
         <w:rPr>
+          <w:color w:val="A5A5A5" w:themeColor="accent3"/>
           <w:lang w:eastAsia="it-IT"/>
         </w:rPr>
         <w:t>amministrativa_in_cui___situato</w:t>
@@ -1720,6 +1724,7 @@
       <w:proofErr w:type="spellEnd"/>
       <w:r>
         <w:rPr>
+          <w:color w:val="A5A5A5" w:themeColor="accent3"/>
           <w:lang w:eastAsia="it-IT"/>
         </w:rPr>
         <w:t>.</w:t>
@@ -1728,11 +1733,13 @@
     <w:p>
       <w:pPr>
         <w:rPr>
-          <w:lang w:eastAsia="it-IT"/>
-        </w:rPr>
-      </w:pPr>
-      <w:r>
-        <w:rPr>
+          <w:color w:val="A5A5A5" w:themeColor="accent3"/>
+          <w:lang w:eastAsia="it-IT"/>
+        </w:rPr>
+      </w:pPr>
+      <w:r>
+        <w:rPr>
+          <w:color w:val="A5A5A5" w:themeColor="accent3"/>
           <w:lang w:eastAsia="it-IT"/>
         </w:rPr>
         <w:t xml:space="preserve">  ?Paese wdt:P30 ?continente.</w:t>
@@ -1741,11 +1748,13 @@
     <w:p>
       <w:pPr>
         <w:rPr>
-          <w:lang w:eastAsia="it-IT"/>
-        </w:rPr>
-      </w:pPr>
-      <w:r>
-        <w:rPr>
+          <w:color w:val="A5A5A5" w:themeColor="accent3"/>
+          <w:lang w:eastAsia="it-IT"/>
+        </w:rPr>
+      </w:pPr>
+      <w:r>
+        <w:rPr>
+          <w:color w:val="A5A5A5" w:themeColor="accent3"/>
           <w:lang w:eastAsia="it-IT"/>
         </w:rPr>
         <w:t>}</w:t>
@@ -1754,14 +1763,30 @@
     <w:p>
       <w:pPr>
         <w:rPr>
-          <w:lang w:eastAsia="it-IT"/>
-        </w:rPr>
-      </w:pPr>
-      <w:r>
-        <w:rPr>
-          <w:lang w:eastAsia="it-IT"/>
-        </w:rPr>
-        <w:t>LIMIT 200</w:t>
+          <w:color w:val="A5A5A5" w:themeColor="accent3"/>
+          <w:lang w:eastAsia="it-IT"/>
+        </w:rPr>
+      </w:pPr>
+      <w:r>
+        <w:rPr>
+          <w:color w:val="A5A5A5" w:themeColor="accent3"/>
+          <w:lang w:eastAsia="it-IT"/>
+        </w:rPr>
+        <w:t xml:space="preserve">LIMIT </w:t>
+      </w:r>
+      <w:r>
+        <w:rPr>
+          <w:color w:val="A5A5A5" w:themeColor="accent3"/>
+          <w:lang w:eastAsia="it-IT"/>
+        </w:rPr>
+        <w:t>1</w:t>
+      </w:r>
+      <w:r>
+        <w:rPr>
+          <w:color w:val="A5A5A5" w:themeColor="accent3"/>
+          <w:lang w:eastAsia="it-IT"/>
+        </w:rPr>
+        <w:t>00</w:t>
       </w:r>
     </w:p>
     <w:p>

</xml_diff>

<commit_message>
added tab for artists in webApp
</commit_message>
<xml_diff>
--- a/Query SPARQL/Query.docx
+++ b/Query SPARQL/Query.docx
@@ -179,13 +179,13 @@
     <w:p>
       <w:pPr>
         <w:rPr>
-          <w:color w:val="00B0F0"/>
-          <w:lang w:eastAsia="it-IT"/>
-        </w:rPr>
-      </w:pPr>
-      <w:r>
-        <w:rPr>
-          <w:color w:val="00B0F0"/>
+          <w:color w:val="A6A6A6" w:themeColor="background1" w:themeShade="A6"/>
+          <w:lang w:eastAsia="it-IT"/>
+        </w:rPr>
+      </w:pPr>
+      <w:r>
+        <w:rPr>
+          <w:color w:val="A6A6A6" w:themeColor="background1" w:themeShade="A6"/>
           <w:lang w:eastAsia="it-IT"/>
         </w:rPr>
         <w:t>SELECT ?artista ?museo ?</w:t>
@@ -193,7 +193,7 @@
       <w:proofErr w:type="gramStart"/>
       <w:r>
         <w:rPr>
-          <w:color w:val="00B0F0"/>
+          <w:color w:val="A6A6A6" w:themeColor="background1" w:themeShade="A6"/>
           <w:lang w:eastAsia="it-IT"/>
         </w:rPr>
         <w:t>citta</w:t>
@@ -201,7 +201,7 @@
       <w:proofErr w:type="gramEnd"/>
       <w:r>
         <w:rPr>
-          <w:color w:val="00B0F0"/>
+          <w:color w:val="A6A6A6" w:themeColor="background1" w:themeShade="A6"/>
           <w:lang w:eastAsia="it-IT"/>
         </w:rPr>
         <w:t xml:space="preserve"> WHERE {?artista </w:t>
@@ -209,7 +209,7 @@
       <w:proofErr w:type="spellStart"/>
       <w:r>
         <w:rPr>
-          <w:color w:val="00B0F0"/>
+          <w:color w:val="A6A6A6" w:themeColor="background1" w:themeShade="A6"/>
           <w:lang w:eastAsia="it-IT"/>
         </w:rPr>
         <w:t>museum:presentaIn</w:t>
@@ -217,7 +217,7 @@
       <w:proofErr w:type="spellEnd"/>
       <w:r>
         <w:rPr>
-          <w:color w:val="00B0F0"/>
+          <w:color w:val="A6A6A6" w:themeColor="background1" w:themeShade="A6"/>
           <w:lang w:eastAsia="it-IT"/>
         </w:rPr>
         <w:t xml:space="preserve"> ?museo. ?museo </w:t>
@@ -225,7 +225,7 @@
       <w:proofErr w:type="spellStart"/>
       <w:r>
         <w:rPr>
-          <w:color w:val="00B0F0"/>
+          <w:color w:val="A6A6A6" w:themeColor="background1" w:themeShade="A6"/>
           <w:lang w:eastAsia="it-IT"/>
         </w:rPr>
         <w:t>museum:museoInCitta</w:t>
@@ -233,7 +233,7 @@
       <w:proofErr w:type="spellEnd"/>
       <w:r>
         <w:rPr>
-          <w:color w:val="00B0F0"/>
+          <w:color w:val="A6A6A6" w:themeColor="background1" w:themeShade="A6"/>
           <w:lang w:eastAsia="it-IT"/>
         </w:rPr>
         <w:t xml:space="preserve"> ?</w:t>
@@ -241,7 +241,7 @@
       <w:proofErr w:type="gramStart"/>
       <w:r>
         <w:rPr>
-          <w:color w:val="00B0F0"/>
+          <w:color w:val="A6A6A6" w:themeColor="background1" w:themeShade="A6"/>
           <w:lang w:eastAsia="it-IT"/>
         </w:rPr>
         <w:t>citta</w:t>
@@ -249,7 +249,7 @@
       <w:proofErr w:type="gramEnd"/>
       <w:r>
         <w:rPr>
-          <w:color w:val="00B0F0"/>
+          <w:color w:val="A6A6A6" w:themeColor="background1" w:themeShade="A6"/>
           <w:lang w:eastAsia="it-IT"/>
         </w:rPr>
         <w:t>.} ORDER BY ?artista</w:t>
@@ -1059,29 +1059,22 @@
     <w:p>
       <w:pPr>
         <w:rPr>
-          <w:color w:val="00B0F0"/>
-          <w:lang w:val="en-US" w:eastAsia="it-IT"/>
-        </w:rPr>
-      </w:pPr>
-      <w:r>
-        <w:rPr>
-          <w:color w:val="00B0F0"/>
-          <w:lang w:val="en-US" w:eastAsia="it-IT"/>
-        </w:rPr>
-        <w:t xml:space="preserve">SELECT </w:t>
-      </w:r>
+          <w:color w:val="A6A6A6" w:themeColor="background1" w:themeShade="A6"/>
+          <w:lang w:val="en-US" w:eastAsia="it-IT"/>
+        </w:rPr>
+      </w:pPr>
       <w:proofErr w:type="gramStart"/>
       <w:r>
         <w:rPr>
-          <w:color w:val="00B0F0"/>
-          <w:lang w:val="en-US" w:eastAsia="it-IT"/>
-        </w:rPr>
-        <w:t>DISTINCT ?</w:t>
-      </w:r>
-      <w:proofErr w:type="spellStart"/>
-      <w:r>
-        <w:rPr>
-          <w:color w:val="00B0F0"/>
+          <w:color w:val="A6A6A6" w:themeColor="background1" w:themeShade="A6"/>
+          <w:lang w:val="en-US" w:eastAsia="it-IT"/>
+        </w:rPr>
+        <w:t>SELECT ?</w:t>
+      </w:r>
+      <w:proofErr w:type="spellStart"/>
+      <w:r>
+        <w:rPr>
+          <w:color w:val="A6A6A6" w:themeColor="background1" w:themeShade="A6"/>
           <w:lang w:val="en-US" w:eastAsia="it-IT"/>
         </w:rPr>
         <w:t>artisti</w:t>
@@ -1090,53 +1083,79 @@
       <w:proofErr w:type="gramEnd"/>
       <w:r>
         <w:rPr>
-          <w:color w:val="00B0F0"/>
-          <w:lang w:val="en-US" w:eastAsia="it-IT"/>
-        </w:rPr>
-        <w:t xml:space="preserve"> (COUNT(?opera) as ?count)</w:t>
-      </w:r>
-    </w:p>
-    <w:p>
-      <w:pPr>
-        <w:rPr>
-          <w:color w:val="00B0F0"/>
-          <w:lang w:val="en-US" w:eastAsia="it-IT"/>
-        </w:rPr>
-      </w:pPr>
-      <w:r>
-        <w:rPr>
-          <w:color w:val="00B0F0"/>
-          <w:lang w:eastAsia="it-IT"/>
-        </w:rPr>
-        <w:t xml:space="preserve">WHERE { ?artisti </w:t>
-      </w:r>
-      <w:proofErr w:type="spellStart"/>
-      <w:r>
-        <w:rPr>
-          <w:color w:val="00B0F0"/>
-          <w:lang w:eastAsia="it-IT"/>
+          <w:color w:val="A6A6A6" w:themeColor="background1" w:themeShade="A6"/>
+          <w:lang w:val="en-US" w:eastAsia="it-IT"/>
+        </w:rPr>
+        <w:t xml:space="preserve"> ?count WHERE{ SELECT ?</w:t>
+      </w:r>
+      <w:proofErr w:type="spellStart"/>
+      <w:r>
+        <w:rPr>
+          <w:color w:val="A6A6A6" w:themeColor="background1" w:themeShade="A6"/>
+          <w:lang w:val="en-US" w:eastAsia="it-IT"/>
+        </w:rPr>
+        <w:t>artisti</w:t>
+      </w:r>
+      <w:proofErr w:type="spellEnd"/>
+      <w:r>
+        <w:rPr>
+          <w:color w:val="A6A6A6" w:themeColor="background1" w:themeShade="A6"/>
+          <w:lang w:val="en-US" w:eastAsia="it-IT"/>
+        </w:rPr>
+        <w:t xml:space="preserve"> (COUNT(?</w:t>
+      </w:r>
+      <w:proofErr w:type="spellStart"/>
+      <w:r>
+        <w:rPr>
+          <w:color w:val="A6A6A6" w:themeColor="background1" w:themeShade="A6"/>
+          <w:lang w:val="en-US" w:eastAsia="it-IT"/>
+        </w:rPr>
+        <w:t>artisti</w:t>
+      </w:r>
+      <w:proofErr w:type="spellEnd"/>
+      <w:r>
+        <w:rPr>
+          <w:color w:val="A6A6A6" w:themeColor="background1" w:themeShade="A6"/>
+          <w:lang w:val="en-US" w:eastAsia="it-IT"/>
+        </w:rPr>
+        <w:t>) as ?count) WHERE { ?</w:t>
+      </w:r>
+      <w:proofErr w:type="spellStart"/>
+      <w:r>
+        <w:rPr>
+          <w:color w:val="A6A6A6" w:themeColor="background1" w:themeShade="A6"/>
+          <w:lang w:val="en-US" w:eastAsia="it-IT"/>
+        </w:rPr>
+        <w:t>artisti</w:t>
+      </w:r>
+      <w:proofErr w:type="spellEnd"/>
+      <w:r>
+        <w:rPr>
+          <w:color w:val="A6A6A6" w:themeColor="background1" w:themeShade="A6"/>
+          <w:lang w:val="en-US" w:eastAsia="it-IT"/>
+        </w:rPr>
+        <w:t xml:space="preserve"> </w:t>
+      </w:r>
+      <w:proofErr w:type="spellStart"/>
+      <w:r>
+        <w:rPr>
+          <w:color w:val="A6A6A6" w:themeColor="background1" w:themeShade="A6"/>
+          <w:lang w:val="en-US" w:eastAsia="it-IT"/>
         </w:rPr>
         <w:t>museum:haRealizzato</w:t>
       </w:r>
       <w:proofErr w:type="spellEnd"/>
       <w:r>
         <w:rPr>
-          <w:color w:val="00B0F0"/>
-          <w:lang w:eastAsia="it-IT"/>
-        </w:rPr>
-        <w:t xml:space="preserve"> ?opera.} </w:t>
-      </w:r>
-      <w:r>
-        <w:rPr>
-          <w:color w:val="00B0F0"/>
-          <w:lang w:val="en-US" w:eastAsia="it-IT"/>
-        </w:rPr>
-        <w:t xml:space="preserve">GROUP </w:t>
+          <w:color w:val="A6A6A6" w:themeColor="background1" w:themeShade="A6"/>
+          <w:lang w:val="en-US" w:eastAsia="it-IT"/>
+        </w:rPr>
+        <w:t xml:space="preserve"> ?opera.} } GROUP </w:t>
       </w:r>
       <w:proofErr w:type="gramStart"/>
       <w:r>
         <w:rPr>
-          <w:color w:val="00B0F0"/>
+          <w:color w:val="A6A6A6" w:themeColor="background1" w:themeShade="A6"/>
           <w:lang w:val="en-US" w:eastAsia="it-IT"/>
         </w:rPr>
         <w:t>BY ?</w:t>
@@ -1144,7 +1163,7 @@
       <w:proofErr w:type="spellStart"/>
       <w:r>
         <w:rPr>
-          <w:color w:val="00B0F0"/>
+          <w:color w:val="A6A6A6" w:themeColor="background1" w:themeShade="A6"/>
           <w:lang w:val="en-US" w:eastAsia="it-IT"/>
         </w:rPr>
         <w:t>artisti</w:t>
@@ -1153,10 +1172,10 @@
       <w:proofErr w:type="gramEnd"/>
       <w:r>
         <w:rPr>
-          <w:color w:val="00B0F0"/>
-          <w:lang w:val="en-US" w:eastAsia="it-IT"/>
-        </w:rPr>
-        <w:t xml:space="preserve"> HAVING(?count &gt; 1)</w:t>
+          <w:color w:val="A6A6A6" w:themeColor="background1" w:themeShade="A6"/>
+          <w:lang w:val="en-US" w:eastAsia="it-IT"/>
+        </w:rPr>
+        <w:t xml:space="preserve"> HAVING (?count &gt; 1)</w:t>
       </w:r>
     </w:p>
     <w:p>

</xml_diff>

<commit_message>
print description for operas
</commit_message>
<xml_diff>
--- a/Query SPARQL/Query.docx
+++ b/Query SPARQL/Query.docx
@@ -68,86 +68,22 @@
           <w:color w:val="A6A6A6" w:themeColor="background1" w:themeShade="A6"/>
           <w:lang w:eastAsia="it-IT"/>
         </w:rPr>
-        <w:t>SELECT ?opera ?</w:t>
-      </w:r>
-      <w:proofErr w:type="gramStart"/>
-      <w:r>
+        <w:t>SELECT ?opera ?citta ?artista</w:t>
+      </w:r>
+    </w:p>
+    <w:p>
+      <w:pPr>
         <w:rPr>
           <w:color w:val="A6A6A6" w:themeColor="background1" w:themeShade="A6"/>
           <w:lang w:eastAsia="it-IT"/>
         </w:rPr>
-        <w:t>citta</w:t>
-      </w:r>
-      <w:proofErr w:type="gramEnd"/>
+      </w:pPr>
       <w:r>
         <w:rPr>
           <w:color w:val="A6A6A6" w:themeColor="background1" w:themeShade="A6"/>
           <w:lang w:eastAsia="it-IT"/>
         </w:rPr>
-        <w:t xml:space="preserve"> ?artista</w:t>
-      </w:r>
-    </w:p>
-    <w:p>
-      <w:pPr>
-        <w:rPr>
-          <w:color w:val="A6A6A6" w:themeColor="background1" w:themeShade="A6"/>
-          <w:lang w:eastAsia="it-IT"/>
-        </w:rPr>
-      </w:pPr>
-      <w:r>
-        <w:rPr>
-          <w:color w:val="A6A6A6" w:themeColor="background1" w:themeShade="A6"/>
-          <w:lang w:eastAsia="it-IT"/>
-        </w:rPr>
-        <w:t xml:space="preserve">WHERE { ?opera </w:t>
-      </w:r>
-      <w:proofErr w:type="spellStart"/>
-      <w:r>
-        <w:rPr>
-          <w:color w:val="A6A6A6" w:themeColor="background1" w:themeShade="A6"/>
-          <w:lang w:eastAsia="it-IT"/>
-        </w:rPr>
-        <w:t>museum:operaInCitta</w:t>
-      </w:r>
-      <w:proofErr w:type="spellEnd"/>
-      <w:r>
-        <w:rPr>
-          <w:color w:val="A6A6A6" w:themeColor="background1" w:themeShade="A6"/>
-          <w:lang w:eastAsia="it-IT"/>
-        </w:rPr>
-        <w:t xml:space="preserve"> ?</w:t>
-      </w:r>
-      <w:proofErr w:type="gramStart"/>
-      <w:r>
-        <w:rPr>
-          <w:color w:val="A6A6A6" w:themeColor="background1" w:themeShade="A6"/>
-          <w:lang w:eastAsia="it-IT"/>
-        </w:rPr>
-        <w:t>citta</w:t>
-      </w:r>
-      <w:proofErr w:type="gramEnd"/>
-      <w:r>
-        <w:rPr>
-          <w:color w:val="A6A6A6" w:themeColor="background1" w:themeShade="A6"/>
-          <w:lang w:eastAsia="it-IT"/>
-        </w:rPr>
-        <w:t xml:space="preserve">; </w:t>
-      </w:r>
-      <w:proofErr w:type="spellStart"/>
-      <w:r>
-        <w:rPr>
-          <w:color w:val="A6A6A6" w:themeColor="background1" w:themeShade="A6"/>
-          <w:lang w:eastAsia="it-IT"/>
-        </w:rPr>
-        <w:t>museum:realizzatoDa</w:t>
-      </w:r>
-      <w:proofErr w:type="spellEnd"/>
-      <w:r>
-        <w:rPr>
-          <w:color w:val="A6A6A6" w:themeColor="background1" w:themeShade="A6"/>
-          <w:lang w:eastAsia="it-IT"/>
-        </w:rPr>
-        <w:t xml:space="preserve"> ?artista} ORDER BY ?artista</w:t>
+        <w:t>WHERE { ?opera museum:operaInCitta ?citta; museum:realizzatoDa ?artista} ORDER BY ?artista</w:t>
       </w:r>
     </w:p>
     <w:p>
@@ -188,71 +124,7 @@
           <w:color w:val="A6A6A6" w:themeColor="background1" w:themeShade="A6"/>
           <w:lang w:eastAsia="it-IT"/>
         </w:rPr>
-        <w:t>SELECT ?artista ?museo ?</w:t>
-      </w:r>
-      <w:proofErr w:type="gramStart"/>
-      <w:r>
-        <w:rPr>
-          <w:color w:val="A6A6A6" w:themeColor="background1" w:themeShade="A6"/>
-          <w:lang w:eastAsia="it-IT"/>
-        </w:rPr>
-        <w:t>citta</w:t>
-      </w:r>
-      <w:proofErr w:type="gramEnd"/>
-      <w:r>
-        <w:rPr>
-          <w:color w:val="A6A6A6" w:themeColor="background1" w:themeShade="A6"/>
-          <w:lang w:eastAsia="it-IT"/>
-        </w:rPr>
-        <w:t xml:space="preserve"> WHERE {?artista </w:t>
-      </w:r>
-      <w:proofErr w:type="spellStart"/>
-      <w:r>
-        <w:rPr>
-          <w:color w:val="A6A6A6" w:themeColor="background1" w:themeShade="A6"/>
-          <w:lang w:eastAsia="it-IT"/>
-        </w:rPr>
-        <w:t>museum:presentaIn</w:t>
-      </w:r>
-      <w:proofErr w:type="spellEnd"/>
-      <w:r>
-        <w:rPr>
-          <w:color w:val="A6A6A6" w:themeColor="background1" w:themeShade="A6"/>
-          <w:lang w:eastAsia="it-IT"/>
-        </w:rPr>
-        <w:t xml:space="preserve"> ?museo. ?museo </w:t>
-      </w:r>
-      <w:proofErr w:type="spellStart"/>
-      <w:r>
-        <w:rPr>
-          <w:color w:val="A6A6A6" w:themeColor="background1" w:themeShade="A6"/>
-          <w:lang w:eastAsia="it-IT"/>
-        </w:rPr>
-        <w:t>museum:museoInCitta</w:t>
-      </w:r>
-      <w:proofErr w:type="spellEnd"/>
-      <w:r>
-        <w:rPr>
-          <w:color w:val="A6A6A6" w:themeColor="background1" w:themeShade="A6"/>
-          <w:lang w:eastAsia="it-IT"/>
-        </w:rPr>
-        <w:t xml:space="preserve"> ?</w:t>
-      </w:r>
-      <w:proofErr w:type="gramStart"/>
-      <w:r>
-        <w:rPr>
-          <w:color w:val="A6A6A6" w:themeColor="background1" w:themeShade="A6"/>
-          <w:lang w:eastAsia="it-IT"/>
-        </w:rPr>
-        <w:t>citta</w:t>
-      </w:r>
-      <w:proofErr w:type="gramEnd"/>
-      <w:r>
-        <w:rPr>
-          <w:color w:val="A6A6A6" w:themeColor="background1" w:themeShade="A6"/>
-          <w:lang w:eastAsia="it-IT"/>
-        </w:rPr>
-        <w:t>.} ORDER BY ?artista</w:t>
+        <w:t>SELECT ?artista ?museo ?citta WHERE {?artista museum:presentaIn ?museo. ?museo museum:museoInCitta ?citta.} ORDER BY ?artista</w:t>
       </w:r>
     </w:p>
     <w:p>
@@ -293,71 +165,7 @@
           <w:color w:val="A5A5A5" w:themeColor="accent3"/>
           <w:lang w:eastAsia="it-IT"/>
         </w:rPr>
-        <w:t>SELECT ?collezione ?</w:t>
-      </w:r>
-      <w:proofErr w:type="gramStart"/>
-      <w:r>
-        <w:rPr>
-          <w:color w:val="A5A5A5" w:themeColor="accent3"/>
-          <w:lang w:eastAsia="it-IT"/>
-        </w:rPr>
-        <w:t>citta</w:t>
-      </w:r>
-      <w:proofErr w:type="gramEnd"/>
-      <w:r>
-        <w:rPr>
-          <w:color w:val="A5A5A5" w:themeColor="accent3"/>
-          <w:lang w:eastAsia="it-IT"/>
-        </w:rPr>
-        <w:t xml:space="preserve"> WHERE {?collezione </w:t>
-      </w:r>
-      <w:proofErr w:type="spellStart"/>
-      <w:r>
-        <w:rPr>
-          <w:color w:val="A5A5A5" w:themeColor="accent3"/>
-          <w:lang w:eastAsia="it-IT"/>
-        </w:rPr>
-        <w:t>museum:presentataIn</w:t>
-      </w:r>
-      <w:proofErr w:type="spellEnd"/>
-      <w:r>
-        <w:rPr>
-          <w:color w:val="A5A5A5" w:themeColor="accent3"/>
-          <w:lang w:eastAsia="it-IT"/>
-        </w:rPr>
-        <w:t xml:space="preserve"> ?museo. ?museo </w:t>
-      </w:r>
-      <w:proofErr w:type="spellStart"/>
-      <w:r>
-        <w:rPr>
-          <w:color w:val="A5A5A5" w:themeColor="accent3"/>
-          <w:lang w:eastAsia="it-IT"/>
-        </w:rPr>
-        <w:t>museum:museoInCitta</w:t>
-      </w:r>
-      <w:proofErr w:type="spellEnd"/>
-      <w:r>
-        <w:rPr>
-          <w:color w:val="A5A5A5" w:themeColor="accent3"/>
-          <w:lang w:eastAsia="it-IT"/>
-        </w:rPr>
-        <w:t xml:space="preserve"> ?</w:t>
-      </w:r>
-      <w:proofErr w:type="gramStart"/>
-      <w:r>
-        <w:rPr>
-          <w:color w:val="A5A5A5" w:themeColor="accent3"/>
-          <w:lang w:eastAsia="it-IT"/>
-        </w:rPr>
-        <w:t>citta</w:t>
-      </w:r>
-      <w:proofErr w:type="gramEnd"/>
-      <w:r>
-        <w:rPr>
-          <w:color w:val="A5A5A5" w:themeColor="accent3"/>
-          <w:lang w:eastAsia="it-IT"/>
-        </w:rPr>
-        <w:t>.}</w:t>
+        <w:t>SELECT ?collezione ?citta WHERE {?collezione museum:presentataIn ?museo. ?museo museum:museoInCitta ?citta.}</w:t>
       </w:r>
     </w:p>
     <w:p>
@@ -383,29 +191,13 @@
           <w:shd w:val="clear" w:color="auto" w:fill="FFEF9E"/>
           <w:lang w:eastAsia="it-IT"/>
         </w:rPr>
-        <w:t xml:space="preserve">Opera Museo </w:t>
-      </w:r>
-      <w:proofErr w:type="gramStart"/>
+        <w:t xml:space="preserve">Opera Museo Citta Nazione </w:t>
+      </w:r>
       <w:r>
         <w:rPr>
           <w:shd w:val="clear" w:color="auto" w:fill="FFEF9E"/>
           <w:lang w:eastAsia="it-IT"/>
         </w:rPr>
-        <w:t>Citta</w:t>
-      </w:r>
-      <w:proofErr w:type="gramEnd"/>
-      <w:r>
-        <w:rPr>
-          <w:shd w:val="clear" w:color="auto" w:fill="FFEF9E"/>
-          <w:lang w:eastAsia="it-IT"/>
-        </w:rPr>
-        <w:t xml:space="preserve"> Nazione </w:t>
-      </w:r>
-      <w:r>
-        <w:rPr>
-          <w:shd w:val="clear" w:color="auto" w:fill="FFEF9E"/>
-          <w:lang w:eastAsia="it-IT"/>
-        </w:rPr>
         <w:t>Continente</w:t>
       </w:r>
     </w:p>
@@ -421,134 +213,22 @@
           <w:color w:val="A5A5A5" w:themeColor="accent3"/>
           <w:lang w:eastAsia="it-IT"/>
         </w:rPr>
-        <w:t>SELECT ?museo ?</w:t>
-      </w:r>
-      <w:proofErr w:type="gramStart"/>
-      <w:r>
+        <w:t xml:space="preserve">SELECT ?museo ?citta ?nazione ?continente WHERE {?museo museum:museoInCitta ?citta. </w:t>
+      </w:r>
+    </w:p>
+    <w:p>
+      <w:pPr>
         <w:rPr>
           <w:color w:val="A5A5A5" w:themeColor="accent3"/>
           <w:lang w:eastAsia="it-IT"/>
         </w:rPr>
-        <w:t>citta</w:t>
-      </w:r>
-      <w:proofErr w:type="gramEnd"/>
+      </w:pPr>
       <w:r>
         <w:rPr>
           <w:color w:val="A5A5A5" w:themeColor="accent3"/>
           <w:lang w:eastAsia="it-IT"/>
         </w:rPr>
-        <w:t xml:space="preserve"> ?nazione ?continente WHERE {?museo </w:t>
-      </w:r>
-      <w:proofErr w:type="spellStart"/>
-      <w:r>
-        <w:rPr>
-          <w:color w:val="A5A5A5" w:themeColor="accent3"/>
-          <w:lang w:eastAsia="it-IT"/>
-        </w:rPr>
-        <w:t>museum:museoInCitta</w:t>
-      </w:r>
-      <w:proofErr w:type="spellEnd"/>
-      <w:r>
-        <w:rPr>
-          <w:color w:val="A5A5A5" w:themeColor="accent3"/>
-          <w:lang w:eastAsia="it-IT"/>
-        </w:rPr>
-        <w:t xml:space="preserve"> ?citta. </w:t>
-      </w:r>
-    </w:p>
-    <w:p>
-      <w:pPr>
-        <w:rPr>
-          <w:color w:val="A5A5A5" w:themeColor="accent3"/>
-          <w:lang w:eastAsia="it-IT"/>
-        </w:rPr>
-      </w:pPr>
-      <w:r>
-        <w:rPr>
-          <w:color w:val="A5A5A5" w:themeColor="accent3"/>
-          <w:lang w:eastAsia="it-IT"/>
-        </w:rPr>
-        <w:t>?</w:t>
-      </w:r>
-      <w:proofErr w:type="gramStart"/>
-      <w:r>
-        <w:rPr>
-          <w:color w:val="A5A5A5" w:themeColor="accent3"/>
-          <w:lang w:eastAsia="it-IT"/>
-        </w:rPr>
-        <w:t>citta</w:t>
-      </w:r>
-      <w:proofErr w:type="gramEnd"/>
-      <w:r>
-        <w:rPr>
-          <w:color w:val="A5A5A5" w:themeColor="accent3"/>
-          <w:lang w:eastAsia="it-IT"/>
-        </w:rPr>
-        <w:t xml:space="preserve"> </w:t>
-      </w:r>
-      <w:proofErr w:type="spellStart"/>
-      <w:r>
-        <w:rPr>
-          <w:color w:val="A5A5A5" w:themeColor="accent3"/>
-          <w:lang w:eastAsia="it-IT"/>
-        </w:rPr>
-        <w:t>museum:contenutaIn</w:t>
-      </w:r>
-      <w:proofErr w:type="spellEnd"/>
-      <w:r>
-        <w:rPr>
-          <w:color w:val="A5A5A5" w:themeColor="accent3"/>
-          <w:lang w:eastAsia="it-IT"/>
-        </w:rPr>
-        <w:t xml:space="preserve"> ?nazione. ?nazione </w:t>
-      </w:r>
-      <w:proofErr w:type="spellStart"/>
-      <w:r>
-        <w:rPr>
-          <w:color w:val="A5A5A5" w:themeColor="accent3"/>
-          <w:lang w:eastAsia="it-IT"/>
-        </w:rPr>
-        <w:t>rdf:type</w:t>
-      </w:r>
-      <w:proofErr w:type="spellEnd"/>
-      <w:r>
-        <w:rPr>
-          <w:color w:val="A5A5A5" w:themeColor="accent3"/>
-          <w:lang w:eastAsia="it-IT"/>
-        </w:rPr>
-        <w:t xml:space="preserve"> </w:t>
-      </w:r>
-      <w:proofErr w:type="spellStart"/>
-      <w:r>
-        <w:rPr>
-          <w:color w:val="A5A5A5" w:themeColor="accent3"/>
-          <w:lang w:eastAsia="it-IT"/>
-        </w:rPr>
-        <w:t>museum:Nazione</w:t>
-      </w:r>
-      <w:proofErr w:type="spellEnd"/>
-      <w:r>
-        <w:rPr>
-          <w:color w:val="A5A5A5" w:themeColor="accent3"/>
-          <w:lang w:eastAsia="it-IT"/>
-        </w:rPr>
-        <w:t xml:space="preserve">. ?nazione </w:t>
-      </w:r>
-      <w:proofErr w:type="spellStart"/>
-      <w:r>
-        <w:rPr>
-          <w:color w:val="A5A5A5" w:themeColor="accent3"/>
-          <w:lang w:eastAsia="it-IT"/>
-        </w:rPr>
-        <w:t>museum:contenutaIn</w:t>
-      </w:r>
-      <w:proofErr w:type="spellEnd"/>
-      <w:r>
-        <w:rPr>
-          <w:color w:val="A5A5A5" w:themeColor="accent3"/>
-          <w:lang w:eastAsia="it-IT"/>
-        </w:rPr>
-        <w:t xml:space="preserve"> ?continente} ORDER BY ?continente, ?nazione</w:t>
+        <w:t>?citta museum:contenutaIn ?nazione. ?nazione rdf:type museum:Nazione. ?nazione museum:contenutaIn ?continente} ORDER BY ?continente, ?nazione</w:t>
       </w:r>
     </w:p>
     <w:p>
@@ -597,23 +277,7 @@
           <w:color w:val="A5A5A5" w:themeColor="accent3"/>
           <w:lang w:eastAsia="it-IT"/>
         </w:rPr>
-        <w:t xml:space="preserve">WHERE { ?collezione </w:t>
-      </w:r>
-      <w:proofErr w:type="spellStart"/>
-      <w:r>
-        <w:rPr>
-          <w:color w:val="A5A5A5" w:themeColor="accent3"/>
-          <w:lang w:eastAsia="it-IT"/>
-        </w:rPr>
-        <w:t>museum:presentataIn</w:t>
-      </w:r>
-      <w:proofErr w:type="spellEnd"/>
-      <w:r>
-        <w:rPr>
-          <w:color w:val="A5A5A5" w:themeColor="accent3"/>
-          <w:lang w:eastAsia="it-IT"/>
-        </w:rPr>
-        <w:t xml:space="preserve"> ?museo }</w:t>
+        <w:t>WHERE { ?collezione museum:presentataIn ?museo }</w:t>
       </w:r>
     </w:p>
     <w:p>
@@ -652,24 +316,21 @@
         <w:rPr>
           <w:lang w:val="en-US" w:eastAsia="it-IT"/>
         </w:rPr>
-        <w:t xml:space="preserve">SELECT </w:t>
-      </w:r>
-      <w:proofErr w:type="gramStart"/>
-      <w:r>
+        <w:t>SELECT DISTINCT ?museo</w:t>
+      </w:r>
+    </w:p>
+    <w:p>
+      <w:pPr>
         <w:rPr>
           <w:lang w:val="en-US" w:eastAsia="it-IT"/>
         </w:rPr>
-        <w:t>DISTINCT ?</w:t>
-      </w:r>
-      <w:proofErr w:type="spellStart"/>
+      </w:pPr>
       <w:r>
         <w:rPr>
           <w:lang w:val="en-US" w:eastAsia="it-IT"/>
         </w:rPr>
-        <w:t>museo</w:t>
-      </w:r>
-      <w:proofErr w:type="spellEnd"/>
-      <w:proofErr w:type="gramEnd"/>
+        <w:t xml:space="preserve">WHERE{ </w:t>
+      </w:r>
     </w:p>
     <w:p>
       <w:pPr>
@@ -677,247 +338,50 @@
           <w:lang w:val="en-US" w:eastAsia="it-IT"/>
         </w:rPr>
       </w:pPr>
-      <w:proofErr w:type="gramStart"/>
       <w:r>
         <w:rPr>
           <w:lang w:val="en-US" w:eastAsia="it-IT"/>
         </w:rPr>
-        <w:t>WHERE{</w:t>
-      </w:r>
-      <w:proofErr w:type="gramEnd"/>
-      <w:r>
+        <w:t>?subPropDihaRealizzato rdfs:subPropertyOf* museum:haRealizzato.</w:t>
+      </w:r>
+    </w:p>
+    <w:p>
+      <w:pPr>
         <w:rPr>
           <w:lang w:val="en-US" w:eastAsia="it-IT"/>
         </w:rPr>
-        <w:t xml:space="preserve"> </w:t>
-      </w:r>
-    </w:p>
-    <w:p>
-      <w:pPr>
+      </w:pPr>
+      <w:r>
         <w:rPr>
           <w:lang w:val="en-US" w:eastAsia="it-IT"/>
         </w:rPr>
-      </w:pPr>
-      <w:proofErr w:type="gramStart"/>
-      <w:r>
+        <w:t>?artista ?subPropDihaRealizzato ?museo.</w:t>
+      </w:r>
+    </w:p>
+    <w:p>
+      <w:pPr>
         <w:rPr>
           <w:lang w:val="en-US" w:eastAsia="it-IT"/>
         </w:rPr>
-        <w:t>?</w:t>
-      </w:r>
-      <w:proofErr w:type="spellStart"/>
+      </w:pPr>
       <w:r>
         <w:rPr>
           <w:lang w:val="en-US" w:eastAsia="it-IT"/>
         </w:rPr>
-        <w:t>subPropDihaRealizzato</w:t>
-      </w:r>
-      <w:proofErr w:type="spellEnd"/>
-      <w:proofErr w:type="gramEnd"/>
-      <w:r>
+        <w:t>?typeOfMuseum rdfs:subClassOf* museum:Museo.</w:t>
+      </w:r>
+    </w:p>
+    <w:p>
+      <w:pPr>
         <w:rPr>
           <w:lang w:val="en-US" w:eastAsia="it-IT"/>
         </w:rPr>
-        <w:t xml:space="preserve"> </w:t>
-      </w:r>
-      <w:proofErr w:type="spellStart"/>
+      </w:pPr>
       <w:r>
         <w:rPr>
           <w:lang w:val="en-US" w:eastAsia="it-IT"/>
         </w:rPr>
-        <w:t>rdfs:subPropertyOf</w:t>
-      </w:r>
-      <w:proofErr w:type="spellEnd"/>
-      <w:r>
-        <w:rPr>
-          <w:lang w:val="en-US" w:eastAsia="it-IT"/>
-        </w:rPr>
-        <w:t xml:space="preserve">* </w:t>
-      </w:r>
-      <w:proofErr w:type="spellStart"/>
-      <w:r>
-        <w:rPr>
-          <w:lang w:val="en-US" w:eastAsia="it-IT"/>
-        </w:rPr>
-        <w:t>museum:haRealizzato</w:t>
-      </w:r>
-      <w:proofErr w:type="spellEnd"/>
-      <w:r>
-        <w:rPr>
-          <w:lang w:val="en-US" w:eastAsia="it-IT"/>
-        </w:rPr>
-        <w:t>.</w:t>
-      </w:r>
-    </w:p>
-    <w:p>
-      <w:pPr>
-        <w:rPr>
-          <w:lang w:val="en-US" w:eastAsia="it-IT"/>
-        </w:rPr>
-      </w:pPr>
-      <w:proofErr w:type="gramStart"/>
-      <w:r>
-        <w:rPr>
-          <w:lang w:val="en-US" w:eastAsia="it-IT"/>
-        </w:rPr>
-        <w:t>?</w:t>
-      </w:r>
-      <w:proofErr w:type="spellStart"/>
-      <w:r>
-        <w:rPr>
-          <w:lang w:val="en-US" w:eastAsia="it-IT"/>
-        </w:rPr>
-        <w:t>artista</w:t>
-      </w:r>
-      <w:proofErr w:type="spellEnd"/>
-      <w:proofErr w:type="gramEnd"/>
-      <w:r>
-        <w:rPr>
-          <w:lang w:val="en-US" w:eastAsia="it-IT"/>
-        </w:rPr>
-        <w:t xml:space="preserve"> ?</w:t>
-      </w:r>
-      <w:proofErr w:type="spellStart"/>
-      <w:r>
-        <w:rPr>
-          <w:lang w:val="en-US" w:eastAsia="it-IT"/>
-        </w:rPr>
-        <w:t>subPropDihaRealizzato</w:t>
-      </w:r>
-      <w:proofErr w:type="spellEnd"/>
-      <w:r>
-        <w:rPr>
-          <w:lang w:val="en-US" w:eastAsia="it-IT"/>
-        </w:rPr>
-        <w:t xml:space="preserve"> ?</w:t>
-      </w:r>
-      <w:proofErr w:type="spellStart"/>
-      <w:r>
-        <w:rPr>
-          <w:lang w:val="en-US" w:eastAsia="it-IT"/>
-        </w:rPr>
-        <w:t>museo</w:t>
-      </w:r>
-      <w:proofErr w:type="spellEnd"/>
-      <w:r>
-        <w:rPr>
-          <w:lang w:val="en-US" w:eastAsia="it-IT"/>
-        </w:rPr>
-        <w:t>.</w:t>
-      </w:r>
-    </w:p>
-    <w:p>
-      <w:pPr>
-        <w:rPr>
-          <w:lang w:val="en-US" w:eastAsia="it-IT"/>
-        </w:rPr>
-      </w:pPr>
-      <w:proofErr w:type="gramStart"/>
-      <w:r>
-        <w:rPr>
-          <w:lang w:val="en-US" w:eastAsia="it-IT"/>
-        </w:rPr>
-        <w:t>?</w:t>
-      </w:r>
-      <w:proofErr w:type="spellStart"/>
-      <w:r>
-        <w:rPr>
-          <w:lang w:val="en-US" w:eastAsia="it-IT"/>
-        </w:rPr>
-        <w:t>typeOfMuseum</w:t>
-      </w:r>
-      <w:proofErr w:type="spellEnd"/>
-      <w:proofErr w:type="gramEnd"/>
-      <w:r>
-        <w:rPr>
-          <w:lang w:val="en-US" w:eastAsia="it-IT"/>
-        </w:rPr>
-        <w:t xml:space="preserve"> </w:t>
-      </w:r>
-      <w:proofErr w:type="spellStart"/>
-      <w:r>
-        <w:rPr>
-          <w:lang w:val="en-US" w:eastAsia="it-IT"/>
-        </w:rPr>
-        <w:t>rdfs:subClassOf</w:t>
-      </w:r>
-      <w:proofErr w:type="spellEnd"/>
-      <w:r>
-        <w:rPr>
-          <w:lang w:val="en-US" w:eastAsia="it-IT"/>
-        </w:rPr>
-        <w:t xml:space="preserve">* </w:t>
-      </w:r>
-      <w:proofErr w:type="spellStart"/>
-      <w:r>
-        <w:rPr>
-          <w:lang w:val="en-US" w:eastAsia="it-IT"/>
-        </w:rPr>
-        <w:t>museum:Museo</w:t>
-      </w:r>
-      <w:proofErr w:type="spellEnd"/>
-      <w:r>
-        <w:rPr>
-          <w:lang w:val="en-US" w:eastAsia="it-IT"/>
-        </w:rPr>
-        <w:t>.</w:t>
-      </w:r>
-    </w:p>
-    <w:p>
-      <w:pPr>
-        <w:rPr>
-          <w:lang w:val="en-US" w:eastAsia="it-IT"/>
-        </w:rPr>
-      </w:pPr>
-      <w:proofErr w:type="gramStart"/>
-      <w:r>
-        <w:rPr>
-          <w:lang w:val="en-US" w:eastAsia="it-IT"/>
-        </w:rPr>
-        <w:t>{?</w:t>
-      </w:r>
-      <w:proofErr w:type="spellStart"/>
-      <w:r>
-        <w:rPr>
-          <w:lang w:val="en-US" w:eastAsia="it-IT"/>
-        </w:rPr>
-        <w:t>museo</w:t>
-      </w:r>
-      <w:proofErr w:type="spellEnd"/>
-      <w:proofErr w:type="gramEnd"/>
-      <w:r>
-        <w:rPr>
-          <w:lang w:val="en-US" w:eastAsia="it-IT"/>
-        </w:rPr>
-        <w:t xml:space="preserve"> </w:t>
-      </w:r>
-      <w:proofErr w:type="spellStart"/>
-      <w:r>
-        <w:rPr>
-          <w:lang w:val="en-US" w:eastAsia="it-IT"/>
-        </w:rPr>
-        <w:t>rdf:type</w:t>
-      </w:r>
-      <w:proofErr w:type="spellEnd"/>
-      <w:r>
-        <w:rPr>
-          <w:lang w:val="en-US" w:eastAsia="it-IT"/>
-        </w:rPr>
-        <w:t xml:space="preserve"> ?</w:t>
-      </w:r>
-      <w:proofErr w:type="spellStart"/>
-      <w:r>
-        <w:rPr>
-          <w:lang w:val="en-US" w:eastAsia="it-IT"/>
-        </w:rPr>
-        <w:t>typeOfMuseum</w:t>
-      </w:r>
-      <w:proofErr w:type="spellEnd"/>
-      <w:r>
-        <w:rPr>
-          <w:lang w:val="en-US" w:eastAsia="it-IT"/>
-        </w:rPr>
-        <w:t>}.</w:t>
+        <w:t>{?museo rdf:type ?typeOfMuseum}.</w:t>
       </w:r>
     </w:p>
     <w:p>
@@ -979,55 +443,7 @@
           <w:color w:val="C00000"/>
           <w:lang w:eastAsia="it-IT"/>
         </w:rPr>
-        <w:t>SELECT (MAX(?</w:t>
-      </w:r>
-      <w:proofErr w:type="gramStart"/>
-      <w:r>
-        <w:rPr>
-          <w:color w:val="C00000"/>
-          <w:lang w:eastAsia="it-IT"/>
-        </w:rPr>
-        <w:t>citta</w:t>
-      </w:r>
-      <w:proofErr w:type="gramEnd"/>
-      <w:r>
-        <w:rPr>
-          <w:color w:val="C00000"/>
-          <w:lang w:eastAsia="it-IT"/>
-        </w:rPr>
-        <w:t>) AS ?</w:t>
-      </w:r>
-      <w:proofErr w:type="spellStart"/>
-      <w:r>
-        <w:rPr>
-          <w:color w:val="C00000"/>
-          <w:lang w:eastAsia="it-IT"/>
-        </w:rPr>
-        <w:t>cittaPiùTuristica</w:t>
-      </w:r>
-      <w:proofErr w:type="spellEnd"/>
-      <w:r>
-        <w:rPr>
-          <w:color w:val="C00000"/>
-          <w:lang w:eastAsia="it-IT"/>
-        </w:rPr>
-        <w:t xml:space="preserve">) WHERE { ?museo </w:t>
-      </w:r>
-      <w:proofErr w:type="spellStart"/>
-      <w:r>
-        <w:rPr>
-          <w:color w:val="C00000"/>
-          <w:lang w:eastAsia="it-IT"/>
-        </w:rPr>
-        <w:t>museum:museoInCitta</w:t>
-      </w:r>
-      <w:proofErr w:type="spellEnd"/>
-      <w:r>
-        <w:rPr>
-          <w:color w:val="C00000"/>
-          <w:lang w:eastAsia="it-IT"/>
-        </w:rPr>
-        <w:t xml:space="preserve"> ?citta}</w:t>
+        <w:t>SELECT (MAX(?citta) AS ?cittaPiùTuristica) WHERE { ?museo museum:museoInCitta ?citta}</w:t>
       </w:r>
     </w:p>
     <w:p>
@@ -1063,352 +479,121 @@
           <w:lang w:val="en-US" w:eastAsia="it-IT"/>
         </w:rPr>
       </w:pPr>
-      <w:proofErr w:type="gramStart"/>
       <w:r>
         <w:rPr>
           <w:color w:val="A6A6A6" w:themeColor="background1" w:themeShade="A6"/>
           <w:lang w:val="en-US" w:eastAsia="it-IT"/>
         </w:rPr>
-        <w:t>SELECT ?</w:t>
-      </w:r>
-      <w:proofErr w:type="spellStart"/>
-      <w:r>
+        <w:t>SELECT ?artisti ?count WHERE{ SELECT ?artisti (COUNT(?artisti) as ?count) WHERE { ?artisti museum:haRealizzato ?opera.} } GROUP BY ?artisti HAVING (?count &gt; 1)</w:t>
+      </w:r>
+    </w:p>
+    <w:p>
+      <w:pPr>
+        <w:rPr>
+          <w:lang w:val="en-US" w:eastAsia="it-IT"/>
+        </w:rPr>
+      </w:pPr>
+    </w:p>
+    <w:p>
+      <w:pPr>
+        <w:ind w:left="360"/>
+        <w:rPr>
+          <w:shd w:val="clear" w:color="auto" w:fill="FFEF9E"/>
+          <w:lang w:eastAsia="it-IT"/>
+        </w:rPr>
+      </w:pPr>
+      <w:r>
+        <w:rPr>
+          <w:shd w:val="clear" w:color="auto" w:fill="FFEF9E"/>
+          <w:lang w:eastAsia="it-IT"/>
+        </w:rPr>
+        <w:t>9</w:t>
+      </w:r>
+      <w:r>
+        <w:rPr>
+          <w:shd w:val="clear" w:color="auto" w:fill="FFEF9E"/>
+          <w:lang w:eastAsia="it-IT"/>
+        </w:rPr>
+        <w:t xml:space="preserve">. </w:t>
+      </w:r>
+      <w:r>
+        <w:rPr>
+          <w:shd w:val="clear" w:color="auto" w:fill="FFEF9E"/>
+          <w:lang w:eastAsia="it-IT"/>
+        </w:rPr>
+        <w:t>Opera di un artista specifico</w:t>
+      </w:r>
+    </w:p>
+    <w:p>
+      <w:pPr>
+        <w:rPr>
+          <w:lang w:eastAsia="it-IT"/>
+        </w:rPr>
+      </w:pPr>
+      <w:r>
+        <w:rPr>
+          <w:lang w:eastAsia="it-IT"/>
+        </w:rPr>
+        <w:t>SELECT ?opera ?artista WHERE { ?opera museum:realizzatoDa ?artista. ?artista museum:nomeArtista ?nome. FILTER regex(?nome, "Vincent Van Gogh"). }</w:t>
+      </w:r>
+    </w:p>
+    <w:p>
+      <w:pPr>
+        <w:rPr>
+          <w:lang w:eastAsia="it-IT"/>
+        </w:rPr>
+      </w:pPr>
+    </w:p>
+    <w:p>
+      <w:pPr>
+        <w:ind w:left="360"/>
+        <w:rPr>
+          <w:shd w:val="clear" w:color="auto" w:fill="FFEF9E"/>
+          <w:lang w:eastAsia="it-IT"/>
+        </w:rPr>
+      </w:pPr>
+      <w:r>
+        <w:rPr>
+          <w:shd w:val="clear" w:color="auto" w:fill="FFEF9E"/>
+          <w:lang w:eastAsia="it-IT"/>
+        </w:rPr>
+        <w:t xml:space="preserve">10. </w:t>
+      </w:r>
+      <w:r>
+        <w:rPr>
+          <w:shd w:val="clear" w:color="auto" w:fill="FFEF9E"/>
+          <w:lang w:eastAsia="it-IT"/>
+        </w:rPr>
+        <w:t>Opera Artista Anno Descrizione</w:t>
+      </w:r>
+    </w:p>
+    <w:p>
+      <w:pPr>
         <w:rPr>
           <w:color w:val="A6A6A6" w:themeColor="background1" w:themeShade="A6"/>
-          <w:lang w:val="en-US" w:eastAsia="it-IT"/>
-        </w:rPr>
-        <w:t>artisti</w:t>
-      </w:r>
-      <w:proofErr w:type="spellEnd"/>
-      <w:proofErr w:type="gramEnd"/>
+          <w:lang w:eastAsia="it-IT"/>
+        </w:rPr>
+      </w:pPr>
       <w:r>
         <w:rPr>
           <w:color w:val="A6A6A6" w:themeColor="background1" w:themeShade="A6"/>
-          <w:lang w:val="en-US" w:eastAsia="it-IT"/>
-        </w:rPr>
-        <w:t xml:space="preserve"> ?count WHERE{ SELECT ?</w:t>
-      </w:r>
-      <w:proofErr w:type="spellStart"/>
+          <w:lang w:eastAsia="it-IT"/>
+        </w:rPr>
+        <w:t>SELECT ?opera ?artista ?anno ?contenutoDes</w:t>
+      </w:r>
       <w:r>
         <w:rPr>
           <w:color w:val="A6A6A6" w:themeColor="background1" w:themeShade="A6"/>
-          <w:lang w:val="en-US" w:eastAsia="it-IT"/>
-        </w:rPr>
-        <w:t>artisti</w:t>
-      </w:r>
-      <w:proofErr w:type="spellEnd"/>
+          <w:lang w:eastAsia="it-IT"/>
+        </w:rPr>
+        <w:t xml:space="preserve"> WHERE</w:t>
+      </w:r>
       <w:r>
         <w:rPr>
           <w:color w:val="A6A6A6" w:themeColor="background1" w:themeShade="A6"/>
-          <w:lang w:val="en-US" w:eastAsia="it-IT"/>
-        </w:rPr>
-        <w:t xml:space="preserve"> (COUNT(?</w:t>
-      </w:r>
-      <w:proofErr w:type="spellStart"/>
-      <w:r>
-        <w:rPr>
-          <w:color w:val="A6A6A6" w:themeColor="background1" w:themeShade="A6"/>
-          <w:lang w:val="en-US" w:eastAsia="it-IT"/>
-        </w:rPr>
-        <w:t>artisti</w:t>
-      </w:r>
-      <w:proofErr w:type="spellEnd"/>
-      <w:r>
-        <w:rPr>
-          <w:color w:val="A6A6A6" w:themeColor="background1" w:themeShade="A6"/>
-          <w:lang w:val="en-US" w:eastAsia="it-IT"/>
-        </w:rPr>
-        <w:t>) as ?count) WHERE { ?</w:t>
-      </w:r>
-      <w:proofErr w:type="spellStart"/>
-      <w:r>
-        <w:rPr>
-          <w:color w:val="A6A6A6" w:themeColor="background1" w:themeShade="A6"/>
-          <w:lang w:val="en-US" w:eastAsia="it-IT"/>
-        </w:rPr>
-        <w:t>artisti</w:t>
-      </w:r>
-      <w:proofErr w:type="spellEnd"/>
-      <w:r>
-        <w:rPr>
-          <w:color w:val="A6A6A6" w:themeColor="background1" w:themeShade="A6"/>
-          <w:lang w:val="en-US" w:eastAsia="it-IT"/>
-        </w:rPr>
-        <w:t xml:space="preserve"> </w:t>
-      </w:r>
-      <w:proofErr w:type="spellStart"/>
-      <w:r>
-        <w:rPr>
-          <w:color w:val="A6A6A6" w:themeColor="background1" w:themeShade="A6"/>
-          <w:lang w:val="en-US" w:eastAsia="it-IT"/>
-        </w:rPr>
-        <w:t>museum:haRealizzato</w:t>
-      </w:r>
-      <w:proofErr w:type="spellEnd"/>
-      <w:r>
-        <w:rPr>
-          <w:color w:val="A6A6A6" w:themeColor="background1" w:themeShade="A6"/>
-          <w:lang w:val="en-US" w:eastAsia="it-IT"/>
-        </w:rPr>
-        <w:t xml:space="preserve"> ?opera.} } GROUP </w:t>
-      </w:r>
-      <w:proofErr w:type="gramStart"/>
-      <w:r>
-        <w:rPr>
-          <w:color w:val="A6A6A6" w:themeColor="background1" w:themeShade="A6"/>
-          <w:lang w:val="en-US" w:eastAsia="it-IT"/>
-        </w:rPr>
-        <w:t>BY ?</w:t>
-      </w:r>
-      <w:proofErr w:type="spellStart"/>
-      <w:r>
-        <w:rPr>
-          <w:color w:val="A6A6A6" w:themeColor="background1" w:themeShade="A6"/>
-          <w:lang w:val="en-US" w:eastAsia="it-IT"/>
-        </w:rPr>
-        <w:t>artisti</w:t>
-      </w:r>
-      <w:proofErr w:type="spellEnd"/>
-      <w:proofErr w:type="gramEnd"/>
-      <w:r>
-        <w:rPr>
-          <w:color w:val="A6A6A6" w:themeColor="background1" w:themeShade="A6"/>
-          <w:lang w:val="en-US" w:eastAsia="it-IT"/>
-        </w:rPr>
-        <w:t xml:space="preserve"> HAVING (?count &gt; 1)</w:t>
-      </w:r>
-    </w:p>
-    <w:p>
-      <w:pPr>
-        <w:rPr>
-          <w:lang w:val="en-US" w:eastAsia="it-IT"/>
-        </w:rPr>
-      </w:pPr>
-    </w:p>
-    <w:p>
-      <w:pPr>
-        <w:ind w:left="360"/>
-        <w:rPr>
-          <w:shd w:val="clear" w:color="auto" w:fill="FFEF9E"/>
-          <w:lang w:eastAsia="it-IT"/>
-        </w:rPr>
-      </w:pPr>
-      <w:r>
-        <w:rPr>
-          <w:shd w:val="clear" w:color="auto" w:fill="FFEF9E"/>
-          <w:lang w:eastAsia="it-IT"/>
-        </w:rPr>
-        <w:t>9</w:t>
-      </w:r>
-      <w:r>
-        <w:rPr>
-          <w:shd w:val="clear" w:color="auto" w:fill="FFEF9E"/>
-          <w:lang w:eastAsia="it-IT"/>
-        </w:rPr>
-        <w:t xml:space="preserve">. </w:t>
-      </w:r>
-      <w:r>
-        <w:rPr>
-          <w:shd w:val="clear" w:color="auto" w:fill="FFEF9E"/>
-          <w:lang w:eastAsia="it-IT"/>
-        </w:rPr>
-        <w:t>Opera di un artista specifico</w:t>
-      </w:r>
-    </w:p>
-    <w:p>
-      <w:pPr>
-        <w:rPr>
-          <w:lang w:eastAsia="it-IT"/>
-        </w:rPr>
-      </w:pPr>
-      <w:r>
-        <w:rPr>
-          <w:lang w:eastAsia="it-IT"/>
-        </w:rPr>
-        <w:t xml:space="preserve">SELECT ?opera ?artista WHERE { ?opera </w:t>
-      </w:r>
-      <w:proofErr w:type="spellStart"/>
-      <w:r>
-        <w:rPr>
-          <w:lang w:eastAsia="it-IT"/>
-        </w:rPr>
-        <w:t>museum:realizzatoDa</w:t>
-      </w:r>
-      <w:proofErr w:type="spellEnd"/>
-      <w:r>
-        <w:rPr>
-          <w:lang w:eastAsia="it-IT"/>
-        </w:rPr>
-        <w:t xml:space="preserve"> ?artista. ?artista </w:t>
-      </w:r>
-      <w:proofErr w:type="spellStart"/>
-      <w:r>
-        <w:rPr>
-          <w:lang w:eastAsia="it-IT"/>
-        </w:rPr>
-        <w:t>museum:nomeArtista</w:t>
-      </w:r>
-      <w:proofErr w:type="spellEnd"/>
-      <w:r>
-        <w:rPr>
-          <w:lang w:eastAsia="it-IT"/>
-        </w:rPr>
-        <w:t xml:space="preserve"> ?nome. FILTER </w:t>
-      </w:r>
-      <w:proofErr w:type="spellStart"/>
-      <w:r>
-        <w:rPr>
-          <w:lang w:eastAsia="it-IT"/>
-        </w:rPr>
-        <w:t>regex</w:t>
-      </w:r>
-      <w:proofErr w:type="spellEnd"/>
-      <w:r>
-        <w:rPr>
-          <w:lang w:eastAsia="it-IT"/>
-        </w:rPr>
-        <w:t>(?nome, "Vincent Van Gogh"). }</w:t>
-      </w:r>
-    </w:p>
-    <w:p>
-      <w:pPr>
-        <w:rPr>
-          <w:lang w:eastAsia="it-IT"/>
-        </w:rPr>
-      </w:pPr>
-    </w:p>
-    <w:p>
-      <w:pPr>
-        <w:ind w:left="360"/>
-        <w:rPr>
-          <w:shd w:val="clear" w:color="auto" w:fill="FFEF9E"/>
-          <w:lang w:eastAsia="it-IT"/>
-        </w:rPr>
-      </w:pPr>
-      <w:r>
-        <w:rPr>
-          <w:shd w:val="clear" w:color="auto" w:fill="FFEF9E"/>
-          <w:lang w:eastAsia="it-IT"/>
-        </w:rPr>
-        <w:t xml:space="preserve">10. </w:t>
-      </w:r>
-      <w:r>
-        <w:rPr>
-          <w:shd w:val="clear" w:color="auto" w:fill="FFEF9E"/>
-          <w:lang w:eastAsia="it-IT"/>
-        </w:rPr>
-        <w:t>Opera Artista Anno Descrizione</w:t>
-      </w:r>
-    </w:p>
-    <w:p>
-      <w:pPr>
-        <w:rPr>
-          <w:color w:val="C00000"/>
-          <w:lang w:eastAsia="it-IT"/>
-        </w:rPr>
-      </w:pPr>
-      <w:r>
-        <w:rPr>
-          <w:color w:val="C00000"/>
-          <w:lang w:eastAsia="it-IT"/>
-        </w:rPr>
-        <w:t>SELECT ?opera ?artista ?anno ?</w:t>
-      </w:r>
-      <w:proofErr w:type="spellStart"/>
-      <w:r>
-        <w:rPr>
-          <w:color w:val="C00000"/>
-          <w:lang w:eastAsia="it-IT"/>
-        </w:rPr>
-        <w:t>contenutoDes</w:t>
-      </w:r>
-      <w:proofErr w:type="spellEnd"/>
-      <w:r>
-        <w:rPr>
-          <w:color w:val="C00000"/>
-          <w:lang w:eastAsia="it-IT"/>
-        </w:rPr>
-        <w:t xml:space="preserve">{ ?opera </w:t>
-      </w:r>
-      <w:proofErr w:type="spellStart"/>
-      <w:r>
-        <w:rPr>
-          <w:color w:val="C00000"/>
-          <w:lang w:eastAsia="it-IT"/>
-        </w:rPr>
-        <w:t>museum:realizzatoDa</w:t>
-      </w:r>
-      <w:proofErr w:type="spellEnd"/>
-      <w:r>
-        <w:rPr>
-          <w:color w:val="C00000"/>
-          <w:lang w:eastAsia="it-IT"/>
-        </w:rPr>
-        <w:t xml:space="preserve"> ?artista OPTIONAL {?opera </w:t>
-      </w:r>
-      <w:proofErr w:type="spellStart"/>
-      <w:r>
-        <w:rPr>
-          <w:color w:val="C00000"/>
-          <w:lang w:eastAsia="it-IT"/>
-        </w:rPr>
-        <w:t>museum:realizzataNel</w:t>
-      </w:r>
-      <w:proofErr w:type="spellEnd"/>
-      <w:r>
-        <w:rPr>
-          <w:color w:val="C00000"/>
-          <w:lang w:eastAsia="it-IT"/>
-        </w:rPr>
-        <w:t xml:space="preserve"> ?anno} OPTIONAL{?opera </w:t>
-      </w:r>
-      <w:proofErr w:type="spellStart"/>
-      <w:r>
-        <w:rPr>
-          <w:color w:val="C00000"/>
-          <w:lang w:eastAsia="it-IT"/>
-        </w:rPr>
-        <w:t>museum:haDescrizione</w:t>
-      </w:r>
-      <w:proofErr w:type="spellEnd"/>
-      <w:r>
-        <w:rPr>
-          <w:color w:val="C00000"/>
-          <w:lang w:eastAsia="it-IT"/>
-        </w:rPr>
-        <w:t xml:space="preserve"> ?descrizione. ?descrizione </w:t>
-      </w:r>
-      <w:proofErr w:type="spellStart"/>
-      <w:r>
-        <w:rPr>
-          <w:color w:val="C00000"/>
-          <w:lang w:eastAsia="it-IT"/>
-        </w:rPr>
-        <w:t>museum:contenutoDescrizione</w:t>
-      </w:r>
-      <w:proofErr w:type="spellEnd"/>
-      <w:r>
-        <w:rPr>
-          <w:color w:val="C00000"/>
-          <w:lang w:eastAsia="it-IT"/>
-        </w:rPr>
-        <w:t xml:space="preserve"> ?</w:t>
-      </w:r>
-      <w:proofErr w:type="spellStart"/>
-      <w:r>
-        <w:rPr>
-          <w:color w:val="C00000"/>
-          <w:lang w:eastAsia="it-IT"/>
-        </w:rPr>
-        <w:t>contenutoDes</w:t>
-      </w:r>
-      <w:proofErr w:type="spellEnd"/>
-      <w:r>
-        <w:rPr>
-          <w:color w:val="C00000"/>
-          <w:lang w:eastAsia="it-IT"/>
-        </w:rPr>
-        <w:t>}}</w:t>
+          <w:lang w:eastAsia="it-IT"/>
+        </w:rPr>
+        <w:t>{ ?opera museum:realizzatoDa ?artista OPTIONAL {?opera museum:realizzataNel ?anno} OPTIONAL{?opera museum:haDescrizione ?descrizione. ?descrizione museum:contenutoDescrizione ?contenutoDes}}</w:t>
       </w:r>
     </w:p>
     <w:p>
@@ -1442,7 +627,6 @@
           <w:lang w:eastAsia="it-IT"/>
         </w:rPr>
       </w:pPr>
-      <w:proofErr w:type="spellStart"/>
       <w:r>
         <w:rPr>
           <w:color w:val="FB5F2C"/>
@@ -1450,23 +634,14 @@
           <w:lang w:eastAsia="it-IT"/>
         </w:rPr>
         <w:lastRenderedPageBreak/>
-        <w:t>Wikidata</w:t>
-      </w:r>
-      <w:proofErr w:type="spellEnd"/>
+        <w:t>Wikidata: Museo città paese</w:t>
+      </w:r>
       <w:r>
         <w:rPr>
           <w:color w:val="FB5F2C"/>
           <w:shd w:val="clear" w:color="auto" w:fill="FFEF9E"/>
           <w:lang w:eastAsia="it-IT"/>
         </w:rPr>
-        <w:t>: Museo città paese</w:t>
-      </w:r>
-      <w:r>
-        <w:rPr>
-          <w:color w:val="FB5F2C"/>
-          <w:shd w:val="clear" w:color="auto" w:fill="FFEF9E"/>
-          <w:lang w:eastAsia="it-IT"/>
-        </w:rPr>
         <w:t xml:space="preserve"> e continente</w:t>
       </w:r>
     </w:p>
@@ -1496,243 +671,81 @@
           <w:color w:val="A5A5A5" w:themeColor="accent3"/>
           <w:lang w:eastAsia="it-IT"/>
         </w:rPr>
-        <w:t>?</w:t>
-      </w:r>
-      <w:proofErr w:type="spellStart"/>
-      <w:r>
+        <w:t>?museoLabel ?PaeseLabel ?continenteLabel ?unit__amministrativa_in_cui___situatoLabel WHERE {</w:t>
+      </w:r>
+    </w:p>
+    <w:p>
+      <w:pPr>
         <w:rPr>
           <w:color w:val="A5A5A5" w:themeColor="accent3"/>
           <w:lang w:eastAsia="it-IT"/>
         </w:rPr>
-        <w:t>museoLabel</w:t>
-      </w:r>
-      <w:proofErr w:type="spellEnd"/>
+      </w:pPr>
       <w:r>
         <w:rPr>
           <w:color w:val="A5A5A5" w:themeColor="accent3"/>
           <w:lang w:eastAsia="it-IT"/>
         </w:rPr>
-        <w:t xml:space="preserve"> ?</w:t>
-      </w:r>
-      <w:proofErr w:type="spellStart"/>
+        <w:t xml:space="preserve">  SERVICE wikibase:label { bd:serviceParam wikibase:language "[AUTO_LANGUAGE],</w:t>
+      </w:r>
       <w:r>
         <w:rPr>
           <w:color w:val="A5A5A5" w:themeColor="accent3"/>
           <w:lang w:eastAsia="it-IT"/>
         </w:rPr>
-        <w:t>PaeseLabel</w:t>
-      </w:r>
-      <w:proofErr w:type="spellEnd"/>
+        <w:t>it</w:t>
+      </w:r>
       <w:r>
         <w:rPr>
           <w:color w:val="A5A5A5" w:themeColor="accent3"/>
           <w:lang w:eastAsia="it-IT"/>
         </w:rPr>
-        <w:t xml:space="preserve"> ?</w:t>
-      </w:r>
-      <w:proofErr w:type="spellStart"/>
-      <w:r>
+        <w:t>". }</w:t>
+      </w:r>
+    </w:p>
+    <w:p>
+      <w:pPr>
         <w:rPr>
           <w:color w:val="A5A5A5" w:themeColor="accent3"/>
           <w:lang w:eastAsia="it-IT"/>
         </w:rPr>
-        <w:t>continenteLabel</w:t>
-      </w:r>
-      <w:proofErr w:type="spellEnd"/>
+      </w:pPr>
       <w:r>
         <w:rPr>
           <w:color w:val="A5A5A5" w:themeColor="accent3"/>
           <w:lang w:eastAsia="it-IT"/>
         </w:rPr>
-        <w:t xml:space="preserve"> ?</w:t>
-      </w:r>
-      <w:proofErr w:type="spellStart"/>
-      <w:r>
+        <w:t xml:space="preserve">  ?museo wdt:P31 wd:Q33506.</w:t>
+      </w:r>
+    </w:p>
+    <w:p>
+      <w:pPr>
         <w:rPr>
           <w:color w:val="A5A5A5" w:themeColor="accent3"/>
           <w:lang w:eastAsia="it-IT"/>
         </w:rPr>
-        <w:t>unit</w:t>
-      </w:r>
-      <w:proofErr w:type="spellEnd"/>
+      </w:pPr>
       <w:r>
         <w:rPr>
           <w:color w:val="A5A5A5" w:themeColor="accent3"/>
           <w:lang w:eastAsia="it-IT"/>
         </w:rPr>
-        <w:t>__amministrativa_in_cui___</w:t>
-      </w:r>
-      <w:proofErr w:type="spellStart"/>
-      <w:r>
+        <w:t xml:space="preserve">   ?museo wdt:P17 ?Paese.</w:t>
+      </w:r>
+    </w:p>
+    <w:p>
+      <w:pPr>
         <w:rPr>
           <w:color w:val="A5A5A5" w:themeColor="accent3"/>
           <w:lang w:eastAsia="it-IT"/>
         </w:rPr>
-        <w:t>situatoLabel</w:t>
-      </w:r>
-      <w:proofErr w:type="spellEnd"/>
+      </w:pPr>
       <w:r>
         <w:rPr>
           <w:color w:val="A5A5A5" w:themeColor="accent3"/>
           <w:lang w:eastAsia="it-IT"/>
         </w:rPr>
-        <w:t xml:space="preserve"> WHERE {</w:t>
-      </w:r>
-    </w:p>
-    <w:p>
-      <w:pPr>
-        <w:rPr>
-          <w:color w:val="A5A5A5" w:themeColor="accent3"/>
-          <w:lang w:eastAsia="it-IT"/>
-        </w:rPr>
-      </w:pPr>
-      <w:r>
-        <w:rPr>
-          <w:color w:val="A5A5A5" w:themeColor="accent3"/>
-          <w:lang w:eastAsia="it-IT"/>
-        </w:rPr>
-        <w:t xml:space="preserve">  SERVICE </w:t>
-      </w:r>
-      <w:proofErr w:type="spellStart"/>
-      <w:r>
-        <w:rPr>
-          <w:color w:val="A5A5A5" w:themeColor="accent3"/>
-          <w:lang w:eastAsia="it-IT"/>
-        </w:rPr>
-        <w:t>wikibase:label</w:t>
-      </w:r>
-      <w:proofErr w:type="spellEnd"/>
-      <w:r>
-        <w:rPr>
-          <w:color w:val="A5A5A5" w:themeColor="accent3"/>
-          <w:lang w:eastAsia="it-IT"/>
-        </w:rPr>
-        <w:t xml:space="preserve"> { </w:t>
-      </w:r>
-      <w:proofErr w:type="spellStart"/>
-      <w:r>
-        <w:rPr>
-          <w:color w:val="A5A5A5" w:themeColor="accent3"/>
-          <w:lang w:eastAsia="it-IT"/>
-        </w:rPr>
-        <w:t>bd:serviceParam</w:t>
-      </w:r>
-      <w:proofErr w:type="spellEnd"/>
-      <w:r>
-        <w:rPr>
-          <w:color w:val="A5A5A5" w:themeColor="accent3"/>
-          <w:lang w:eastAsia="it-IT"/>
-        </w:rPr>
-        <w:t xml:space="preserve"> </w:t>
-      </w:r>
-      <w:proofErr w:type="spellStart"/>
-      <w:r>
-        <w:rPr>
-          <w:color w:val="A5A5A5" w:themeColor="accent3"/>
-          <w:lang w:eastAsia="it-IT"/>
-        </w:rPr>
-        <w:t>wikibase:language</w:t>
-      </w:r>
-      <w:proofErr w:type="spellEnd"/>
-      <w:r>
-        <w:rPr>
-          <w:color w:val="A5A5A5" w:themeColor="accent3"/>
-          <w:lang w:eastAsia="it-IT"/>
-        </w:rPr>
-        <w:t xml:space="preserve"> "[AUTO_LANGUAGE],</w:t>
-      </w:r>
-      <w:proofErr w:type="spellStart"/>
-      <w:r>
-        <w:rPr>
-          <w:color w:val="A5A5A5" w:themeColor="accent3"/>
-          <w:lang w:eastAsia="it-IT"/>
-        </w:rPr>
-        <w:t>it</w:t>
-      </w:r>
-      <w:proofErr w:type="spellEnd"/>
-      <w:r>
-        <w:rPr>
-          <w:color w:val="A5A5A5" w:themeColor="accent3"/>
-          <w:lang w:eastAsia="it-IT"/>
-        </w:rPr>
-        <w:t>". }</w:t>
-      </w:r>
-    </w:p>
-    <w:p>
-      <w:pPr>
-        <w:rPr>
-          <w:color w:val="A5A5A5" w:themeColor="accent3"/>
-          <w:lang w:eastAsia="it-IT"/>
-        </w:rPr>
-      </w:pPr>
-      <w:r>
-        <w:rPr>
-          <w:color w:val="A5A5A5" w:themeColor="accent3"/>
-          <w:lang w:eastAsia="it-IT"/>
-        </w:rPr>
-        <w:t xml:space="preserve">  ?museo wdt:P31 wd:Q33506.</w:t>
-      </w:r>
-    </w:p>
-    <w:p>
-      <w:pPr>
-        <w:rPr>
-          <w:color w:val="A5A5A5" w:themeColor="accent3"/>
-          <w:lang w:eastAsia="it-IT"/>
-        </w:rPr>
-      </w:pPr>
-      <w:r>
-        <w:rPr>
-          <w:color w:val="A5A5A5" w:themeColor="accent3"/>
-          <w:lang w:eastAsia="it-IT"/>
-        </w:rPr>
-        <w:t xml:space="preserve">   ?museo wdt:P17 ?Paese.</w:t>
-      </w:r>
-    </w:p>
-    <w:p>
-      <w:pPr>
-        <w:rPr>
-          <w:color w:val="A5A5A5" w:themeColor="accent3"/>
-          <w:lang w:eastAsia="it-IT"/>
-        </w:rPr>
-      </w:pPr>
-      <w:r>
-        <w:rPr>
-          <w:color w:val="A5A5A5" w:themeColor="accent3"/>
-          <w:lang w:eastAsia="it-IT"/>
-        </w:rPr>
-        <w:t xml:space="preserve">  ?museo wdt:P131 ?</w:t>
-      </w:r>
-      <w:proofErr w:type="spellStart"/>
-      <w:r>
-        <w:rPr>
-          <w:color w:val="A5A5A5" w:themeColor="accent3"/>
-          <w:lang w:eastAsia="it-IT"/>
-        </w:rPr>
-        <w:t>unit</w:t>
-      </w:r>
-      <w:proofErr w:type="spellEnd"/>
-      <w:r>
-        <w:rPr>
-          <w:color w:val="A5A5A5" w:themeColor="accent3"/>
-          <w:lang w:eastAsia="it-IT"/>
-        </w:rPr>
-        <w:t>__</w:t>
-      </w:r>
-      <w:proofErr w:type="spellStart"/>
-      <w:r>
-        <w:rPr>
-          <w:color w:val="A5A5A5" w:themeColor="accent3"/>
-          <w:lang w:eastAsia="it-IT"/>
-        </w:rPr>
-        <w:t>amministrativa_in_cui___situato</w:t>
-      </w:r>
-      <w:proofErr w:type="spellEnd"/>
-      <w:r>
-        <w:rPr>
-          <w:color w:val="A5A5A5" w:themeColor="accent3"/>
-          <w:lang w:eastAsia="it-IT"/>
-        </w:rPr>
-        <w:t>.</w:t>
+        <w:t xml:space="preserve">  ?museo wdt:P131 ?unit__amministrativa_in_cui___situato.</w:t>
       </w:r>
     </w:p>
     <w:p>
@@ -1812,133 +825,39 @@
           <w:lang w:eastAsia="it-IT"/>
         </w:rPr>
       </w:pPr>
-      <w:proofErr w:type="spellStart"/>
       <w:r>
         <w:rPr>
           <w:color w:val="FB5F2C"/>
           <w:shd w:val="clear" w:color="auto" w:fill="FFEF9E"/>
           <w:lang w:eastAsia="it-IT"/>
         </w:rPr>
-        <w:t>Wikidata</w:t>
-      </w:r>
-      <w:proofErr w:type="spellEnd"/>
-      <w:r>
-        <w:rPr>
-          <w:color w:val="FB5F2C"/>
-          <w:shd w:val="clear" w:color="auto" w:fill="FFEF9E"/>
-          <w:lang w:eastAsia="it-IT"/>
-        </w:rPr>
-        <w:t>: Artista presenta in museo</w:t>
-      </w:r>
-    </w:p>
-    <w:p>
-      <w:pPr>
-        <w:rPr>
-          <w:lang w:eastAsia="it-IT"/>
-        </w:rPr>
-      </w:pPr>
-      <w:r>
-        <w:rPr>
-          <w:lang w:eastAsia="it-IT"/>
-        </w:rPr>
-        <w:t>SELECT ?artista ?</w:t>
-      </w:r>
-      <w:proofErr w:type="spellStart"/>
-      <w:r>
-        <w:rPr>
-          <w:lang w:eastAsia="it-IT"/>
-        </w:rPr>
-        <w:t>artistaLabel</w:t>
-      </w:r>
-      <w:proofErr w:type="spellEnd"/>
-      <w:r>
-        <w:rPr>
-          <w:lang w:eastAsia="it-IT"/>
-        </w:rPr>
-        <w:t xml:space="preserve"> ?</w:t>
-      </w:r>
-      <w:proofErr w:type="spellStart"/>
-      <w:r>
-        <w:rPr>
-          <w:lang w:eastAsia="it-IT"/>
-        </w:rPr>
-        <w:t>ha_opere_nella_collezione</w:t>
-      </w:r>
-      <w:proofErr w:type="spellEnd"/>
-      <w:r>
-        <w:rPr>
-          <w:lang w:eastAsia="it-IT"/>
-        </w:rPr>
-        <w:t xml:space="preserve"> ?</w:t>
-      </w:r>
-      <w:proofErr w:type="spellStart"/>
-      <w:r>
-        <w:rPr>
-          <w:lang w:eastAsia="it-IT"/>
-        </w:rPr>
-        <w:t>ha_opere_nella_collezioneLabel</w:t>
-      </w:r>
-      <w:proofErr w:type="spellEnd"/>
-      <w:r>
-        <w:rPr>
-          <w:lang w:eastAsia="it-IT"/>
-        </w:rPr>
-        <w:t xml:space="preserve"> WHERE {</w:t>
-      </w:r>
-    </w:p>
-    <w:p>
-      <w:pPr>
-        <w:rPr>
-          <w:lang w:eastAsia="it-IT"/>
-        </w:rPr>
-      </w:pPr>
-      <w:r>
-        <w:rPr>
-          <w:lang w:eastAsia="it-IT"/>
-        </w:rPr>
-        <w:t xml:space="preserve">  SERVICE </w:t>
-      </w:r>
-      <w:proofErr w:type="spellStart"/>
-      <w:r>
-        <w:rPr>
-          <w:lang w:eastAsia="it-IT"/>
-        </w:rPr>
-        <w:t>wikibase:label</w:t>
-      </w:r>
-      <w:proofErr w:type="spellEnd"/>
-      <w:r>
-        <w:rPr>
-          <w:lang w:eastAsia="it-IT"/>
-        </w:rPr>
-        <w:t xml:space="preserve"> { </w:t>
-      </w:r>
-      <w:proofErr w:type="spellStart"/>
-      <w:r>
-        <w:rPr>
-          <w:lang w:eastAsia="it-IT"/>
-        </w:rPr>
-        <w:t>bd:serviceParam</w:t>
-      </w:r>
-      <w:proofErr w:type="spellEnd"/>
-      <w:r>
-        <w:rPr>
-          <w:lang w:eastAsia="it-IT"/>
-        </w:rPr>
-        <w:t xml:space="preserve"> </w:t>
-      </w:r>
-      <w:proofErr w:type="spellStart"/>
-      <w:r>
-        <w:rPr>
-          <w:lang w:eastAsia="it-IT"/>
-        </w:rPr>
-        <w:t>wikibase:language</w:t>
-      </w:r>
-      <w:proofErr w:type="spellEnd"/>
-      <w:r>
-        <w:rPr>
-          <w:lang w:eastAsia="it-IT"/>
-        </w:rPr>
-        <w:t xml:space="preserve"> "[AUTO_LANGUAGE],en". }</w:t>
+        <w:t>Wikidata: Artista presenta in museo</w:t>
+      </w:r>
+    </w:p>
+    <w:p>
+      <w:pPr>
+        <w:rPr>
+          <w:lang w:eastAsia="it-IT"/>
+        </w:rPr>
+      </w:pPr>
+      <w:r>
+        <w:rPr>
+          <w:lang w:eastAsia="it-IT"/>
+        </w:rPr>
+        <w:t>SELECT ?artista ?artistaLabel ?ha_opere_nella_collezione ?ha_opere_nella_collezioneLabel WHERE {</w:t>
+      </w:r>
+    </w:p>
+    <w:p>
+      <w:pPr>
+        <w:rPr>
+          <w:lang w:eastAsia="it-IT"/>
+        </w:rPr>
+      </w:pPr>
+      <w:r>
+        <w:rPr>
+          <w:lang w:eastAsia="it-IT"/>
+        </w:rPr>
+        <w:t>  SERVICE wikibase:label { bd:serviceParam wikibase:language "[AUTO_LANGUAGE],en". }</w:t>
       </w:r>
     </w:p>
     <w:p>
@@ -1964,21 +883,7 @@
         <w:rPr>
           <w:lang w:eastAsia="it-IT"/>
         </w:rPr>
-        <w:t>  OPTIONAL { ?artista wdt:P6379 ?</w:t>
-      </w:r>
-      <w:proofErr w:type="spellStart"/>
-      <w:r>
-        <w:rPr>
-          <w:lang w:eastAsia="it-IT"/>
-        </w:rPr>
-        <w:t>ha_opere_nella_collezione</w:t>
-      </w:r>
-      <w:proofErr w:type="spellEnd"/>
-      <w:r>
-        <w:rPr>
-          <w:lang w:eastAsia="it-IT"/>
-        </w:rPr>
-        <w:t>. }</w:t>
+        <w:t>  OPTIONAL { ?artista wdt:P6379 ?ha_opere_nella_collezione. }</w:t>
       </w:r>
     </w:p>
     <w:p>
@@ -2025,92 +930,26 @@
           <w:lang w:eastAsia="it-IT"/>
         </w:rPr>
       </w:pPr>
-      <w:proofErr w:type="spellStart"/>
       <w:r>
         <w:rPr>
           <w:color w:val="FB5F2C"/>
           <w:shd w:val="clear" w:color="auto" w:fill="FFEF9E"/>
           <w:lang w:eastAsia="it-IT"/>
         </w:rPr>
-        <w:t>Wikidata</w:t>
-      </w:r>
-      <w:proofErr w:type="spellEnd"/>
-      <w:r>
-        <w:rPr>
-          <w:color w:val="FB5F2C"/>
-          <w:shd w:val="clear" w:color="auto" w:fill="FFEF9E"/>
-          <w:lang w:eastAsia="it-IT"/>
-        </w:rPr>
-        <w:t>: Scultura - Artista - Museo - Paese</w:t>
-      </w:r>
-    </w:p>
-    <w:p>
-      <w:pPr>
-        <w:rPr>
-          <w:lang w:eastAsia="it-IT"/>
-        </w:rPr>
-      </w:pPr>
-      <w:r>
-        <w:rPr>
-          <w:lang w:eastAsia="it-IT"/>
-        </w:rPr>
-        <w:t>SELECT ?scultura ?</w:t>
-      </w:r>
-      <w:proofErr w:type="spellStart"/>
-      <w:r>
-        <w:rPr>
-          <w:lang w:eastAsia="it-IT"/>
-        </w:rPr>
-        <w:t>sculturaLabel</w:t>
-      </w:r>
-      <w:proofErr w:type="spellEnd"/>
-      <w:r>
-        <w:rPr>
-          <w:lang w:eastAsia="it-IT"/>
-        </w:rPr>
-        <w:t xml:space="preserve"> ?creatore ?</w:t>
-      </w:r>
-      <w:proofErr w:type="spellStart"/>
-      <w:r>
-        <w:rPr>
-          <w:lang w:eastAsia="it-IT"/>
-        </w:rPr>
-        <w:t>creatoreLabel</w:t>
-      </w:r>
-      <w:proofErr w:type="spellEnd"/>
-      <w:r>
-        <w:rPr>
-          <w:lang w:eastAsia="it-IT"/>
-        </w:rPr>
-        <w:t xml:space="preserve"> ?collezione ?</w:t>
-      </w:r>
-      <w:proofErr w:type="spellStart"/>
-      <w:r>
-        <w:rPr>
-          <w:lang w:eastAsia="it-IT"/>
-        </w:rPr>
-        <w:t>collezioneLabel</w:t>
-      </w:r>
-      <w:proofErr w:type="spellEnd"/>
-      <w:r>
-        <w:rPr>
-          <w:lang w:eastAsia="it-IT"/>
-        </w:rPr>
-        <w:t xml:space="preserve"> ?Paese ?</w:t>
-      </w:r>
-      <w:proofErr w:type="spellStart"/>
-      <w:r>
-        <w:rPr>
-          <w:lang w:eastAsia="it-IT"/>
-        </w:rPr>
-        <w:t>PaeseLabel</w:t>
-      </w:r>
-      <w:proofErr w:type="spellEnd"/>
-      <w:r>
-        <w:rPr>
-          <w:lang w:eastAsia="it-IT"/>
-        </w:rPr>
-        <w:t xml:space="preserve"> WHERE {</w:t>
+        <w:t>Wikidata: Scultura - Artista - Museo - Paese</w:t>
+      </w:r>
+    </w:p>
+    <w:p>
+      <w:pPr>
+        <w:rPr>
+          <w:lang w:eastAsia="it-IT"/>
+        </w:rPr>
+      </w:pPr>
+      <w:r>
+        <w:rPr>
+          <w:lang w:eastAsia="it-IT"/>
+        </w:rPr>
+        <w:t>SELECT ?scultura ?sculturaLabel ?creatore ?creatoreLabel ?collezione ?collezioneLabel ?Paese ?PaeseLabel WHERE {</w:t>
       </w:r>
     </w:p>
     <w:p>
@@ -2129,51 +968,7 @@
         <w:rPr>
           <w:lang w:val="en-US" w:eastAsia="it-IT"/>
         </w:rPr>
-        <w:t xml:space="preserve">SERVICE </w:t>
-      </w:r>
-      <w:proofErr w:type="spellStart"/>
-      <w:proofErr w:type="gramStart"/>
-      <w:r>
-        <w:rPr>
-          <w:lang w:val="en-US" w:eastAsia="it-IT"/>
-        </w:rPr>
-        <w:t>wikibase:label</w:t>
-      </w:r>
-      <w:proofErr w:type="spellEnd"/>
-      <w:proofErr w:type="gramEnd"/>
-      <w:r>
-        <w:rPr>
-          <w:lang w:val="en-US" w:eastAsia="it-IT"/>
-        </w:rPr>
-        <w:t xml:space="preserve"> { </w:t>
-      </w:r>
-      <w:proofErr w:type="spellStart"/>
-      <w:r>
-        <w:rPr>
-          <w:lang w:val="en-US" w:eastAsia="it-IT"/>
-        </w:rPr>
-        <w:t>bd:serviceParam</w:t>
-      </w:r>
-      <w:proofErr w:type="spellEnd"/>
-      <w:r>
-        <w:rPr>
-          <w:lang w:val="en-US" w:eastAsia="it-IT"/>
-        </w:rPr>
-        <w:t xml:space="preserve"> </w:t>
-      </w:r>
-      <w:proofErr w:type="spellStart"/>
-      <w:r>
-        <w:rPr>
-          <w:lang w:val="en-US" w:eastAsia="it-IT"/>
-        </w:rPr>
-        <w:t>wikibase:language</w:t>
-      </w:r>
-      <w:proofErr w:type="spellEnd"/>
-      <w:r>
-        <w:rPr>
-          <w:lang w:val="en-US" w:eastAsia="it-IT"/>
-        </w:rPr>
-        <w:t xml:space="preserve"> "[AUTO_LANGUAGE],it". }</w:t>
+        <w:t>SERVICE wikibase:label { bd:serviceParam wikibase:language "[AUTO_LANGUAGE],it". }</w:t>
       </w:r>
     </w:p>
     <w:p>
@@ -2278,147 +1073,39 @@
           <w:lang w:eastAsia="it-IT"/>
         </w:rPr>
       </w:pPr>
-      <w:proofErr w:type="spellStart"/>
       <w:r>
         <w:rPr>
           <w:color w:val="FB5F2C"/>
           <w:shd w:val="clear" w:color="auto" w:fill="FFEF9E"/>
           <w:lang w:eastAsia="it-IT"/>
         </w:rPr>
-        <w:t>Wikidata</w:t>
-      </w:r>
-      <w:proofErr w:type="spellEnd"/>
-      <w:r>
-        <w:rPr>
-          <w:color w:val="FB5F2C"/>
-          <w:shd w:val="clear" w:color="auto" w:fill="FFEF9E"/>
-          <w:lang w:eastAsia="it-IT"/>
-        </w:rPr>
-        <w:t>: Dipinto - Artista - Museo - Paese</w:t>
-      </w:r>
-    </w:p>
-    <w:p>
-      <w:pPr>
-        <w:rPr>
-          <w:lang w:eastAsia="it-IT"/>
-        </w:rPr>
-      </w:pPr>
-      <w:r>
-        <w:rPr>
-          <w:lang w:eastAsia="it-IT"/>
-        </w:rPr>
-        <w:t>SELECT ?dipinto ?</w:t>
-      </w:r>
-      <w:proofErr w:type="spellStart"/>
-      <w:r>
-        <w:rPr>
-          <w:lang w:eastAsia="it-IT"/>
-        </w:rPr>
-        <w:t>dipintoLabel</w:t>
-      </w:r>
-      <w:proofErr w:type="spellEnd"/>
-      <w:r>
-        <w:rPr>
-          <w:lang w:eastAsia="it-IT"/>
-        </w:rPr>
-        <w:t xml:space="preserve"> ?creatore ?</w:t>
-      </w:r>
-      <w:proofErr w:type="spellStart"/>
-      <w:r>
-        <w:rPr>
-          <w:lang w:eastAsia="it-IT"/>
-        </w:rPr>
-        <w:t>creatoreLabel</w:t>
-      </w:r>
-      <w:proofErr w:type="spellEnd"/>
-      <w:r>
-        <w:rPr>
-          <w:lang w:eastAsia="it-IT"/>
-        </w:rPr>
-        <w:t xml:space="preserve"> ?collezione ?</w:t>
-      </w:r>
-      <w:proofErr w:type="spellStart"/>
-      <w:r>
-        <w:rPr>
-          <w:lang w:eastAsia="it-IT"/>
-        </w:rPr>
-        <w:t>collezioneLabel</w:t>
-      </w:r>
-      <w:proofErr w:type="spellEnd"/>
-      <w:r>
-        <w:rPr>
-          <w:lang w:eastAsia="it-IT"/>
-        </w:rPr>
-        <w:t xml:space="preserve"> ?Paese ?</w:t>
-      </w:r>
-      <w:proofErr w:type="spellStart"/>
-      <w:r>
-        <w:rPr>
-          <w:lang w:eastAsia="it-IT"/>
-        </w:rPr>
-        <w:t>PaeseLabel</w:t>
-      </w:r>
-      <w:proofErr w:type="spellEnd"/>
-      <w:r>
-        <w:rPr>
-          <w:lang w:eastAsia="it-IT"/>
-        </w:rPr>
-        <w:t xml:space="preserve"> WHERE {</w:t>
-      </w:r>
-    </w:p>
-    <w:p>
-      <w:pPr>
-        <w:rPr>
-          <w:lang w:eastAsia="it-IT"/>
-        </w:rPr>
-      </w:pPr>
-      <w:r>
-        <w:rPr>
-          <w:lang w:eastAsia="it-IT"/>
-        </w:rPr>
-        <w:t xml:space="preserve">  SERVICE </w:t>
-      </w:r>
-      <w:proofErr w:type="spellStart"/>
-      <w:r>
-        <w:rPr>
-          <w:lang w:eastAsia="it-IT"/>
-        </w:rPr>
-        <w:t>wikibase:label</w:t>
-      </w:r>
-      <w:proofErr w:type="spellEnd"/>
-      <w:r>
-        <w:rPr>
-          <w:lang w:eastAsia="it-IT"/>
-        </w:rPr>
-        <w:t xml:space="preserve"> { </w:t>
-      </w:r>
-      <w:proofErr w:type="spellStart"/>
-      <w:r>
-        <w:rPr>
-          <w:lang w:eastAsia="it-IT"/>
-        </w:rPr>
-        <w:t>bd:serviceParam</w:t>
-      </w:r>
-      <w:proofErr w:type="spellEnd"/>
-      <w:r>
-        <w:rPr>
-          <w:lang w:eastAsia="it-IT"/>
-        </w:rPr>
-        <w:t xml:space="preserve"> </w:t>
-      </w:r>
-      <w:proofErr w:type="spellStart"/>
-      <w:r>
-        <w:rPr>
-          <w:lang w:eastAsia="it-IT"/>
-        </w:rPr>
-        <w:t>wikibase:language</w:t>
-      </w:r>
-      <w:proofErr w:type="spellEnd"/>
-      <w:r>
-        <w:rPr>
-          <w:lang w:eastAsia="it-IT"/>
-        </w:rPr>
-        <w:t xml:space="preserve"> "[AUTO_LANGUAGE],en". }</w:t>
+        <w:t>Wikidata: Dipinto - Artista - Museo - Paese</w:t>
+      </w:r>
+    </w:p>
+    <w:p>
+      <w:pPr>
+        <w:rPr>
+          <w:lang w:eastAsia="it-IT"/>
+        </w:rPr>
+      </w:pPr>
+      <w:r>
+        <w:rPr>
+          <w:lang w:eastAsia="it-IT"/>
+        </w:rPr>
+        <w:t>SELECT ?dipinto ?dipintoLabel ?creatore ?creatoreLabel ?collezione ?collezioneLabel ?Paese ?PaeseLabel WHERE {</w:t>
+      </w:r>
+    </w:p>
+    <w:p>
+      <w:pPr>
+        <w:rPr>
+          <w:lang w:eastAsia="it-IT"/>
+        </w:rPr>
+      </w:pPr>
+      <w:r>
+        <w:rPr>
+          <w:lang w:eastAsia="it-IT"/>
+        </w:rPr>
+        <w:t>  SERVICE wikibase:label { bd:serviceParam wikibase:language "[AUTO_LANGUAGE],en". }</w:t>
       </w:r>
     </w:p>
     <w:p>
@@ -2521,23 +1208,13 @@
           <w:lang w:eastAsia="it-IT"/>
         </w:rPr>
       </w:pPr>
-      <w:proofErr w:type="spellStart"/>
       <w:r>
         <w:rPr>
           <w:i/>
           <w:iCs/>
           <w:lang w:eastAsia="it-IT"/>
         </w:rPr>
-        <w:t>reference</w:t>
-      </w:r>
-      <w:proofErr w:type="spellEnd"/>
-      <w:r>
-        <w:rPr>
-          <w:i/>
-          <w:iCs/>
-          <w:lang w:eastAsia="it-IT"/>
-        </w:rPr>
-        <w:t>:</w:t>
+        <w:t>reference:</w:t>
       </w:r>
     </w:p>
     <w:p>

</xml_diff>